<commit_message>
feat: implement document generation in Premium Employment process
</commit_message>
<xml_diff>
--- a/attachments/invoiceForNewEmploymentPackage.docx
+++ b/attachments/invoiceForNewEmploymentPackage.docx
@@ -1,12 +1,12 @@
 
 <file path=word/document.xml><?xml version="1.0" encoding="utf-8"?>
-<w:document xmlns:ve="http://schemas.openxmlformats.org/markup-compatibility/2006" xmlns:o="urn:schemas-microsoft-com:office:office" xmlns:r="http://schemas.openxmlformats.org/officeDocument/2006/relationships" xmlns:m="http://schemas.openxmlformats.org/officeDocument/2006/math" xmlns:v="urn:schemas-microsoft-com:vml" xmlns:wp="http://schemas.openxmlformats.org/drawingml/2006/wordprocessingDrawing" xmlns:w10="urn:schemas-microsoft-com:office:word" xmlns:w="http://schemas.openxmlformats.org/wordprocessingml/2006/main" xmlns:wne="http://schemas.microsoft.com/office/word/2006/wordml">
+<w:document xmlns:wpc="http://schemas.microsoft.com/office/word/2010/wordprocessingCanvas" xmlns:cx="http://schemas.microsoft.com/office/drawing/2014/chartex" xmlns:cx1="http://schemas.microsoft.com/office/drawing/2015/9/8/chartex" xmlns:cx2="http://schemas.microsoft.com/office/drawing/2015/10/21/chartex" xmlns:cx3="http://schemas.microsoft.com/office/drawing/2016/5/9/chartex" xmlns:cx4="http://schemas.microsoft.com/office/drawing/2016/5/10/chartex" xmlns:cx5="http://schemas.microsoft.com/office/drawing/2016/5/11/chartex" xmlns:cx6="http://schemas.microsoft.com/office/drawing/2016/5/12/chartex" xmlns:cx7="http://schemas.microsoft.com/office/drawing/2016/5/13/chartex" xmlns:cx8="http://schemas.microsoft.com/office/drawing/2016/5/14/chartex" xmlns:mc="http://schemas.openxmlformats.org/markup-compatibility/2006" xmlns:aink="http://schemas.microsoft.com/office/drawing/2016/ink" xmlns:am3d="http://schemas.microsoft.com/office/drawing/2017/model3d" xmlns:o="urn:schemas-microsoft-com:office:office" xmlns:r="http://schemas.openxmlformats.org/officeDocument/2006/relationships" xmlns:m="http://schemas.openxmlformats.org/officeDocument/2006/math" xmlns:v="urn:schemas-microsoft-com:vml" xmlns:wp14="http://schemas.microsoft.com/office/word/2010/wordprocessingDrawing" xmlns:wp="http://schemas.openxmlformats.org/drawingml/2006/wordprocessingDrawing" xmlns:w10="urn:schemas-microsoft-com:office:word" xmlns:w="http://schemas.openxmlformats.org/wordprocessingml/2006/main" xmlns:w14="http://schemas.microsoft.com/office/word/2010/wordml" xmlns:w15="http://schemas.microsoft.com/office/word/2012/wordml" xmlns:w16cex="http://schemas.microsoft.com/office/word/2018/wordml/cex" xmlns:w16cid="http://schemas.microsoft.com/office/word/2016/wordml/cid" xmlns:w16="http://schemas.microsoft.com/office/word/2018/wordml" xmlns:w16sdtdh="http://schemas.microsoft.com/office/word/2020/wordml/sdtdatahash" xmlns:w16se="http://schemas.microsoft.com/office/word/2015/wordml/symex" xmlns:wpg="http://schemas.microsoft.com/office/word/2010/wordprocessingGroup" xmlns:wpi="http://schemas.microsoft.com/office/word/2010/wordprocessingInk" xmlns:wne="http://schemas.microsoft.com/office/word/2006/wordml" xmlns:wps="http://schemas.microsoft.com/office/word/2010/wordprocessingShape" mc:Ignorable="w14 w15 w16se w16cid w16 w16cex w16sdtdh wp14">
   <w:body>
     <w:tbl>
       <w:tblPr>
         <w:tblW w:w="10617" w:type="dxa"/>
         <w:jc w:val="center"/>
-        <w:tblLook w:val="0600"/>
+        <w:tblLook w:val="0600" w:firstRow="0" w:lastRow="0" w:firstColumn="0" w:lastColumn="0" w:noHBand="1" w:noVBand="1"/>
       </w:tblPr>
       <w:tblGrid>
         <w:gridCol w:w="3539"/>
@@ -29,6 +29,7 @@
             <w:temporary/>
             <w:showingPlcHdr/>
           </w:sdtPr>
+          <w:sdtEndPr/>
           <w:sdtContent>
             <w:tc>
               <w:tcPr>
@@ -100,6 +101,7 @@
                 <w:temporary/>
                 <w:showingPlcHdr/>
               </w:sdtPr>
+              <w:sdtEndPr/>
               <w:sdtContent>
                 <w:r>
                   <w:rPr>
@@ -327,6 +329,7 @@
                 <w:temporary/>
                 <w:showingPlcHdr/>
               </w:sdtPr>
+              <w:sdtEndPr/>
               <w:sdtContent>
                 <w:r>
                   <w:rPr>
@@ -349,18 +352,35 @@
                 <w:szCs w:val="24"/>
               </w:rPr>
             </w:pPr>
-            <w:fldSimple w:instr=" MERGEFIELD  ${name}  \* MERGEFORMAT ">
-              <w:r>
-                <w:rPr>
-                  <w:rFonts w:cstheme="minorHAnsi"/>
-                  <w:noProof/>
-                  <w:color w:val="000000" w:themeColor="text1"/>
-                  <w:sz w:val="24"/>
-                  <w:szCs w:val="24"/>
-                </w:rPr>
-                <w:t>«${name}»</w:t>
-              </w:r>
-            </w:fldSimple>
+            <w:r>
+              <w:fldChar w:fldCharType="begin"/>
+            </w:r>
+            <w:r>
+              <w:instrText xml:space="preserve"> MERGEFIELD  ${name}  \* MERGEFORMAT </w:instrText>
+            </w:r>
+            <w:r>
+              <w:fldChar w:fldCharType="separate"/>
+            </w:r>
+            <w:r>
+              <w:rPr>
+                <w:rFonts w:cstheme="minorHAnsi"/>
+                <w:noProof/>
+                <w:color w:val="000000" w:themeColor="text1"/>
+                <w:sz w:val="24"/>
+                <w:szCs w:val="24"/>
+              </w:rPr>
+              <w:t>«${name}»</w:t>
+            </w:r>
+            <w:r>
+              <w:rPr>
+                <w:rFonts w:cstheme="minorHAnsi"/>
+                <w:noProof/>
+                <w:color w:val="000000" w:themeColor="text1"/>
+                <w:sz w:val="24"/>
+                <w:szCs w:val="24"/>
+              </w:rPr>
+              <w:fldChar w:fldCharType="end"/>
+            </w:r>
           </w:p>
           <w:p>
             <w:pPr>
@@ -371,18 +391,35 @@
                 <w:szCs w:val="24"/>
               </w:rPr>
             </w:pPr>
-            <w:fldSimple w:instr=" MERGEFIELD  ${address}  \* MERGEFORMAT ">
-              <w:r>
-                <w:rPr>
-                  <w:rFonts w:cstheme="minorHAnsi"/>
-                  <w:noProof/>
-                  <w:color w:val="000000" w:themeColor="text1"/>
-                  <w:sz w:val="24"/>
-                  <w:szCs w:val="24"/>
-                </w:rPr>
-                <w:t>«${address}»</w:t>
-              </w:r>
-            </w:fldSimple>
+            <w:r>
+              <w:fldChar w:fldCharType="begin"/>
+            </w:r>
+            <w:r>
+              <w:instrText xml:space="preserve"> MERGEFIELD  ${address}  \* MERGEFORMAT </w:instrText>
+            </w:r>
+            <w:r>
+              <w:fldChar w:fldCharType="separate"/>
+            </w:r>
+            <w:r>
+              <w:rPr>
+                <w:rFonts w:cstheme="minorHAnsi"/>
+                <w:noProof/>
+                <w:color w:val="000000" w:themeColor="text1"/>
+                <w:sz w:val="24"/>
+                <w:szCs w:val="24"/>
+              </w:rPr>
+              <w:t>«${address}»</w:t>
+            </w:r>
+            <w:r>
+              <w:rPr>
+                <w:rFonts w:cstheme="minorHAnsi"/>
+                <w:noProof/>
+                <w:color w:val="000000" w:themeColor="text1"/>
+                <w:sz w:val="24"/>
+                <w:szCs w:val="24"/>
+              </w:rPr>
+              <w:fldChar w:fldCharType="end"/>
+            </w:r>
           </w:p>
           <w:p>
             <w:pPr>
@@ -393,18 +430,35 @@
                 <w:szCs w:val="24"/>
               </w:rPr>
             </w:pPr>
-            <w:fldSimple w:instr=" MERGEFIELD  ${phoneNumber}  \* MERGEFORMAT ">
-              <w:r>
-                <w:rPr>
-                  <w:rFonts w:cstheme="minorHAnsi"/>
-                  <w:noProof/>
-                  <w:color w:val="000000" w:themeColor="text1"/>
-                  <w:sz w:val="24"/>
-                  <w:szCs w:val="24"/>
-                </w:rPr>
-                <w:t>«${phoneNumber}»</w:t>
-              </w:r>
-            </w:fldSimple>
+            <w:r>
+              <w:fldChar w:fldCharType="begin"/>
+            </w:r>
+            <w:r>
+              <w:instrText xml:space="preserve"> MERGEFIELD  ${phoneNumber}  \* MERGEFORMAT </w:instrText>
+            </w:r>
+            <w:r>
+              <w:fldChar w:fldCharType="separate"/>
+            </w:r>
+            <w:r>
+              <w:rPr>
+                <w:rFonts w:cstheme="minorHAnsi"/>
+                <w:noProof/>
+                <w:color w:val="000000" w:themeColor="text1"/>
+                <w:sz w:val="24"/>
+                <w:szCs w:val="24"/>
+              </w:rPr>
+              <w:t>«${phoneNumber}»</w:t>
+            </w:r>
+            <w:r>
+              <w:rPr>
+                <w:rFonts w:cstheme="minorHAnsi"/>
+                <w:noProof/>
+                <w:color w:val="000000" w:themeColor="text1"/>
+                <w:sz w:val="24"/>
+                <w:szCs w:val="24"/>
+              </w:rPr>
+              <w:fldChar w:fldCharType="end"/>
+            </w:r>
           </w:p>
           <w:p>
             <w:pPr>
@@ -413,18 +467,35 @@
                 <w:szCs w:val="24"/>
               </w:rPr>
             </w:pPr>
-            <w:fldSimple w:instr=" MERGEFIELD  ${email}  \* MERGEFORMAT ">
-              <w:r>
-                <w:rPr>
-                  <w:rFonts w:cstheme="minorHAnsi"/>
-                  <w:noProof/>
-                  <w:color w:val="000000" w:themeColor="text1"/>
-                  <w:sz w:val="24"/>
-                  <w:szCs w:val="24"/>
-                </w:rPr>
-                <w:t>«${email}»</w:t>
-              </w:r>
-            </w:fldSimple>
+            <w:r>
+              <w:fldChar w:fldCharType="begin"/>
+            </w:r>
+            <w:r>
+              <w:instrText xml:space="preserve"> MERGEFIELD  ${email}  \* MERGEFORMAT </w:instrText>
+            </w:r>
+            <w:r>
+              <w:fldChar w:fldCharType="separate"/>
+            </w:r>
+            <w:r>
+              <w:rPr>
+                <w:rFonts w:cstheme="minorHAnsi"/>
+                <w:noProof/>
+                <w:color w:val="000000" w:themeColor="text1"/>
+                <w:sz w:val="24"/>
+                <w:szCs w:val="24"/>
+              </w:rPr>
+              <w:t>«${email}»</w:t>
+            </w:r>
+            <w:r>
+              <w:rPr>
+                <w:rFonts w:cstheme="minorHAnsi"/>
+                <w:noProof/>
+                <w:color w:val="000000" w:themeColor="text1"/>
+                <w:sz w:val="24"/>
+                <w:szCs w:val="24"/>
+              </w:rPr>
+              <w:fldChar w:fldCharType="end"/>
+            </w:r>
           </w:p>
         </w:tc>
         <w:tc>
@@ -467,7 +538,7 @@
       <w:tblPr>
         <w:tblStyle w:val="Contenttable"/>
         <w:tblW w:w="3962" w:type="pct"/>
-        <w:tblLook w:val="04A0"/>
+        <w:tblLook w:val="04A0" w:firstRow="1" w:lastRow="0" w:firstColumn="1" w:lastColumn="0" w:noHBand="0" w:noVBand="1"/>
       </w:tblPr>
       <w:tblGrid>
         <w:gridCol w:w="3528"/>
@@ -476,7 +547,7 @@
       </w:tblGrid>
       <w:tr>
         <w:trPr>
-          <w:cnfStyle w:val="100000000000"/>
+          <w:cnfStyle w:val="100000000000" w:firstRow="1" w:lastRow="0" w:firstColumn="0" w:lastColumn="0" w:oddVBand="0" w:evenVBand="0" w:oddHBand="0" w:evenHBand="0" w:firstRowFirstColumn="0" w:firstRowLastColumn="0" w:lastRowFirstColumn="0" w:lastRowLastColumn="0"/>
           <w:trHeight w:hRule="exact" w:val="490"/>
           <w:tblHeader/>
         </w:trPr>
@@ -531,13 +602,13 @@
     <w:tbl>
       <w:tblPr>
         <w:tblW w:w="5011" w:type="pct"/>
-        <w:tblLook w:val="0600"/>
+        <w:tblLook w:val="0600" w:firstRow="0" w:lastRow="0" w:firstColumn="0" w:lastColumn="0" w:noHBand="1" w:noVBand="1"/>
       </w:tblPr>
       <w:tblGrid>
-        <w:gridCol w:w="3096"/>
-        <w:gridCol w:w="3428"/>
-        <w:gridCol w:w="2244"/>
-        <w:gridCol w:w="1984"/>
+        <w:gridCol w:w="3704"/>
+        <w:gridCol w:w="3187"/>
+        <w:gridCol w:w="2156"/>
+        <w:gridCol w:w="1705"/>
       </w:tblGrid>
       <w:tr>
         <w:trPr>
@@ -553,28 +624,28 @@
             <w:pPr>
               <w:pStyle w:val="Normalright"/>
             </w:pPr>
-            <w:fldSimple w:instr=" MERGEFIELD  &quot;@before-row[#list names as u]&quot;  \* MERGEFORMAT ">
+            <w:fldSimple w:instr=" MERGEFIELD  &quot;@before-row#foreach($u in $users)&quot;  \* MERGEFORMAT ">
               <w:r>
                 <w:rPr>
                   <w:noProof/>
                 </w:rPr>
-                <w:t>«@before-row[#list names as u]»</w:t>
+                <w:t>«@before-row#foreach($u in $users)»</w:t>
               </w:r>
             </w:fldSimple>
-            <w:fldSimple w:instr=" MERGEFIELD  ${u}  \* MERGEFORMAT ">
+            <w:fldSimple w:instr=" MERGEFIELD  ${u.firstName}  \* MERGEFORMAT ">
               <w:r>
                 <w:rPr>
                   <w:noProof/>
                 </w:rPr>
-                <w:t>«${u}»</w:t>
+                <w:t>«${u.firstName}»</w:t>
               </w:r>
             </w:fldSimple>
-            <w:fldSimple w:instr=" MERGEFIELD  @after-row[/#list]  \* MERGEFORMAT ">
+            <w:fldSimple w:instr=" MERGEFIELD  @after-row#end  \* MERGEFORMAT ">
               <w:r>
                 <w:rPr>
                   <w:noProof/>
                 </w:rPr>
-                <w:t>«@after-row[/#list]»</w:t>
+                <w:t>«@after-row#end»</w:t>
               </w:r>
             </w:fldSimple>
           </w:p>
@@ -587,6 +658,14 @@
             <w:pPr>
               <w:pStyle w:val="Normalright"/>
             </w:pPr>
+            <w:fldSimple w:instr=" MERGEFIELD  ${u.lastName}  \* MERGEFORMAT ">
+              <w:r>
+                <w:rPr>
+                  <w:noProof/>
+                </w:rPr>
+                <w:t>«${u.lastName}»</w:t>
+              </w:r>
+            </w:fldSimple>
           </w:p>
         </w:tc>
         <w:tc>
@@ -597,6 +676,14 @@
             <w:pPr>
               <w:pStyle w:val="Normalright"/>
             </w:pPr>
+            <w:fldSimple w:instr=" MERGEFIELD  ${u.jobTitle}  \* MERGEFORMAT ">
+              <w:r>
+                <w:rPr>
+                  <w:noProof/>
+                </w:rPr>
+                <w:t>«${u.jobTitle}»</w:t>
+              </w:r>
+            </w:fldSimple>
           </w:p>
         </w:tc>
       </w:tr>
@@ -654,7 +741,7 @@
           <w:left w:w="0" w:type="dxa"/>
           <w:right w:w="115" w:type="dxa"/>
         </w:tblCellMar>
-        <w:tblLook w:val="03A0"/>
+        <w:tblLook w:val="03A0" w:firstRow="1" w:lastRow="0" w:firstColumn="1" w:lastColumn="1" w:noHBand="1" w:noVBand="0"/>
       </w:tblPr>
       <w:tblGrid>
         <w:gridCol w:w="8393"/>
@@ -667,7 +754,7 @@
         </w:trPr>
         <w:tc>
           <w:tcPr>
-            <w:cnfStyle w:val="001000000000"/>
+            <w:cnfStyle w:val="001000000000" w:firstRow="0" w:lastRow="0" w:firstColumn="1" w:lastColumn="0" w:oddVBand="0" w:evenVBand="0" w:oddHBand="0" w:evenHBand="0" w:firstRowFirstColumn="0" w:firstRowLastColumn="0" w:lastRowFirstColumn="0" w:lastRowLastColumn="0"/>
             <w:tcW w:w="8393" w:type="dxa"/>
             <w:shd w:val="clear" w:color="auto" w:fill="auto"/>
             <w:hideMark/>
@@ -688,7 +775,7 @@
         </w:tc>
         <w:tc>
           <w:tcPr>
-            <w:cnfStyle w:val="000100000000"/>
+            <w:cnfStyle w:val="000100000000" w:firstRow="0" w:lastRow="0" w:firstColumn="0" w:lastColumn="1" w:oddVBand="0" w:evenVBand="0" w:oddHBand="0" w:evenHBand="0" w:firstRowFirstColumn="0" w:firstRowLastColumn="0" w:lastRowFirstColumn="0" w:lastRowLastColumn="0"/>
             <w:tcW w:w="2260" w:type="dxa"/>
             <w:shd w:val="clear" w:color="auto" w:fill="auto"/>
           </w:tcPr>
@@ -699,29 +786,31 @@
             <w:r>
               <w:t xml:space="preserve"> $</w:t>
             </w:r>
-            <w:fldSimple w:instr=" MERGEFIELD  ${price}  \* MERGEFORMAT ">
-              <w:r>
-                <w:rPr>
-                  <w:noProof/>
-                </w:rPr>
-                <w:t>«${price}»</w:t>
-              </w:r>
-            </w:fldSimple>
+            <w:r>
+              <w:fldChar w:fldCharType="begin"/>
+            </w:r>
+            <w:r>
+              <w:instrText xml:space="preserve"> MERGEFIELD  ${price}  \* MERGEFORMAT </w:instrText>
+            </w:r>
+            <w:r>
+              <w:fldChar w:fldCharType="separate"/>
+            </w:r>
+            <w:r>
+              <w:rPr>
+                <w:noProof/>
+              </w:rPr>
+              <w:t>«${price}»</w:t>
+            </w:r>
+            <w:r>
+              <w:rPr>
+                <w:noProof/>
+              </w:rPr>
+              <w:fldChar w:fldCharType="end"/>
+            </w:r>
           </w:p>
         </w:tc>
       </w:tr>
     </w:tbl>
-    <w:p/>
-    <w:p>
-      <w:fldSimple w:instr=" MERGEFIELD  ${names}  \* MERGEFORMAT ">
-        <w:r>
-          <w:rPr>
-            <w:noProof/>
-          </w:rPr>
-          <w:t>«${names}»</w:t>
-        </w:r>
-      </w:fldSimple>
-    </w:p>
     <w:p/>
     <w:p/>
     <w:p/>
@@ -741,8 +830,8 @@
 </file>
 
 <file path=word/endnotes.xml><?xml version="1.0" encoding="utf-8"?>
-<w:endnotes xmlns:ve="http://schemas.openxmlformats.org/markup-compatibility/2006" xmlns:o="urn:schemas-microsoft-com:office:office" xmlns:r="http://schemas.openxmlformats.org/officeDocument/2006/relationships" xmlns:m="http://schemas.openxmlformats.org/officeDocument/2006/math" xmlns:v="urn:schemas-microsoft-com:vml" xmlns:wp="http://schemas.openxmlformats.org/drawingml/2006/wordprocessingDrawing" xmlns:w10="urn:schemas-microsoft-com:office:word" xmlns:w="http://schemas.openxmlformats.org/wordprocessingml/2006/main" xmlns:wne="http://schemas.microsoft.com/office/word/2006/wordml">
-  <w:endnote w:type="separator" w:id="0">
+<w:endnotes xmlns:wpc="http://schemas.microsoft.com/office/word/2010/wordprocessingCanvas" xmlns:cx="http://schemas.microsoft.com/office/drawing/2014/chartex" xmlns:cx1="http://schemas.microsoft.com/office/drawing/2015/9/8/chartex" xmlns:cx2="http://schemas.microsoft.com/office/drawing/2015/10/21/chartex" xmlns:cx3="http://schemas.microsoft.com/office/drawing/2016/5/9/chartex" xmlns:cx4="http://schemas.microsoft.com/office/drawing/2016/5/10/chartex" xmlns:cx5="http://schemas.microsoft.com/office/drawing/2016/5/11/chartex" xmlns:cx6="http://schemas.microsoft.com/office/drawing/2016/5/12/chartex" xmlns:cx7="http://schemas.microsoft.com/office/drawing/2016/5/13/chartex" xmlns:cx8="http://schemas.microsoft.com/office/drawing/2016/5/14/chartex" xmlns:mc="http://schemas.openxmlformats.org/markup-compatibility/2006" xmlns:aink="http://schemas.microsoft.com/office/drawing/2016/ink" xmlns:am3d="http://schemas.microsoft.com/office/drawing/2017/model3d" xmlns:o="urn:schemas-microsoft-com:office:office" xmlns:r="http://schemas.openxmlformats.org/officeDocument/2006/relationships" xmlns:m="http://schemas.openxmlformats.org/officeDocument/2006/math" xmlns:v="urn:schemas-microsoft-com:vml" xmlns:wp14="http://schemas.microsoft.com/office/word/2010/wordprocessingDrawing" xmlns:wp="http://schemas.openxmlformats.org/drawingml/2006/wordprocessingDrawing" xmlns:w10="urn:schemas-microsoft-com:office:word" xmlns:w="http://schemas.openxmlformats.org/wordprocessingml/2006/main" xmlns:w14="http://schemas.microsoft.com/office/word/2010/wordml" xmlns:w15="http://schemas.microsoft.com/office/word/2012/wordml" xmlns:w16cex="http://schemas.microsoft.com/office/word/2018/wordml/cex" xmlns:w16cid="http://schemas.microsoft.com/office/word/2016/wordml/cid" xmlns:w16="http://schemas.microsoft.com/office/word/2018/wordml" xmlns:w16sdtdh="http://schemas.microsoft.com/office/word/2020/wordml/sdtdatahash" xmlns:w16se="http://schemas.microsoft.com/office/word/2015/wordml/symex" xmlns:wpg="http://schemas.microsoft.com/office/word/2010/wordprocessingGroup" xmlns:wpi="http://schemas.microsoft.com/office/word/2010/wordprocessingInk" xmlns:wne="http://schemas.microsoft.com/office/word/2006/wordml" xmlns:wps="http://schemas.microsoft.com/office/word/2010/wordprocessingShape" mc:Ignorable="w14 w15 w16se w16cid w16 w16cex w16sdtdh wp14">
+  <w:endnote w:type="separator" w:id="-1">
     <w:p>
       <w:pPr>
         <w:spacing w:line="240" w:lineRule="auto"/>
@@ -753,7 +842,7 @@
     </w:p>
     <w:p/>
   </w:endnote>
-  <w:endnote w:type="continuationSeparator" w:id="1">
+  <w:endnote w:type="continuationSeparator" w:id="0">
     <w:p>
       <w:pPr>
         <w:spacing w:line="240" w:lineRule="auto"/>
@@ -768,7 +857,7 @@
 </file>
 
 <file path=word/footer1.xml><?xml version="1.0" encoding="utf-8"?>
-<w:ftr xmlns:ve="http://schemas.openxmlformats.org/markup-compatibility/2006" xmlns:o="urn:schemas-microsoft-com:office:office" xmlns:r="http://schemas.openxmlformats.org/officeDocument/2006/relationships" xmlns:m="http://schemas.openxmlformats.org/officeDocument/2006/math" xmlns:v="urn:schemas-microsoft-com:vml" xmlns:wp="http://schemas.openxmlformats.org/drawingml/2006/wordprocessingDrawing" xmlns:w10="urn:schemas-microsoft-com:office:word" xmlns:w="http://schemas.openxmlformats.org/wordprocessingml/2006/main" xmlns:wne="http://schemas.microsoft.com/office/word/2006/wordml">
+<w:ftr xmlns:wpc="http://schemas.microsoft.com/office/word/2010/wordprocessingCanvas" xmlns:cx="http://schemas.microsoft.com/office/drawing/2014/chartex" xmlns:cx1="http://schemas.microsoft.com/office/drawing/2015/9/8/chartex" xmlns:cx2="http://schemas.microsoft.com/office/drawing/2015/10/21/chartex" xmlns:cx3="http://schemas.microsoft.com/office/drawing/2016/5/9/chartex" xmlns:cx4="http://schemas.microsoft.com/office/drawing/2016/5/10/chartex" xmlns:cx5="http://schemas.microsoft.com/office/drawing/2016/5/11/chartex" xmlns:cx6="http://schemas.microsoft.com/office/drawing/2016/5/12/chartex" xmlns:cx7="http://schemas.microsoft.com/office/drawing/2016/5/13/chartex" xmlns:cx8="http://schemas.microsoft.com/office/drawing/2016/5/14/chartex" xmlns:mc="http://schemas.openxmlformats.org/markup-compatibility/2006" xmlns:aink="http://schemas.microsoft.com/office/drawing/2016/ink" xmlns:am3d="http://schemas.microsoft.com/office/drawing/2017/model3d" xmlns:o="urn:schemas-microsoft-com:office:office" xmlns:r="http://schemas.openxmlformats.org/officeDocument/2006/relationships" xmlns:m="http://schemas.openxmlformats.org/officeDocument/2006/math" xmlns:v="urn:schemas-microsoft-com:vml" xmlns:wp14="http://schemas.microsoft.com/office/word/2010/wordprocessingDrawing" xmlns:wp="http://schemas.openxmlformats.org/drawingml/2006/wordprocessingDrawing" xmlns:w10="urn:schemas-microsoft-com:office:word" xmlns:w="http://schemas.openxmlformats.org/wordprocessingml/2006/main" xmlns:w14="http://schemas.microsoft.com/office/word/2010/wordml" xmlns:w15="http://schemas.microsoft.com/office/word/2012/wordml" xmlns:w16cex="http://schemas.microsoft.com/office/word/2018/wordml/cex" xmlns:w16cid="http://schemas.microsoft.com/office/word/2016/wordml/cid" xmlns:w16="http://schemas.microsoft.com/office/word/2018/wordml" xmlns:w16sdtdh="http://schemas.microsoft.com/office/word/2020/wordml/sdtdatahash" xmlns:w16se="http://schemas.microsoft.com/office/word/2015/wordml/symex" xmlns:wpg="http://schemas.microsoft.com/office/word/2010/wordprocessingGroup" xmlns:wpi="http://schemas.microsoft.com/office/word/2010/wordprocessingInk" xmlns:wne="http://schemas.microsoft.com/office/word/2006/wordml" xmlns:wps="http://schemas.microsoft.com/office/word/2010/wordprocessingShape" mc:Ignorable="w14 w15 w16se w16cid w16 w16cex w16sdtdh wp14">
   <w:p>
     <w:pPr>
       <w:pStyle w:val="Footer"/>
@@ -779,7 +868,7 @@
 </file>
 
 <file path=word/footer2.xml><?xml version="1.0" encoding="utf-8"?>
-<w:ftr xmlns:ve="http://schemas.openxmlformats.org/markup-compatibility/2006" xmlns:o="urn:schemas-microsoft-com:office:office" xmlns:r="http://schemas.openxmlformats.org/officeDocument/2006/relationships" xmlns:m="http://schemas.openxmlformats.org/officeDocument/2006/math" xmlns:v="urn:schemas-microsoft-com:vml" xmlns:wp="http://schemas.openxmlformats.org/drawingml/2006/wordprocessingDrawing" xmlns:w10="urn:schemas-microsoft-com:office:word" xmlns:w="http://schemas.openxmlformats.org/wordprocessingml/2006/main" xmlns:wne="http://schemas.microsoft.com/office/word/2006/wordml">
+<w:ftr xmlns:wpc="http://schemas.microsoft.com/office/word/2010/wordprocessingCanvas" xmlns:cx="http://schemas.microsoft.com/office/drawing/2014/chartex" xmlns:cx1="http://schemas.microsoft.com/office/drawing/2015/9/8/chartex" xmlns:cx2="http://schemas.microsoft.com/office/drawing/2015/10/21/chartex" xmlns:cx3="http://schemas.microsoft.com/office/drawing/2016/5/9/chartex" xmlns:cx4="http://schemas.microsoft.com/office/drawing/2016/5/10/chartex" xmlns:cx5="http://schemas.microsoft.com/office/drawing/2016/5/11/chartex" xmlns:cx6="http://schemas.microsoft.com/office/drawing/2016/5/12/chartex" xmlns:cx7="http://schemas.microsoft.com/office/drawing/2016/5/13/chartex" xmlns:cx8="http://schemas.microsoft.com/office/drawing/2016/5/14/chartex" xmlns:mc="http://schemas.openxmlformats.org/markup-compatibility/2006" xmlns:aink="http://schemas.microsoft.com/office/drawing/2016/ink" xmlns:am3d="http://schemas.microsoft.com/office/drawing/2017/model3d" xmlns:o="urn:schemas-microsoft-com:office:office" xmlns:r="http://schemas.openxmlformats.org/officeDocument/2006/relationships" xmlns:m="http://schemas.openxmlformats.org/officeDocument/2006/math" xmlns:v="urn:schemas-microsoft-com:vml" xmlns:wp14="http://schemas.microsoft.com/office/word/2010/wordprocessingDrawing" xmlns:wp="http://schemas.openxmlformats.org/drawingml/2006/wordprocessingDrawing" xmlns:w10="urn:schemas-microsoft-com:office:word" xmlns:w="http://schemas.openxmlformats.org/wordprocessingml/2006/main" xmlns:w14="http://schemas.microsoft.com/office/word/2010/wordml" xmlns:w15="http://schemas.microsoft.com/office/word/2012/wordml" xmlns:w16cex="http://schemas.microsoft.com/office/word/2018/wordml/cex" xmlns:w16cid="http://schemas.microsoft.com/office/word/2016/wordml/cid" xmlns:w16="http://schemas.microsoft.com/office/word/2018/wordml" xmlns:w16sdtdh="http://schemas.microsoft.com/office/word/2020/wordml/sdtdatahash" xmlns:w16se="http://schemas.microsoft.com/office/word/2015/wordml/symex" xmlns:wpg="http://schemas.microsoft.com/office/word/2010/wordprocessingGroup" xmlns:wpi="http://schemas.microsoft.com/office/word/2010/wordprocessingInk" xmlns:wne="http://schemas.microsoft.com/office/word/2006/wordml" xmlns:wps="http://schemas.microsoft.com/office/word/2010/wordprocessingShape" mc:Ignorable="w14 w15 w16se w16cid w16 w16cex w16sdtdh wp14">
   <w:p>
     <w:pPr>
       <w:pStyle w:val="Footer"/>
@@ -788,8 +877,8 @@
       <w:rPr>
         <w:noProof/>
       </w:rPr>
-      <w:pict>
-        <v:shape id="Freeform: Shape 8" o:spid="_x0000_s4097" alt="Green gradient in rectangle" style="position:absolute;margin-left:-6.5pt;margin-top:675.35pt;width:627.85pt;height:213.85pt;rotation:180;z-index:-251655168;visibility:visible;mso-position-horizontal-relative:page;mso-position-vertical-relative:page;mso-width-relative:margin;mso-height-relative:margin;v-text-anchor:middle" coordsize="7738110,2906395" o:spt="100" o:gfxdata="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" adj="-11796480,,5400" path="m,l7738110,r,1896461l,2906395,,xe" fillcolor="#9edfbe [1302]" stroked="f" strokeweight="2pt">
+      <w:pict w14:anchorId="764127A3">
+        <v:shape id="Freeform: Shape 8" o:spid="_x0000_s2049" alt="Green gradient in rectangle" style="position:absolute;margin-left:-6.5pt;margin-top:675.35pt;width:627.85pt;height:213.85pt;rotation:180;z-index:-251655168;visibility:visible;mso-position-horizontal-relative:page;mso-position-vertical-relative:page;mso-width-relative:margin;mso-height-relative:margin;v-text-anchor:middle" coordsize="7738110,2906395" o:spt="100" o:gfxdata="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" adj="-11796480,,5400" path="m,l7738110,r,1896461l,2906395,,xe" fillcolor="#9edfbe [1302]" stroked="f" strokeweight="2pt">
           <v:fill color2="#4eb3cf [3208]" rotate="t" angle="58" focus="100%" type="gradient">
             <o:fill v:ext="view" type="gradientUnscaled"/>
           </v:fill>
@@ -810,8 +899,8 @@
 </file>
 
 <file path=word/footnotes.xml><?xml version="1.0" encoding="utf-8"?>
-<w:footnotes xmlns:ve="http://schemas.openxmlformats.org/markup-compatibility/2006" xmlns:o="urn:schemas-microsoft-com:office:office" xmlns:r="http://schemas.openxmlformats.org/officeDocument/2006/relationships" xmlns:m="http://schemas.openxmlformats.org/officeDocument/2006/math" xmlns:v="urn:schemas-microsoft-com:vml" xmlns:wp="http://schemas.openxmlformats.org/drawingml/2006/wordprocessingDrawing" xmlns:w10="urn:schemas-microsoft-com:office:word" xmlns:w="http://schemas.openxmlformats.org/wordprocessingml/2006/main" xmlns:wne="http://schemas.microsoft.com/office/word/2006/wordml">
-  <w:footnote w:type="separator" w:id="0">
+<w:footnotes xmlns:wpc="http://schemas.microsoft.com/office/word/2010/wordprocessingCanvas" xmlns:cx="http://schemas.microsoft.com/office/drawing/2014/chartex" xmlns:cx1="http://schemas.microsoft.com/office/drawing/2015/9/8/chartex" xmlns:cx2="http://schemas.microsoft.com/office/drawing/2015/10/21/chartex" xmlns:cx3="http://schemas.microsoft.com/office/drawing/2016/5/9/chartex" xmlns:cx4="http://schemas.microsoft.com/office/drawing/2016/5/10/chartex" xmlns:cx5="http://schemas.microsoft.com/office/drawing/2016/5/11/chartex" xmlns:cx6="http://schemas.microsoft.com/office/drawing/2016/5/12/chartex" xmlns:cx7="http://schemas.microsoft.com/office/drawing/2016/5/13/chartex" xmlns:cx8="http://schemas.microsoft.com/office/drawing/2016/5/14/chartex" xmlns:mc="http://schemas.openxmlformats.org/markup-compatibility/2006" xmlns:aink="http://schemas.microsoft.com/office/drawing/2016/ink" xmlns:am3d="http://schemas.microsoft.com/office/drawing/2017/model3d" xmlns:o="urn:schemas-microsoft-com:office:office" xmlns:r="http://schemas.openxmlformats.org/officeDocument/2006/relationships" xmlns:m="http://schemas.openxmlformats.org/officeDocument/2006/math" xmlns:v="urn:schemas-microsoft-com:vml" xmlns:wp14="http://schemas.microsoft.com/office/word/2010/wordprocessingDrawing" xmlns:wp="http://schemas.openxmlformats.org/drawingml/2006/wordprocessingDrawing" xmlns:w10="urn:schemas-microsoft-com:office:word" xmlns:w="http://schemas.openxmlformats.org/wordprocessingml/2006/main" xmlns:w14="http://schemas.microsoft.com/office/word/2010/wordml" xmlns:w15="http://schemas.microsoft.com/office/word/2012/wordml" xmlns:w16cex="http://schemas.microsoft.com/office/word/2018/wordml/cex" xmlns:w16cid="http://schemas.microsoft.com/office/word/2016/wordml/cid" xmlns:w16="http://schemas.microsoft.com/office/word/2018/wordml" xmlns:w16sdtdh="http://schemas.microsoft.com/office/word/2020/wordml/sdtdatahash" xmlns:w16se="http://schemas.microsoft.com/office/word/2015/wordml/symex" xmlns:wpg="http://schemas.microsoft.com/office/word/2010/wordprocessingGroup" xmlns:wpi="http://schemas.microsoft.com/office/word/2010/wordprocessingInk" xmlns:wne="http://schemas.microsoft.com/office/word/2006/wordml" xmlns:wps="http://schemas.microsoft.com/office/word/2010/wordprocessingShape" mc:Ignorable="w14 w15 w16se w16cid w16 w16cex w16sdtdh wp14">
+  <w:footnote w:type="separator" w:id="-1">
     <w:p>
       <w:pPr>
         <w:spacing w:line="240" w:lineRule="auto"/>
@@ -822,7 +911,7 @@
     </w:p>
     <w:p/>
   </w:footnote>
-  <w:footnote w:type="continuationSeparator" w:id="1">
+  <w:footnote w:type="continuationSeparator" w:id="0">
     <w:p>
       <w:pPr>
         <w:spacing w:line="240" w:lineRule="auto"/>
@@ -837,14 +926,14 @@
 </file>
 
 <file path=word/header1.xml><?xml version="1.0" encoding="utf-8"?>
-<w:hdr xmlns:ve="http://schemas.openxmlformats.org/markup-compatibility/2006" xmlns:o="urn:schemas-microsoft-com:office:office" xmlns:r="http://schemas.openxmlformats.org/officeDocument/2006/relationships" xmlns:m="http://schemas.openxmlformats.org/officeDocument/2006/math" xmlns:v="urn:schemas-microsoft-com:vml" xmlns:wp="http://schemas.openxmlformats.org/drawingml/2006/wordprocessingDrawing" xmlns:w10="urn:schemas-microsoft-com:office:word" xmlns:w="http://schemas.openxmlformats.org/wordprocessingml/2006/main" xmlns:wne="http://schemas.microsoft.com/office/word/2006/wordml">
+<w:hdr xmlns:wpc="http://schemas.microsoft.com/office/word/2010/wordprocessingCanvas" xmlns:cx="http://schemas.microsoft.com/office/drawing/2014/chartex" xmlns:cx1="http://schemas.microsoft.com/office/drawing/2015/9/8/chartex" xmlns:cx2="http://schemas.microsoft.com/office/drawing/2015/10/21/chartex" xmlns:cx3="http://schemas.microsoft.com/office/drawing/2016/5/9/chartex" xmlns:cx4="http://schemas.microsoft.com/office/drawing/2016/5/10/chartex" xmlns:cx5="http://schemas.microsoft.com/office/drawing/2016/5/11/chartex" xmlns:cx6="http://schemas.microsoft.com/office/drawing/2016/5/12/chartex" xmlns:cx7="http://schemas.microsoft.com/office/drawing/2016/5/13/chartex" xmlns:cx8="http://schemas.microsoft.com/office/drawing/2016/5/14/chartex" xmlns:mc="http://schemas.openxmlformats.org/markup-compatibility/2006" xmlns:aink="http://schemas.microsoft.com/office/drawing/2016/ink" xmlns:am3d="http://schemas.microsoft.com/office/drawing/2017/model3d" xmlns:o="urn:schemas-microsoft-com:office:office" xmlns:r="http://schemas.openxmlformats.org/officeDocument/2006/relationships" xmlns:m="http://schemas.openxmlformats.org/officeDocument/2006/math" xmlns:v="urn:schemas-microsoft-com:vml" xmlns:wp14="http://schemas.microsoft.com/office/word/2010/wordprocessingDrawing" xmlns:wp="http://schemas.openxmlformats.org/drawingml/2006/wordprocessingDrawing" xmlns:w10="urn:schemas-microsoft-com:office:word" xmlns:w="http://schemas.openxmlformats.org/wordprocessingml/2006/main" xmlns:w14="http://schemas.microsoft.com/office/word/2010/wordml" xmlns:w15="http://schemas.microsoft.com/office/word/2012/wordml" xmlns:w16cex="http://schemas.microsoft.com/office/word/2018/wordml/cex" xmlns:w16cid="http://schemas.microsoft.com/office/word/2016/wordml/cid" xmlns:w16="http://schemas.microsoft.com/office/word/2018/wordml" xmlns:w16sdtdh="http://schemas.microsoft.com/office/word/2020/wordml/sdtdatahash" xmlns:w16se="http://schemas.microsoft.com/office/word/2015/wordml/symex" xmlns:wpg="http://schemas.microsoft.com/office/word/2010/wordprocessingGroup" xmlns:wpi="http://schemas.microsoft.com/office/word/2010/wordprocessingInk" xmlns:wne="http://schemas.microsoft.com/office/word/2006/wordml" xmlns:wps="http://schemas.microsoft.com/office/word/2010/wordprocessingShape" mc:Ignorable="w14 w15 w16se w16cid w16 w16cex w16sdtdh wp14">
   <w:p/>
   <w:p/>
 </w:hdr>
 </file>
 
 <file path=word/header2.xml><?xml version="1.0" encoding="utf-8"?>
-<w:hdr xmlns:ve="http://schemas.openxmlformats.org/markup-compatibility/2006" xmlns:o="urn:schemas-microsoft-com:office:office" xmlns:r="http://schemas.openxmlformats.org/officeDocument/2006/relationships" xmlns:m="http://schemas.openxmlformats.org/officeDocument/2006/math" xmlns:v="urn:schemas-microsoft-com:vml" xmlns:wp="http://schemas.openxmlformats.org/drawingml/2006/wordprocessingDrawing" xmlns:w10="urn:schemas-microsoft-com:office:word" xmlns:w="http://schemas.openxmlformats.org/wordprocessingml/2006/main" xmlns:wne="http://schemas.microsoft.com/office/word/2006/wordml">
+<w:hdr xmlns:wpc="http://schemas.microsoft.com/office/word/2010/wordprocessingCanvas" xmlns:cx="http://schemas.microsoft.com/office/drawing/2014/chartex" xmlns:cx1="http://schemas.microsoft.com/office/drawing/2015/9/8/chartex" xmlns:cx2="http://schemas.microsoft.com/office/drawing/2015/10/21/chartex" xmlns:cx3="http://schemas.microsoft.com/office/drawing/2016/5/9/chartex" xmlns:cx4="http://schemas.microsoft.com/office/drawing/2016/5/10/chartex" xmlns:cx5="http://schemas.microsoft.com/office/drawing/2016/5/11/chartex" xmlns:cx6="http://schemas.microsoft.com/office/drawing/2016/5/12/chartex" xmlns:cx7="http://schemas.microsoft.com/office/drawing/2016/5/13/chartex" xmlns:cx8="http://schemas.microsoft.com/office/drawing/2016/5/14/chartex" xmlns:mc="http://schemas.openxmlformats.org/markup-compatibility/2006" xmlns:aink="http://schemas.microsoft.com/office/drawing/2016/ink" xmlns:am3d="http://schemas.microsoft.com/office/drawing/2017/model3d" xmlns:o="urn:schemas-microsoft-com:office:office" xmlns:r="http://schemas.openxmlformats.org/officeDocument/2006/relationships" xmlns:m="http://schemas.openxmlformats.org/officeDocument/2006/math" xmlns:v="urn:schemas-microsoft-com:vml" xmlns:wp14="http://schemas.microsoft.com/office/word/2010/wordprocessingDrawing" xmlns:wp="http://schemas.openxmlformats.org/drawingml/2006/wordprocessingDrawing" xmlns:w10="urn:schemas-microsoft-com:office:word" xmlns:w="http://schemas.openxmlformats.org/wordprocessingml/2006/main" xmlns:w14="http://schemas.microsoft.com/office/word/2010/wordml" xmlns:w15="http://schemas.microsoft.com/office/word/2012/wordml" xmlns:w16cex="http://schemas.microsoft.com/office/word/2018/wordml/cex" xmlns:w16cid="http://schemas.microsoft.com/office/word/2016/wordml/cid" xmlns:w16="http://schemas.microsoft.com/office/word/2018/wordml" xmlns:w16sdtdh="http://schemas.microsoft.com/office/word/2020/wordml/sdtdatahash" xmlns:w16se="http://schemas.microsoft.com/office/word/2015/wordml/symex" xmlns:wpg="http://schemas.microsoft.com/office/word/2010/wordprocessingGroup" xmlns:wpi="http://schemas.microsoft.com/office/word/2010/wordprocessingInk" xmlns:wne="http://schemas.microsoft.com/office/word/2006/wordml" xmlns:wps="http://schemas.microsoft.com/office/word/2010/wordprocessingShape" mc:Ignorable="w14 w15 w16se w16cid w16 w16cex w16sdtdh wp14">
   <w:p>
     <w:pPr>
       <w:pStyle w:val="Header"/>
@@ -854,8 +943,8 @@
         <w:noProof/>
         <w:lang w:eastAsia="en-US"/>
       </w:rPr>
-      <w:pict>
-        <v:shape id="Freeform: Shape 5" o:spid="_x0000_s4098" alt="Green gradient in rectangle" style="position:absolute;margin-left:0;margin-top:0;width:609.1pt;height:327.6pt;z-index:-251657216;visibility:visible;mso-width-percent:1000;mso-position-horizontal:center;mso-position-horizontal-relative:page;mso-position-vertical:top;mso-position-vertical-relative:page;mso-width-percent:1000;mso-height-relative:margin;v-text-anchor:middle" coordsize="7738110,2906395" o:spt="100" o:gfxdata="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" adj="-11796480,,5400" path="m,l7738110,r,1896461l,2906395,,xe" fillcolor="#9edfbe [1302]" stroked="f" strokeweight="2pt">
+      <w:pict w14:anchorId="1B786ED8">
+        <v:shape id="Freeform: Shape 5" o:spid="_x0000_s2050" alt="Green gradient in rectangle" style="position:absolute;margin-left:0;margin-top:0;width:609.1pt;height:327.6pt;z-index:-251657216;visibility:visible;mso-width-percent:1000;mso-position-horizontal:center;mso-position-horizontal-relative:page;mso-position-vertical:top;mso-position-vertical-relative:page;mso-width-percent:1000;mso-height-relative:margin;v-text-anchor:middle" coordsize="7738110,2906395" o:spt="100" o:gfxdata="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" adj="-11796480,,5400" path="m,l7738110,r,1896461l,2906395,,xe" fillcolor="#9edfbe [1302]" stroked="f" strokeweight="2pt">
           <v:fill color2="#4eb3cf [3208]" rotate="t" angle="58" focus="100%" type="gradient">
             <o:fill v:ext="view" type="gradientUnscaled"/>
           </v:fill>
@@ -876,8 +965,8 @@
 </file>
 
 <file path=word/numbering.xml><?xml version="1.0" encoding="utf-8"?>
-<w:numbering xmlns:ve="http://schemas.openxmlformats.org/markup-compatibility/2006" xmlns:o="urn:schemas-microsoft-com:office:office" xmlns:r="http://schemas.openxmlformats.org/officeDocument/2006/relationships" xmlns:m="http://schemas.openxmlformats.org/officeDocument/2006/math" xmlns:v="urn:schemas-microsoft-com:vml" xmlns:wp="http://schemas.openxmlformats.org/drawingml/2006/wordprocessingDrawing" xmlns:w10="urn:schemas-microsoft-com:office:word" xmlns:w="http://schemas.openxmlformats.org/wordprocessingml/2006/main" xmlns:wne="http://schemas.microsoft.com/office/word/2006/wordml">
-  <w:abstractNum w:abstractNumId="0">
+<w:numbering xmlns:wpc="http://schemas.microsoft.com/office/word/2010/wordprocessingCanvas" xmlns:cx="http://schemas.microsoft.com/office/drawing/2014/chartex" xmlns:cx1="http://schemas.microsoft.com/office/drawing/2015/9/8/chartex" xmlns:cx2="http://schemas.microsoft.com/office/drawing/2015/10/21/chartex" xmlns:cx3="http://schemas.microsoft.com/office/drawing/2016/5/9/chartex" xmlns:cx4="http://schemas.microsoft.com/office/drawing/2016/5/10/chartex" xmlns:cx5="http://schemas.microsoft.com/office/drawing/2016/5/11/chartex" xmlns:cx6="http://schemas.microsoft.com/office/drawing/2016/5/12/chartex" xmlns:cx7="http://schemas.microsoft.com/office/drawing/2016/5/13/chartex" xmlns:cx8="http://schemas.microsoft.com/office/drawing/2016/5/14/chartex" xmlns:mc="http://schemas.openxmlformats.org/markup-compatibility/2006" xmlns:aink="http://schemas.microsoft.com/office/drawing/2016/ink" xmlns:am3d="http://schemas.microsoft.com/office/drawing/2017/model3d" xmlns:o="urn:schemas-microsoft-com:office:office" xmlns:r="http://schemas.openxmlformats.org/officeDocument/2006/relationships" xmlns:m="http://schemas.openxmlformats.org/officeDocument/2006/math" xmlns:v="urn:schemas-microsoft-com:vml" xmlns:wp14="http://schemas.microsoft.com/office/word/2010/wordprocessingDrawing" xmlns:wp="http://schemas.openxmlformats.org/drawingml/2006/wordprocessingDrawing" xmlns:w10="urn:schemas-microsoft-com:office:word" xmlns:w="http://schemas.openxmlformats.org/wordprocessingml/2006/main" xmlns:w14="http://schemas.microsoft.com/office/word/2010/wordml" xmlns:w15="http://schemas.microsoft.com/office/word/2012/wordml" xmlns:w16cex="http://schemas.microsoft.com/office/word/2018/wordml/cex" xmlns:w16cid="http://schemas.microsoft.com/office/word/2016/wordml/cid" xmlns:w16="http://schemas.microsoft.com/office/word/2018/wordml" xmlns:w16sdtdh="http://schemas.microsoft.com/office/word/2020/wordml/sdtdatahash" xmlns:w16se="http://schemas.microsoft.com/office/word/2015/wordml/symex" xmlns:wpg="http://schemas.microsoft.com/office/word/2010/wordprocessingGroup" xmlns:wpi="http://schemas.microsoft.com/office/word/2010/wordprocessingInk" xmlns:wne="http://schemas.microsoft.com/office/word/2006/wordml" xmlns:wps="http://schemas.microsoft.com/office/word/2010/wordprocessingShape" mc:Ignorable="w14 w15 w16se w16cid w16 w16cex w16sdtdh wp14">
+  <w:abstractNum w:abstractNumId="0" w15:restartNumberingAfterBreak="0">
     <w:nsid w:val="FFFFFF7C"/>
     <w:multiLevelType w:val="singleLevel"/>
     <w:tmpl w:val="367ED71E"/>
@@ -894,7 +983,7 @@
       </w:pPr>
     </w:lvl>
   </w:abstractNum>
-  <w:abstractNum w:abstractNumId="1">
+  <w:abstractNum w:abstractNumId="1" w15:restartNumberingAfterBreak="0">
     <w:nsid w:val="FFFFFF7D"/>
     <w:multiLevelType w:val="singleLevel"/>
     <w:tmpl w:val="C5C01234"/>
@@ -911,7 +1000,7 @@
       </w:pPr>
     </w:lvl>
   </w:abstractNum>
-  <w:abstractNum w:abstractNumId="2">
+  <w:abstractNum w:abstractNumId="2" w15:restartNumberingAfterBreak="0">
     <w:nsid w:val="FFFFFF7E"/>
     <w:multiLevelType w:val="singleLevel"/>
     <w:tmpl w:val="1542DD32"/>
@@ -928,7 +1017,7 @@
       </w:pPr>
     </w:lvl>
   </w:abstractNum>
-  <w:abstractNum w:abstractNumId="3">
+  <w:abstractNum w:abstractNumId="3" w15:restartNumberingAfterBreak="0">
     <w:nsid w:val="FFFFFF7F"/>
     <w:multiLevelType w:val="singleLevel"/>
     <w:tmpl w:val="82FA28C4"/>
@@ -945,7 +1034,7 @@
       </w:pPr>
     </w:lvl>
   </w:abstractNum>
-  <w:abstractNum w:abstractNumId="4">
+  <w:abstractNum w:abstractNumId="4" w15:restartNumberingAfterBreak="0">
     <w:nsid w:val="FFFFFF80"/>
     <w:multiLevelType w:val="singleLevel"/>
     <w:tmpl w:val="C91CBEB6"/>
@@ -965,7 +1054,7 @@
       </w:rPr>
     </w:lvl>
   </w:abstractNum>
-  <w:abstractNum w:abstractNumId="5">
+  <w:abstractNum w:abstractNumId="5" w15:restartNumberingAfterBreak="0">
     <w:nsid w:val="FFFFFF81"/>
     <w:multiLevelType w:val="singleLevel"/>
     <w:tmpl w:val="DE7A8540"/>
@@ -985,7 +1074,7 @@
       </w:rPr>
     </w:lvl>
   </w:abstractNum>
-  <w:abstractNum w:abstractNumId="6">
+  <w:abstractNum w:abstractNumId="6" w15:restartNumberingAfterBreak="0">
     <w:nsid w:val="FFFFFF82"/>
     <w:multiLevelType w:val="singleLevel"/>
     <w:tmpl w:val="D700C376"/>
@@ -1005,7 +1094,7 @@
       </w:rPr>
     </w:lvl>
   </w:abstractNum>
-  <w:abstractNum w:abstractNumId="7">
+  <w:abstractNum w:abstractNumId="7" w15:restartNumberingAfterBreak="0">
     <w:nsid w:val="FFFFFF83"/>
     <w:multiLevelType w:val="singleLevel"/>
     <w:tmpl w:val="C40A588A"/>
@@ -1025,7 +1114,7 @@
       </w:rPr>
     </w:lvl>
   </w:abstractNum>
-  <w:abstractNum w:abstractNumId="8">
+  <w:abstractNum w:abstractNumId="8" w15:restartNumberingAfterBreak="0">
     <w:nsid w:val="FFFFFF88"/>
     <w:multiLevelType w:val="singleLevel"/>
     <w:tmpl w:val="8D14BF48"/>
@@ -1042,7 +1131,7 @@
       </w:pPr>
     </w:lvl>
   </w:abstractNum>
-  <w:abstractNum w:abstractNumId="9">
+  <w:abstractNum w:abstractNumId="9" w15:restartNumberingAfterBreak="0">
     <w:nsid w:val="FFFFFF89"/>
     <w:multiLevelType w:val="singleLevel"/>
     <w:tmpl w:val="F3F0DC78"/>
@@ -1096,7 +1185,7 @@
 </file>
 
 <file path=word/styles.xml><?xml version="1.0" encoding="utf-8"?>
-<w:styles xmlns:r="http://schemas.openxmlformats.org/officeDocument/2006/relationships" xmlns:w="http://schemas.openxmlformats.org/wordprocessingml/2006/main">
+<w:styles xmlns:mc="http://schemas.openxmlformats.org/markup-compatibility/2006" xmlns:r="http://schemas.openxmlformats.org/officeDocument/2006/relationships" xmlns:w="http://schemas.openxmlformats.org/wordprocessingml/2006/main" xmlns:w14="http://schemas.microsoft.com/office/word/2010/wordml" xmlns:w15="http://schemas.microsoft.com/office/word/2012/wordml" xmlns:w16cex="http://schemas.microsoft.com/office/word/2018/wordml/cex" xmlns:w16cid="http://schemas.microsoft.com/office/word/2016/wordml/cid" xmlns:w16="http://schemas.microsoft.com/office/word/2018/wordml" xmlns:w16sdtdh="http://schemas.microsoft.com/office/word/2020/wordml/sdtdatahash" xmlns:w16se="http://schemas.microsoft.com/office/word/2015/wordml/symex" mc:Ignorable="w14 w15 w16se w16cid w16 w16cex w16sdtdh">
   <w:docDefaults>
     <w:rPrDefault>
       <w:rPr>
@@ -1113,149 +1202,381 @@
       </w:pPr>
     </w:pPrDefault>
   </w:docDefaults>
-  <w:latentStyles w:defLockedState="0" w:defUIPriority="99" w:defSemiHidden="1" w:defUnhideWhenUsed="1" w:defQFormat="0" w:count="267">
-    <w:lsdException w:name="Normal" w:semiHidden="0" w:uiPriority="0" w:unhideWhenUsed="0" w:qFormat="1"/>
-    <w:lsdException w:name="heading 1" w:semiHidden="0" w:uiPriority="0" w:unhideWhenUsed="0" w:qFormat="1"/>
-    <w:lsdException w:name="heading 2" w:uiPriority="9" w:qFormat="1"/>
-    <w:lsdException w:name="heading 3" w:uiPriority="9" w:qFormat="1"/>
-    <w:lsdException w:name="heading 4" w:uiPriority="2" w:qFormat="1"/>
-    <w:lsdException w:name="heading 5" w:uiPriority="2" w:qFormat="1"/>
-    <w:lsdException w:name="heading 6" w:uiPriority="2" w:qFormat="1"/>
-    <w:lsdException w:name="heading 7" w:uiPriority="2" w:qFormat="1"/>
-    <w:lsdException w:name="heading 8" w:uiPriority="2" w:qFormat="1"/>
-    <w:lsdException w:name="heading 9" w:uiPriority="2" w:qFormat="1"/>
-    <w:lsdException w:name="toc 1" w:uiPriority="39"/>
-    <w:lsdException w:name="toc 2" w:uiPriority="39"/>
-    <w:lsdException w:name="toc 3" w:uiPriority="39"/>
-    <w:lsdException w:name="toc 4" w:uiPriority="39"/>
-    <w:lsdException w:name="toc 5" w:uiPriority="39"/>
-    <w:lsdException w:name="toc 6" w:uiPriority="39"/>
-    <w:lsdException w:name="toc 7" w:uiPriority="39"/>
-    <w:lsdException w:name="toc 8" w:uiPriority="39"/>
-    <w:lsdException w:name="toc 9" w:uiPriority="39"/>
-    <w:lsdException w:name="header" w:semiHidden="0" w:unhideWhenUsed="0"/>
-    <w:lsdException w:name="caption" w:uiPriority="35" w:qFormat="1"/>
-    <w:lsdException w:name="Title" w:semiHidden="0" w:uiPriority="1" w:unhideWhenUsed="0" w:qFormat="1"/>
-    <w:lsdException w:name="Default Paragraph Font" w:uiPriority="1"/>
+  <w:latentStyles w:defLockedState="0" w:defUIPriority="99" w:defSemiHidden="0" w:defUnhideWhenUsed="0" w:defQFormat="0" w:count="376">
+    <w:lsdException w:name="Normal" w:uiPriority="0" w:qFormat="1"/>
+    <w:lsdException w:name="heading 1" w:uiPriority="0" w:qFormat="1"/>
+    <w:lsdException w:name="heading 2" w:semiHidden="1" w:uiPriority="9" w:unhideWhenUsed="1" w:qFormat="1"/>
+    <w:lsdException w:name="heading 3" w:semiHidden="1" w:uiPriority="9" w:unhideWhenUsed="1" w:qFormat="1"/>
+    <w:lsdException w:name="heading 4" w:semiHidden="1" w:uiPriority="2" w:unhideWhenUsed="1" w:qFormat="1"/>
+    <w:lsdException w:name="heading 5" w:semiHidden="1" w:uiPriority="2" w:unhideWhenUsed="1" w:qFormat="1"/>
+    <w:lsdException w:name="heading 6" w:semiHidden="1" w:uiPriority="2" w:unhideWhenUsed="1" w:qFormat="1"/>
+    <w:lsdException w:name="heading 7" w:semiHidden="1" w:uiPriority="2" w:unhideWhenUsed="1" w:qFormat="1"/>
+    <w:lsdException w:name="heading 8" w:semiHidden="1" w:uiPriority="2" w:unhideWhenUsed="1" w:qFormat="1"/>
+    <w:lsdException w:name="heading 9" w:semiHidden="1" w:uiPriority="2" w:unhideWhenUsed="1" w:qFormat="1"/>
+    <w:lsdException w:name="index 1" w:semiHidden="1" w:unhideWhenUsed="1"/>
+    <w:lsdException w:name="index 2" w:semiHidden="1" w:unhideWhenUsed="1"/>
+    <w:lsdException w:name="index 3" w:semiHidden="1" w:unhideWhenUsed="1"/>
+    <w:lsdException w:name="index 4" w:semiHidden="1" w:unhideWhenUsed="1"/>
+    <w:lsdException w:name="index 5" w:semiHidden="1" w:unhideWhenUsed="1"/>
+    <w:lsdException w:name="index 6" w:semiHidden="1" w:unhideWhenUsed="1"/>
+    <w:lsdException w:name="index 7" w:semiHidden="1" w:unhideWhenUsed="1"/>
+    <w:lsdException w:name="index 8" w:semiHidden="1" w:unhideWhenUsed="1"/>
+    <w:lsdException w:name="index 9" w:semiHidden="1" w:unhideWhenUsed="1"/>
+    <w:lsdException w:name="toc 1" w:semiHidden="1" w:uiPriority="39" w:unhideWhenUsed="1"/>
+    <w:lsdException w:name="toc 2" w:semiHidden="1" w:uiPriority="39" w:unhideWhenUsed="1"/>
+    <w:lsdException w:name="toc 3" w:semiHidden="1" w:uiPriority="39" w:unhideWhenUsed="1"/>
+    <w:lsdException w:name="toc 4" w:semiHidden="1" w:uiPriority="39" w:unhideWhenUsed="1"/>
+    <w:lsdException w:name="toc 5" w:semiHidden="1" w:uiPriority="39" w:unhideWhenUsed="1"/>
+    <w:lsdException w:name="toc 6" w:semiHidden="1" w:uiPriority="39" w:unhideWhenUsed="1"/>
+    <w:lsdException w:name="toc 7" w:semiHidden="1" w:uiPriority="39" w:unhideWhenUsed="1"/>
+    <w:lsdException w:name="toc 8" w:semiHidden="1" w:uiPriority="39" w:unhideWhenUsed="1"/>
+    <w:lsdException w:name="toc 9" w:semiHidden="1" w:uiPriority="39" w:unhideWhenUsed="1"/>
+    <w:lsdException w:name="Normal Indent" w:semiHidden="1" w:unhideWhenUsed="1"/>
+    <w:lsdException w:name="footnote text" w:semiHidden="1" w:unhideWhenUsed="1"/>
+    <w:lsdException w:name="annotation text" w:semiHidden="1" w:unhideWhenUsed="1"/>
+    <w:lsdException w:name="footer" w:semiHidden="1" w:unhideWhenUsed="1"/>
+    <w:lsdException w:name="index heading" w:semiHidden="1" w:unhideWhenUsed="1"/>
+    <w:lsdException w:name="caption" w:semiHidden="1" w:uiPriority="35" w:unhideWhenUsed="1" w:qFormat="1"/>
+    <w:lsdException w:name="table of figures" w:semiHidden="1" w:unhideWhenUsed="1"/>
+    <w:lsdException w:name="envelope address" w:semiHidden="1" w:unhideWhenUsed="1"/>
+    <w:lsdException w:name="envelope return" w:semiHidden="1" w:unhideWhenUsed="1"/>
+    <w:lsdException w:name="footnote reference" w:semiHidden="1" w:unhideWhenUsed="1"/>
+    <w:lsdException w:name="annotation reference" w:semiHidden="1" w:unhideWhenUsed="1"/>
+    <w:lsdException w:name="line number" w:semiHidden="1" w:unhideWhenUsed="1"/>
+    <w:lsdException w:name="page number" w:semiHidden="1" w:unhideWhenUsed="1"/>
+    <w:lsdException w:name="endnote reference" w:semiHidden="1" w:unhideWhenUsed="1"/>
+    <w:lsdException w:name="endnote text" w:semiHidden="1" w:unhideWhenUsed="1"/>
+    <w:lsdException w:name="table of authorities" w:semiHidden="1" w:unhideWhenUsed="1"/>
+    <w:lsdException w:name="macro" w:semiHidden="1" w:unhideWhenUsed="1"/>
+    <w:lsdException w:name="toa heading" w:semiHidden="1" w:unhideWhenUsed="1"/>
+    <w:lsdException w:name="List" w:semiHidden="1" w:unhideWhenUsed="1"/>
+    <w:lsdException w:name="List Bullet" w:semiHidden="1" w:unhideWhenUsed="1"/>
+    <w:lsdException w:name="List Number" w:semiHidden="1" w:unhideWhenUsed="1"/>
+    <w:lsdException w:name="List 2" w:semiHidden="1" w:unhideWhenUsed="1"/>
+    <w:lsdException w:name="List 3" w:semiHidden="1" w:unhideWhenUsed="1"/>
+    <w:lsdException w:name="List 4" w:semiHidden="1" w:unhideWhenUsed="1"/>
+    <w:lsdException w:name="List 5" w:semiHidden="1" w:unhideWhenUsed="1"/>
+    <w:lsdException w:name="List Bullet 2" w:semiHidden="1" w:unhideWhenUsed="1"/>
+    <w:lsdException w:name="List Bullet 3" w:semiHidden="1" w:unhideWhenUsed="1"/>
+    <w:lsdException w:name="List Bullet 4" w:semiHidden="1" w:unhideWhenUsed="1"/>
+    <w:lsdException w:name="List Bullet 5" w:semiHidden="1" w:unhideWhenUsed="1"/>
+    <w:lsdException w:name="List Number 2" w:semiHidden="1" w:unhideWhenUsed="1"/>
+    <w:lsdException w:name="List Number 3" w:semiHidden="1" w:unhideWhenUsed="1"/>
+    <w:lsdException w:name="List Number 4" w:semiHidden="1" w:unhideWhenUsed="1"/>
+    <w:lsdException w:name="List Number 5" w:semiHidden="1" w:unhideWhenUsed="1"/>
+    <w:lsdException w:name="Title" w:uiPriority="1" w:qFormat="1"/>
+    <w:lsdException w:name="Closing" w:semiHidden="1" w:unhideWhenUsed="1"/>
+    <w:lsdException w:name="Signature" w:semiHidden="1" w:unhideWhenUsed="1"/>
+    <w:lsdException w:name="Default Paragraph Font" w:semiHidden="1" w:uiPriority="1" w:unhideWhenUsed="1"/>
+    <w:lsdException w:name="Body Text" w:semiHidden="1" w:unhideWhenUsed="1"/>
+    <w:lsdException w:name="Body Text Indent" w:semiHidden="1" w:unhideWhenUsed="1"/>
+    <w:lsdException w:name="List Continue" w:semiHidden="1" w:unhideWhenUsed="1"/>
+    <w:lsdException w:name="List Continue 2" w:semiHidden="1" w:unhideWhenUsed="1"/>
+    <w:lsdException w:name="List Continue 3" w:semiHidden="1" w:unhideWhenUsed="1"/>
+    <w:lsdException w:name="List Continue 4" w:semiHidden="1" w:unhideWhenUsed="1"/>
+    <w:lsdException w:name="List Continue 5" w:semiHidden="1" w:unhideWhenUsed="1"/>
+    <w:lsdException w:name="Message Header" w:semiHidden="1" w:unhideWhenUsed="1"/>
     <w:lsdException w:name="Subtitle" w:uiPriority="11" w:qFormat="1"/>
-    <w:lsdException w:name="Date" w:semiHidden="0" w:unhideWhenUsed="0"/>
+    <w:lsdException w:name="Salutation" w:semiHidden="1" w:unhideWhenUsed="1"/>
+    <w:lsdException w:name="Body Text First Indent" w:semiHidden="1" w:unhideWhenUsed="1"/>
+    <w:lsdException w:name="Body Text First Indent 2" w:semiHidden="1" w:unhideWhenUsed="1"/>
+    <w:lsdException w:name="Note Heading" w:semiHidden="1" w:unhideWhenUsed="1"/>
+    <w:lsdException w:name="Body Text 2" w:semiHidden="1" w:unhideWhenUsed="1"/>
+    <w:lsdException w:name="Body Text 3" w:semiHidden="1" w:unhideWhenUsed="1"/>
+    <w:lsdException w:name="Body Text Indent 2" w:semiHidden="1" w:unhideWhenUsed="1"/>
+    <w:lsdException w:name="Body Text Indent 3" w:semiHidden="1" w:unhideWhenUsed="1"/>
+    <w:lsdException w:name="Block Text" w:semiHidden="1" w:unhideWhenUsed="1"/>
+    <w:lsdException w:name="Hyperlink" w:semiHidden="1" w:unhideWhenUsed="1"/>
+    <w:lsdException w:name="FollowedHyperlink" w:semiHidden="1" w:unhideWhenUsed="1"/>
     <w:lsdException w:name="Strong" w:uiPriority="22" w:qFormat="1"/>
     <w:lsdException w:name="Emphasis" w:uiPriority="20" w:qFormat="1"/>
-    <w:lsdException w:name="Normal Table" w:semiHidden="0" w:unhideWhenUsed="0"/>
-    <w:lsdException w:name="Table Web 3" w:semiHidden="0" w:unhideWhenUsed="0"/>
-    <w:lsdException w:name="Table Grid" w:semiHidden="0" w:uiPriority="39" w:unhideWhenUsed="0"/>
-    <w:lsdException w:name="Table Theme" w:semiHidden="0" w:unhideWhenUsed="0"/>
-    <w:lsdException w:name="Placeholder Text" w:unhideWhenUsed="0"/>
-    <w:lsdException w:name="No Spacing" w:uiPriority="1" w:qFormat="1"/>
-    <w:lsdException w:name="Light Shading" w:semiHidden="0" w:uiPriority="60" w:unhideWhenUsed="0"/>
-    <w:lsdException w:name="Light List" w:semiHidden="0" w:uiPriority="61" w:unhideWhenUsed="0"/>
-    <w:lsdException w:name="Light Grid" w:semiHidden="0" w:uiPriority="62" w:unhideWhenUsed="0"/>
-    <w:lsdException w:name="Medium Shading 1" w:semiHidden="0" w:uiPriority="63" w:unhideWhenUsed="0"/>
-    <w:lsdException w:name="Medium Shading 2" w:semiHidden="0" w:uiPriority="64" w:unhideWhenUsed="0"/>
-    <w:lsdException w:name="Medium List 1" w:semiHidden="0" w:uiPriority="65" w:unhideWhenUsed="0"/>
-    <w:lsdException w:name="Medium List 2" w:semiHidden="0" w:uiPriority="66" w:unhideWhenUsed="0"/>
-    <w:lsdException w:name="Medium Grid 1" w:semiHidden="0" w:uiPriority="67" w:unhideWhenUsed="0"/>
-    <w:lsdException w:name="Medium Grid 2" w:semiHidden="0" w:uiPriority="68" w:unhideWhenUsed="0"/>
-    <w:lsdException w:name="Medium Grid 3" w:semiHidden="0" w:uiPriority="69" w:unhideWhenUsed="0"/>
-    <w:lsdException w:name="Dark List" w:semiHidden="0" w:uiPriority="70" w:unhideWhenUsed="0"/>
-    <w:lsdException w:name="Colorful Shading" w:semiHidden="0" w:uiPriority="71" w:unhideWhenUsed="0"/>
-    <w:lsdException w:name="Colorful List" w:semiHidden="0" w:uiPriority="72" w:unhideWhenUsed="0"/>
-    <w:lsdException w:name="Colorful Grid" w:semiHidden="0" w:uiPriority="73" w:unhideWhenUsed="0"/>
-    <w:lsdException w:name="Light Shading Accent 1" w:semiHidden="0" w:uiPriority="60" w:unhideWhenUsed="0"/>
-    <w:lsdException w:name="Light List Accent 1" w:semiHidden="0" w:uiPriority="61" w:unhideWhenUsed="0"/>
-    <w:lsdException w:name="Light Grid Accent 1" w:semiHidden="0" w:uiPriority="62" w:unhideWhenUsed="0"/>
-    <w:lsdException w:name="Medium Shading 1 Accent 1" w:semiHidden="0" w:uiPriority="63" w:unhideWhenUsed="0"/>
-    <w:lsdException w:name="Medium Shading 2 Accent 1" w:semiHidden="0" w:uiPriority="64" w:unhideWhenUsed="0"/>
-    <w:lsdException w:name="Medium List 1 Accent 1" w:semiHidden="0" w:uiPriority="65" w:unhideWhenUsed="0"/>
-    <w:lsdException w:name="Revision" w:unhideWhenUsed="0"/>
+    <w:lsdException w:name="Document Map" w:semiHidden="1" w:unhideWhenUsed="1"/>
+    <w:lsdException w:name="Plain Text" w:semiHidden="1" w:unhideWhenUsed="1"/>
+    <w:lsdException w:name="E-mail Signature" w:semiHidden="1" w:unhideWhenUsed="1"/>
+    <w:lsdException w:name="HTML Top of Form" w:semiHidden="1" w:unhideWhenUsed="1"/>
+    <w:lsdException w:name="HTML Bottom of Form" w:semiHidden="1" w:unhideWhenUsed="1"/>
+    <w:lsdException w:name="Normal (Web)" w:semiHidden="1" w:unhideWhenUsed="1"/>
+    <w:lsdException w:name="HTML Acronym" w:semiHidden="1" w:unhideWhenUsed="1"/>
+    <w:lsdException w:name="HTML Address" w:semiHidden="1" w:unhideWhenUsed="1"/>
+    <w:lsdException w:name="HTML Cite" w:semiHidden="1" w:unhideWhenUsed="1"/>
+    <w:lsdException w:name="HTML Code" w:semiHidden="1" w:unhideWhenUsed="1"/>
+    <w:lsdException w:name="HTML Definition" w:semiHidden="1" w:unhideWhenUsed="1"/>
+    <w:lsdException w:name="HTML Keyboard" w:semiHidden="1" w:unhideWhenUsed="1"/>
+    <w:lsdException w:name="HTML Preformatted" w:semiHidden="1" w:unhideWhenUsed="1"/>
+    <w:lsdException w:name="HTML Sample" w:semiHidden="1" w:unhideWhenUsed="1"/>
+    <w:lsdException w:name="HTML Typewriter" w:semiHidden="1" w:unhideWhenUsed="1"/>
+    <w:lsdException w:name="HTML Variable" w:semiHidden="1" w:unhideWhenUsed="1"/>
+    <w:lsdException w:name="Normal Table" w:semiHidden="1" w:unhideWhenUsed="1"/>
+    <w:lsdException w:name="annotation subject" w:semiHidden="1" w:unhideWhenUsed="1"/>
+    <w:lsdException w:name="No List" w:semiHidden="1" w:unhideWhenUsed="1"/>
+    <w:lsdException w:name="Outline List 1" w:semiHidden="1" w:unhideWhenUsed="1"/>
+    <w:lsdException w:name="Outline List 2" w:semiHidden="1" w:unhideWhenUsed="1"/>
+    <w:lsdException w:name="Outline List 3" w:semiHidden="1" w:unhideWhenUsed="1"/>
+    <w:lsdException w:name="Table Simple 1" w:semiHidden="1" w:unhideWhenUsed="1"/>
+    <w:lsdException w:name="Table Simple 2" w:semiHidden="1" w:unhideWhenUsed="1"/>
+    <w:lsdException w:name="Table Simple 3" w:semiHidden="1" w:unhideWhenUsed="1"/>
+    <w:lsdException w:name="Table Classic 1" w:semiHidden="1" w:unhideWhenUsed="1"/>
+    <w:lsdException w:name="Table Classic 2" w:semiHidden="1" w:unhideWhenUsed="1"/>
+    <w:lsdException w:name="Table Classic 3" w:semiHidden="1" w:unhideWhenUsed="1"/>
+    <w:lsdException w:name="Table Classic 4" w:semiHidden="1" w:unhideWhenUsed="1"/>
+    <w:lsdException w:name="Table Colorful 1" w:semiHidden="1" w:unhideWhenUsed="1"/>
+    <w:lsdException w:name="Table Colorful 2" w:semiHidden="1" w:unhideWhenUsed="1"/>
+    <w:lsdException w:name="Table Colorful 3" w:semiHidden="1" w:unhideWhenUsed="1"/>
+    <w:lsdException w:name="Table Columns 1" w:semiHidden="1" w:unhideWhenUsed="1"/>
+    <w:lsdException w:name="Table Columns 2" w:semiHidden="1" w:unhideWhenUsed="1"/>
+    <w:lsdException w:name="Table Columns 3" w:semiHidden="1" w:unhideWhenUsed="1"/>
+    <w:lsdException w:name="Table Columns 4" w:semiHidden="1" w:unhideWhenUsed="1"/>
+    <w:lsdException w:name="Table Columns 5" w:semiHidden="1" w:unhideWhenUsed="1"/>
+    <w:lsdException w:name="Table Grid 1" w:semiHidden="1" w:unhideWhenUsed="1"/>
+    <w:lsdException w:name="Table Grid 2" w:semiHidden="1" w:unhideWhenUsed="1"/>
+    <w:lsdException w:name="Table Grid 3" w:semiHidden="1" w:unhideWhenUsed="1"/>
+    <w:lsdException w:name="Table Grid 4" w:semiHidden="1" w:unhideWhenUsed="1"/>
+    <w:lsdException w:name="Table Grid 5" w:semiHidden="1" w:unhideWhenUsed="1"/>
+    <w:lsdException w:name="Table Grid 6" w:semiHidden="1" w:unhideWhenUsed="1"/>
+    <w:lsdException w:name="Table Grid 7" w:semiHidden="1" w:unhideWhenUsed="1"/>
+    <w:lsdException w:name="Table Grid 8" w:semiHidden="1" w:unhideWhenUsed="1"/>
+    <w:lsdException w:name="Table List 1" w:semiHidden="1" w:unhideWhenUsed="1"/>
+    <w:lsdException w:name="Table List 2" w:semiHidden="1" w:unhideWhenUsed="1"/>
+    <w:lsdException w:name="Table List 3" w:semiHidden="1" w:unhideWhenUsed="1"/>
+    <w:lsdException w:name="Table List 4" w:semiHidden="1" w:unhideWhenUsed="1"/>
+    <w:lsdException w:name="Table List 5" w:semiHidden="1" w:unhideWhenUsed="1"/>
+    <w:lsdException w:name="Table List 6" w:semiHidden="1" w:unhideWhenUsed="1"/>
+    <w:lsdException w:name="Table List 7" w:semiHidden="1" w:unhideWhenUsed="1"/>
+    <w:lsdException w:name="Table List 8" w:semiHidden="1" w:unhideWhenUsed="1"/>
+    <w:lsdException w:name="Table 3D effects 1" w:semiHidden="1" w:unhideWhenUsed="1"/>
+    <w:lsdException w:name="Table 3D effects 2" w:semiHidden="1" w:unhideWhenUsed="1"/>
+    <w:lsdException w:name="Table 3D effects 3" w:semiHidden="1" w:unhideWhenUsed="1"/>
+    <w:lsdException w:name="Table Contemporary" w:semiHidden="1" w:unhideWhenUsed="1"/>
+    <w:lsdException w:name="Table Elegant" w:semiHidden="1" w:unhideWhenUsed="1"/>
+    <w:lsdException w:name="Table Professional" w:semiHidden="1" w:unhideWhenUsed="1"/>
+    <w:lsdException w:name="Table Subtle 1" w:semiHidden="1" w:unhideWhenUsed="1"/>
+    <w:lsdException w:name="Table Subtle 2" w:semiHidden="1" w:unhideWhenUsed="1"/>
+    <w:lsdException w:name="Table Web 1" w:semiHidden="1" w:unhideWhenUsed="1"/>
+    <w:lsdException w:name="Table Web 2" w:semiHidden="1" w:unhideWhenUsed="1"/>
+    <w:lsdException w:name="Table Web 3" w:semiHidden="1" w:unhideWhenUsed="1"/>
+    <w:lsdException w:name="Balloon Text" w:semiHidden="1" w:unhideWhenUsed="1"/>
+    <w:lsdException w:name="Table Grid" w:semiHidden="1" w:uiPriority="39" w:unhideWhenUsed="1"/>
+    <w:lsdException w:name="Table Theme" w:semiHidden="1" w:unhideWhenUsed="1"/>
+    <w:lsdException w:name="Placeholder Text" w:semiHidden="1"/>
+    <w:lsdException w:name="No Spacing" w:semiHidden="1" w:uiPriority="1" w:unhideWhenUsed="1" w:qFormat="1"/>
+    <w:lsdException w:name="Light Shading" w:uiPriority="60"/>
+    <w:lsdException w:name="Light List" w:uiPriority="61"/>
+    <w:lsdException w:name="Light Grid" w:uiPriority="62"/>
+    <w:lsdException w:name="Medium Shading 1" w:uiPriority="63"/>
+    <w:lsdException w:name="Medium Shading 2" w:uiPriority="64"/>
+    <w:lsdException w:name="Medium List 1" w:uiPriority="65"/>
+    <w:lsdException w:name="Medium List 2" w:uiPriority="66"/>
+    <w:lsdException w:name="Medium Grid 1" w:uiPriority="67"/>
+    <w:lsdException w:name="Medium Grid 2" w:uiPriority="68"/>
+    <w:lsdException w:name="Medium Grid 3" w:uiPriority="69"/>
+    <w:lsdException w:name="Dark List" w:uiPriority="70"/>
+    <w:lsdException w:name="Colorful Shading" w:uiPriority="71"/>
+    <w:lsdException w:name="Colorful List" w:uiPriority="72"/>
+    <w:lsdException w:name="Colorful Grid" w:uiPriority="73"/>
+    <w:lsdException w:name="Light Shading Accent 1" w:uiPriority="60"/>
+    <w:lsdException w:name="Light List Accent 1" w:uiPriority="61"/>
+    <w:lsdException w:name="Light Grid Accent 1" w:uiPriority="62"/>
+    <w:lsdException w:name="Medium Shading 1 Accent 1" w:uiPriority="63"/>
+    <w:lsdException w:name="Medium Shading 2 Accent 1" w:uiPriority="64"/>
+    <w:lsdException w:name="Medium List 1 Accent 1" w:uiPriority="65"/>
+    <w:lsdException w:name="Revision" w:semiHidden="1"/>
     <w:lsdException w:name="List Paragraph" w:uiPriority="34" w:qFormat="1"/>
     <w:lsdException w:name="Quote" w:uiPriority="29" w:qFormat="1"/>
     <w:lsdException w:name="Intense Quote" w:uiPriority="30" w:qFormat="1"/>
-    <w:lsdException w:name="Medium List 2 Accent 1" w:semiHidden="0" w:uiPriority="66" w:unhideWhenUsed="0"/>
-    <w:lsdException w:name="Medium Grid 1 Accent 1" w:semiHidden="0" w:uiPriority="67" w:unhideWhenUsed="0"/>
-    <w:lsdException w:name="Medium Grid 2 Accent 1" w:semiHidden="0" w:uiPriority="68" w:unhideWhenUsed="0"/>
-    <w:lsdException w:name="Medium Grid 3 Accent 1" w:semiHidden="0" w:uiPriority="69" w:unhideWhenUsed="0"/>
-    <w:lsdException w:name="Dark List Accent 1" w:semiHidden="0" w:uiPriority="70" w:unhideWhenUsed="0"/>
-    <w:lsdException w:name="Colorful Shading Accent 1" w:semiHidden="0" w:uiPriority="71" w:unhideWhenUsed="0"/>
-    <w:lsdException w:name="Colorful List Accent 1" w:semiHidden="0" w:uiPriority="72" w:unhideWhenUsed="0"/>
-    <w:lsdException w:name="Colorful Grid Accent 1" w:semiHidden="0" w:uiPriority="73" w:unhideWhenUsed="0"/>
-    <w:lsdException w:name="Light Shading Accent 2" w:semiHidden="0" w:uiPriority="60" w:unhideWhenUsed="0"/>
-    <w:lsdException w:name="Light List Accent 2" w:semiHidden="0" w:uiPriority="61" w:unhideWhenUsed="0"/>
-    <w:lsdException w:name="Light Grid Accent 2" w:semiHidden="0" w:uiPriority="62" w:unhideWhenUsed="0"/>
-    <w:lsdException w:name="Medium Shading 1 Accent 2" w:semiHidden="0" w:uiPriority="63" w:unhideWhenUsed="0"/>
-    <w:lsdException w:name="Medium Shading 2 Accent 2" w:semiHidden="0" w:uiPriority="64" w:unhideWhenUsed="0"/>
-    <w:lsdException w:name="Medium List 1 Accent 2" w:semiHidden="0" w:uiPriority="65" w:unhideWhenUsed="0"/>
-    <w:lsdException w:name="Medium List 2 Accent 2" w:semiHidden="0" w:uiPriority="66" w:unhideWhenUsed="0"/>
-    <w:lsdException w:name="Medium Grid 1 Accent 2" w:semiHidden="0" w:uiPriority="67" w:unhideWhenUsed="0"/>
-    <w:lsdException w:name="Medium Grid 2 Accent 2" w:semiHidden="0" w:uiPriority="68" w:unhideWhenUsed="0"/>
-    <w:lsdException w:name="Medium Grid 3 Accent 2" w:semiHidden="0" w:uiPriority="69" w:unhideWhenUsed="0"/>
-    <w:lsdException w:name="Dark List Accent 2" w:semiHidden="0" w:uiPriority="70" w:unhideWhenUsed="0"/>
-    <w:lsdException w:name="Colorful Shading Accent 2" w:semiHidden="0" w:uiPriority="71" w:unhideWhenUsed="0"/>
-    <w:lsdException w:name="Colorful List Accent 2" w:semiHidden="0" w:uiPriority="72" w:unhideWhenUsed="0"/>
-    <w:lsdException w:name="Colorful Grid Accent 2" w:semiHidden="0" w:uiPriority="73" w:unhideWhenUsed="0"/>
-    <w:lsdException w:name="Light Shading Accent 3" w:semiHidden="0" w:uiPriority="60" w:unhideWhenUsed="0"/>
-    <w:lsdException w:name="Light List Accent 3" w:semiHidden="0" w:uiPriority="61" w:unhideWhenUsed="0"/>
-    <w:lsdException w:name="Light Grid Accent 3" w:semiHidden="0" w:uiPriority="62" w:unhideWhenUsed="0"/>
-    <w:lsdException w:name="Medium Shading 1 Accent 3" w:semiHidden="0" w:uiPriority="63" w:unhideWhenUsed="0"/>
-    <w:lsdException w:name="Medium Shading 2 Accent 3" w:semiHidden="0" w:uiPriority="64" w:unhideWhenUsed="0"/>
-    <w:lsdException w:name="Medium List 1 Accent 3" w:semiHidden="0" w:uiPriority="65" w:unhideWhenUsed="0"/>
-    <w:lsdException w:name="Medium List 2 Accent 3" w:semiHidden="0" w:uiPriority="66" w:unhideWhenUsed="0"/>
-    <w:lsdException w:name="Medium Grid 1 Accent 3" w:semiHidden="0" w:uiPriority="67" w:unhideWhenUsed="0"/>
-    <w:lsdException w:name="Medium Grid 2 Accent 3" w:semiHidden="0" w:uiPriority="68" w:unhideWhenUsed="0"/>
-    <w:lsdException w:name="Medium Grid 3 Accent 3" w:semiHidden="0" w:uiPriority="69" w:unhideWhenUsed="0"/>
-    <w:lsdException w:name="Dark List Accent 3" w:semiHidden="0" w:uiPriority="70" w:unhideWhenUsed="0"/>
-    <w:lsdException w:name="Colorful Shading Accent 3" w:semiHidden="0" w:uiPriority="71" w:unhideWhenUsed="0"/>
-    <w:lsdException w:name="Colorful List Accent 3" w:semiHidden="0" w:uiPriority="72" w:unhideWhenUsed="0"/>
-    <w:lsdException w:name="Colorful Grid Accent 3" w:semiHidden="0" w:uiPriority="73" w:unhideWhenUsed="0"/>
-    <w:lsdException w:name="Light Shading Accent 4" w:semiHidden="0" w:uiPriority="60" w:unhideWhenUsed="0"/>
-    <w:lsdException w:name="Light List Accent 4" w:semiHidden="0" w:uiPriority="61" w:unhideWhenUsed="0"/>
-    <w:lsdException w:name="Light Grid Accent 4" w:semiHidden="0" w:uiPriority="62" w:unhideWhenUsed="0"/>
-    <w:lsdException w:name="Medium Shading 1 Accent 4" w:semiHidden="0" w:uiPriority="63" w:unhideWhenUsed="0"/>
-    <w:lsdException w:name="Medium Shading 2 Accent 4" w:semiHidden="0" w:uiPriority="64" w:unhideWhenUsed="0"/>
-    <w:lsdException w:name="Medium List 1 Accent 4" w:semiHidden="0" w:uiPriority="65" w:unhideWhenUsed="0"/>
-    <w:lsdException w:name="Medium List 2 Accent 4" w:semiHidden="0" w:uiPriority="66" w:unhideWhenUsed="0"/>
-    <w:lsdException w:name="Medium Grid 1 Accent 4" w:semiHidden="0" w:uiPriority="67" w:unhideWhenUsed="0"/>
-    <w:lsdException w:name="Medium Grid 2 Accent 4" w:semiHidden="0" w:uiPriority="68" w:unhideWhenUsed="0"/>
-    <w:lsdException w:name="Medium Grid 3 Accent 4" w:semiHidden="0" w:uiPriority="69" w:unhideWhenUsed="0"/>
-    <w:lsdException w:name="Dark List Accent 4" w:semiHidden="0" w:uiPriority="70" w:unhideWhenUsed="0"/>
-    <w:lsdException w:name="Colorful Shading Accent 4" w:semiHidden="0" w:uiPriority="71" w:unhideWhenUsed="0"/>
-    <w:lsdException w:name="Colorful List Accent 4" w:semiHidden="0" w:uiPriority="72" w:unhideWhenUsed="0"/>
-    <w:lsdException w:name="Colorful Grid Accent 4" w:semiHidden="0" w:uiPriority="73" w:unhideWhenUsed="0"/>
-    <w:lsdException w:name="Light Shading Accent 5" w:semiHidden="0" w:uiPriority="60" w:unhideWhenUsed="0"/>
-    <w:lsdException w:name="Light List Accent 5" w:semiHidden="0" w:uiPriority="61" w:unhideWhenUsed="0"/>
-    <w:lsdException w:name="Light Grid Accent 5" w:semiHidden="0" w:uiPriority="62" w:unhideWhenUsed="0"/>
-    <w:lsdException w:name="Medium Shading 1 Accent 5" w:semiHidden="0" w:uiPriority="63" w:unhideWhenUsed="0"/>
-    <w:lsdException w:name="Medium Shading 2 Accent 5" w:semiHidden="0" w:uiPriority="64" w:unhideWhenUsed="0"/>
-    <w:lsdException w:name="Medium List 1 Accent 5" w:semiHidden="0" w:uiPriority="65" w:unhideWhenUsed="0"/>
-    <w:lsdException w:name="Medium List 2 Accent 5" w:semiHidden="0" w:uiPriority="66" w:unhideWhenUsed="0"/>
-    <w:lsdException w:name="Medium Grid 1 Accent 5" w:semiHidden="0" w:uiPriority="67" w:unhideWhenUsed="0"/>
-    <w:lsdException w:name="Medium Grid 2 Accent 5" w:semiHidden="0" w:uiPriority="68" w:unhideWhenUsed="0"/>
-    <w:lsdException w:name="Medium Grid 3 Accent 5" w:semiHidden="0" w:uiPriority="69" w:unhideWhenUsed="0"/>
-    <w:lsdException w:name="Dark List Accent 5" w:semiHidden="0" w:uiPriority="70" w:unhideWhenUsed="0"/>
-    <w:lsdException w:name="Colorful Shading Accent 5" w:semiHidden="0" w:uiPriority="71" w:unhideWhenUsed="0"/>
-    <w:lsdException w:name="Colorful List Accent 5" w:semiHidden="0" w:uiPriority="72" w:unhideWhenUsed="0"/>
-    <w:lsdException w:name="Colorful Grid Accent 5" w:semiHidden="0" w:uiPriority="73" w:unhideWhenUsed="0"/>
-    <w:lsdException w:name="Light Shading Accent 6" w:semiHidden="0" w:uiPriority="60" w:unhideWhenUsed="0"/>
-    <w:lsdException w:name="Light List Accent 6" w:semiHidden="0" w:uiPriority="61" w:unhideWhenUsed="0"/>
-    <w:lsdException w:name="Light Grid Accent 6" w:semiHidden="0" w:uiPriority="62" w:unhideWhenUsed="0"/>
-    <w:lsdException w:name="Medium Shading 1 Accent 6" w:semiHidden="0" w:uiPriority="63" w:unhideWhenUsed="0"/>
-    <w:lsdException w:name="Medium Shading 2 Accent 6" w:semiHidden="0" w:uiPriority="64" w:unhideWhenUsed="0"/>
-    <w:lsdException w:name="Medium List 1 Accent 6" w:semiHidden="0" w:uiPriority="65" w:unhideWhenUsed="0"/>
-    <w:lsdException w:name="Medium List 2 Accent 6" w:semiHidden="0" w:uiPriority="66" w:unhideWhenUsed="0"/>
-    <w:lsdException w:name="Medium Grid 1 Accent 6" w:semiHidden="0" w:uiPriority="67" w:unhideWhenUsed="0"/>
-    <w:lsdException w:name="Medium Grid 2 Accent 6" w:semiHidden="0" w:uiPriority="68" w:unhideWhenUsed="0"/>
-    <w:lsdException w:name="Medium Grid 3 Accent 6" w:semiHidden="0" w:uiPriority="69" w:unhideWhenUsed="0"/>
-    <w:lsdException w:name="Dark List Accent 6" w:semiHidden="0" w:uiPriority="70" w:unhideWhenUsed="0"/>
-    <w:lsdException w:name="Colorful Shading Accent 6" w:semiHidden="0" w:uiPriority="71" w:unhideWhenUsed="0"/>
-    <w:lsdException w:name="Colorful List Accent 6" w:semiHidden="0" w:uiPriority="72" w:unhideWhenUsed="0"/>
-    <w:lsdException w:name="Colorful Grid Accent 6" w:semiHidden="0" w:uiPriority="73" w:unhideWhenUsed="0"/>
+    <w:lsdException w:name="Medium List 2 Accent 1" w:uiPriority="66"/>
+    <w:lsdException w:name="Medium Grid 1 Accent 1" w:uiPriority="67"/>
+    <w:lsdException w:name="Medium Grid 2 Accent 1" w:uiPriority="68"/>
+    <w:lsdException w:name="Medium Grid 3 Accent 1" w:uiPriority="69"/>
+    <w:lsdException w:name="Dark List Accent 1" w:uiPriority="70"/>
+    <w:lsdException w:name="Colorful Shading Accent 1" w:uiPriority="71"/>
+    <w:lsdException w:name="Colorful List Accent 1" w:uiPriority="72"/>
+    <w:lsdException w:name="Colorful Grid Accent 1" w:uiPriority="73"/>
+    <w:lsdException w:name="Light Shading Accent 2" w:uiPriority="60"/>
+    <w:lsdException w:name="Light List Accent 2" w:uiPriority="61"/>
+    <w:lsdException w:name="Light Grid Accent 2" w:uiPriority="62"/>
+    <w:lsdException w:name="Medium Shading 1 Accent 2" w:uiPriority="63"/>
+    <w:lsdException w:name="Medium Shading 2 Accent 2" w:uiPriority="64"/>
+    <w:lsdException w:name="Medium List 1 Accent 2" w:uiPriority="65"/>
+    <w:lsdException w:name="Medium List 2 Accent 2" w:uiPriority="66"/>
+    <w:lsdException w:name="Medium Grid 1 Accent 2" w:uiPriority="67"/>
+    <w:lsdException w:name="Medium Grid 2 Accent 2" w:uiPriority="68"/>
+    <w:lsdException w:name="Medium Grid 3 Accent 2" w:uiPriority="69"/>
+    <w:lsdException w:name="Dark List Accent 2" w:uiPriority="70"/>
+    <w:lsdException w:name="Colorful Shading Accent 2" w:uiPriority="71"/>
+    <w:lsdException w:name="Colorful List Accent 2" w:uiPriority="72"/>
+    <w:lsdException w:name="Colorful Grid Accent 2" w:uiPriority="73"/>
+    <w:lsdException w:name="Light Shading Accent 3" w:uiPriority="60"/>
+    <w:lsdException w:name="Light List Accent 3" w:uiPriority="61"/>
+    <w:lsdException w:name="Light Grid Accent 3" w:uiPriority="62"/>
+    <w:lsdException w:name="Medium Shading 1 Accent 3" w:uiPriority="63"/>
+    <w:lsdException w:name="Medium Shading 2 Accent 3" w:uiPriority="64"/>
+    <w:lsdException w:name="Medium List 1 Accent 3" w:uiPriority="65"/>
+    <w:lsdException w:name="Medium List 2 Accent 3" w:uiPriority="66"/>
+    <w:lsdException w:name="Medium Grid 1 Accent 3" w:uiPriority="67"/>
+    <w:lsdException w:name="Medium Grid 2 Accent 3" w:uiPriority="68"/>
+    <w:lsdException w:name="Medium Grid 3 Accent 3" w:uiPriority="69"/>
+    <w:lsdException w:name="Dark List Accent 3" w:uiPriority="70"/>
+    <w:lsdException w:name="Colorful Shading Accent 3" w:uiPriority="71"/>
+    <w:lsdException w:name="Colorful List Accent 3" w:uiPriority="72"/>
+    <w:lsdException w:name="Colorful Grid Accent 3" w:uiPriority="73"/>
+    <w:lsdException w:name="Light Shading Accent 4" w:uiPriority="60"/>
+    <w:lsdException w:name="Light List Accent 4" w:uiPriority="61"/>
+    <w:lsdException w:name="Light Grid Accent 4" w:uiPriority="62"/>
+    <w:lsdException w:name="Medium Shading 1 Accent 4" w:uiPriority="63"/>
+    <w:lsdException w:name="Medium Shading 2 Accent 4" w:uiPriority="64"/>
+    <w:lsdException w:name="Medium List 1 Accent 4" w:uiPriority="65"/>
+    <w:lsdException w:name="Medium List 2 Accent 4" w:uiPriority="66"/>
+    <w:lsdException w:name="Medium Grid 1 Accent 4" w:uiPriority="67"/>
+    <w:lsdException w:name="Medium Grid 2 Accent 4" w:uiPriority="68"/>
+    <w:lsdException w:name="Medium Grid 3 Accent 4" w:uiPriority="69"/>
+    <w:lsdException w:name="Dark List Accent 4" w:uiPriority="70"/>
+    <w:lsdException w:name="Colorful Shading Accent 4" w:uiPriority="71"/>
+    <w:lsdException w:name="Colorful List Accent 4" w:uiPriority="72"/>
+    <w:lsdException w:name="Colorful Grid Accent 4" w:uiPriority="73"/>
+    <w:lsdException w:name="Light Shading Accent 5" w:uiPriority="60"/>
+    <w:lsdException w:name="Light List Accent 5" w:uiPriority="61"/>
+    <w:lsdException w:name="Light Grid Accent 5" w:uiPriority="62"/>
+    <w:lsdException w:name="Medium Shading 1 Accent 5" w:uiPriority="63"/>
+    <w:lsdException w:name="Medium Shading 2 Accent 5" w:uiPriority="64"/>
+    <w:lsdException w:name="Medium List 1 Accent 5" w:uiPriority="65"/>
+    <w:lsdException w:name="Medium List 2 Accent 5" w:uiPriority="66"/>
+    <w:lsdException w:name="Medium Grid 1 Accent 5" w:uiPriority="67"/>
+    <w:lsdException w:name="Medium Grid 2 Accent 5" w:uiPriority="68"/>
+    <w:lsdException w:name="Medium Grid 3 Accent 5" w:uiPriority="69"/>
+    <w:lsdException w:name="Dark List Accent 5" w:uiPriority="70"/>
+    <w:lsdException w:name="Colorful Shading Accent 5" w:uiPriority="71"/>
+    <w:lsdException w:name="Colorful List Accent 5" w:uiPriority="72"/>
+    <w:lsdException w:name="Colorful Grid Accent 5" w:uiPriority="73"/>
+    <w:lsdException w:name="Light Shading Accent 6" w:uiPriority="60"/>
+    <w:lsdException w:name="Light List Accent 6" w:uiPriority="61"/>
+    <w:lsdException w:name="Light Grid Accent 6" w:uiPriority="62"/>
+    <w:lsdException w:name="Medium Shading 1 Accent 6" w:uiPriority="63"/>
+    <w:lsdException w:name="Medium Shading 2 Accent 6" w:uiPriority="64"/>
+    <w:lsdException w:name="Medium List 1 Accent 6" w:uiPriority="65"/>
+    <w:lsdException w:name="Medium List 2 Accent 6" w:uiPriority="66"/>
+    <w:lsdException w:name="Medium Grid 1 Accent 6" w:uiPriority="67"/>
+    <w:lsdException w:name="Medium Grid 2 Accent 6" w:uiPriority="68"/>
+    <w:lsdException w:name="Medium Grid 3 Accent 6" w:uiPriority="69"/>
+    <w:lsdException w:name="Dark List Accent 6" w:uiPriority="70"/>
+    <w:lsdException w:name="Colorful Shading Accent 6" w:uiPriority="71"/>
+    <w:lsdException w:name="Colorful List Accent 6" w:uiPriority="72"/>
+    <w:lsdException w:name="Colorful Grid Accent 6" w:uiPriority="73"/>
     <w:lsdException w:name="Subtle Emphasis" w:uiPriority="19" w:qFormat="1"/>
     <w:lsdException w:name="Intense Emphasis" w:uiPriority="21" w:qFormat="1"/>
-    <w:lsdException w:name="Subtle Reference" w:uiPriority="31" w:qFormat="1"/>
-    <w:lsdException w:name="Intense Reference" w:uiPriority="32" w:qFormat="1"/>
-    <w:lsdException w:name="Book Title" w:uiPriority="33" w:qFormat="1"/>
-    <w:lsdException w:name="Bibliography" w:uiPriority="37"/>
-    <w:lsdException w:name="TOC Heading" w:uiPriority="39" w:qFormat="1"/>
+    <w:lsdException w:name="Subtle Reference" w:semiHidden="1" w:uiPriority="31" w:unhideWhenUsed="1" w:qFormat="1"/>
+    <w:lsdException w:name="Intense Reference" w:semiHidden="1" w:uiPriority="32" w:unhideWhenUsed="1" w:qFormat="1"/>
+    <w:lsdException w:name="Book Title" w:semiHidden="1" w:uiPriority="33" w:unhideWhenUsed="1" w:qFormat="1"/>
+    <w:lsdException w:name="Bibliography" w:semiHidden="1" w:uiPriority="37" w:unhideWhenUsed="1"/>
+    <w:lsdException w:name="TOC Heading" w:semiHidden="1" w:uiPriority="39" w:unhideWhenUsed="1" w:qFormat="1"/>
+    <w:lsdException w:name="Plain Table 1" w:uiPriority="41"/>
+    <w:lsdException w:name="Plain Table 2" w:uiPriority="42"/>
+    <w:lsdException w:name="Plain Table 3" w:uiPriority="43"/>
+    <w:lsdException w:name="Plain Table 4" w:uiPriority="44"/>
+    <w:lsdException w:name="Plain Table 5" w:uiPriority="45"/>
+    <w:lsdException w:name="Grid Table Light" w:uiPriority="40"/>
+    <w:lsdException w:name="Grid Table 1 Light" w:uiPriority="46"/>
+    <w:lsdException w:name="Grid Table 2" w:uiPriority="47"/>
+    <w:lsdException w:name="Grid Table 3" w:uiPriority="48"/>
+    <w:lsdException w:name="Grid Table 4" w:uiPriority="49"/>
+    <w:lsdException w:name="Grid Table 5 Dark" w:uiPriority="50"/>
+    <w:lsdException w:name="Grid Table 6 Colorful" w:uiPriority="51"/>
+    <w:lsdException w:name="Grid Table 7 Colorful" w:uiPriority="52"/>
+    <w:lsdException w:name="Grid Table 1 Light Accent 1" w:uiPriority="46"/>
+    <w:lsdException w:name="Grid Table 2 Accent 1" w:uiPriority="47"/>
+    <w:lsdException w:name="Grid Table 3 Accent 1" w:uiPriority="48"/>
+    <w:lsdException w:name="Grid Table 4 Accent 1" w:uiPriority="49"/>
+    <w:lsdException w:name="Grid Table 5 Dark Accent 1" w:uiPriority="50"/>
+    <w:lsdException w:name="Grid Table 6 Colorful Accent 1" w:uiPriority="51"/>
+    <w:lsdException w:name="Grid Table 7 Colorful Accent 1" w:uiPriority="52"/>
+    <w:lsdException w:name="Grid Table 1 Light Accent 2" w:uiPriority="46"/>
+    <w:lsdException w:name="Grid Table 2 Accent 2" w:uiPriority="47"/>
+    <w:lsdException w:name="Grid Table 3 Accent 2" w:uiPriority="48"/>
+    <w:lsdException w:name="Grid Table 4 Accent 2" w:uiPriority="49"/>
+    <w:lsdException w:name="Grid Table 5 Dark Accent 2" w:uiPriority="50"/>
+    <w:lsdException w:name="Grid Table 6 Colorful Accent 2" w:uiPriority="51"/>
+    <w:lsdException w:name="Grid Table 7 Colorful Accent 2" w:uiPriority="52"/>
+    <w:lsdException w:name="Grid Table 1 Light Accent 3" w:uiPriority="46"/>
+    <w:lsdException w:name="Grid Table 2 Accent 3" w:uiPriority="47"/>
+    <w:lsdException w:name="Grid Table 3 Accent 3" w:uiPriority="48"/>
+    <w:lsdException w:name="Grid Table 4 Accent 3" w:uiPriority="49"/>
+    <w:lsdException w:name="Grid Table 5 Dark Accent 3" w:uiPriority="50"/>
+    <w:lsdException w:name="Grid Table 6 Colorful Accent 3" w:uiPriority="51"/>
+    <w:lsdException w:name="Grid Table 7 Colorful Accent 3" w:uiPriority="52"/>
+    <w:lsdException w:name="Grid Table 1 Light Accent 4" w:uiPriority="46"/>
+    <w:lsdException w:name="Grid Table 2 Accent 4" w:uiPriority="47"/>
+    <w:lsdException w:name="Grid Table 3 Accent 4" w:uiPriority="48"/>
+    <w:lsdException w:name="Grid Table 4 Accent 4" w:uiPriority="49"/>
+    <w:lsdException w:name="Grid Table 5 Dark Accent 4" w:uiPriority="50"/>
+    <w:lsdException w:name="Grid Table 6 Colorful Accent 4" w:uiPriority="51"/>
+    <w:lsdException w:name="Grid Table 7 Colorful Accent 4" w:uiPriority="52"/>
+    <w:lsdException w:name="Grid Table 1 Light Accent 5" w:uiPriority="46"/>
+    <w:lsdException w:name="Grid Table 2 Accent 5" w:uiPriority="47"/>
+    <w:lsdException w:name="Grid Table 3 Accent 5" w:uiPriority="48"/>
+    <w:lsdException w:name="Grid Table 4 Accent 5" w:uiPriority="49"/>
+    <w:lsdException w:name="Grid Table 5 Dark Accent 5" w:uiPriority="50"/>
+    <w:lsdException w:name="Grid Table 6 Colorful Accent 5" w:uiPriority="51"/>
+    <w:lsdException w:name="Grid Table 7 Colorful Accent 5" w:uiPriority="52"/>
+    <w:lsdException w:name="Grid Table 1 Light Accent 6" w:uiPriority="46"/>
+    <w:lsdException w:name="Grid Table 2 Accent 6" w:uiPriority="47"/>
+    <w:lsdException w:name="Grid Table 3 Accent 6" w:uiPriority="48"/>
+    <w:lsdException w:name="Grid Table 4 Accent 6" w:uiPriority="49"/>
+    <w:lsdException w:name="Grid Table 5 Dark Accent 6" w:uiPriority="50"/>
+    <w:lsdException w:name="Grid Table 6 Colorful Accent 6" w:uiPriority="51"/>
+    <w:lsdException w:name="Grid Table 7 Colorful Accent 6" w:uiPriority="52"/>
+    <w:lsdException w:name="List Table 1 Light" w:uiPriority="46"/>
+    <w:lsdException w:name="List Table 2" w:uiPriority="47"/>
+    <w:lsdException w:name="List Table 3" w:uiPriority="48"/>
+    <w:lsdException w:name="List Table 4" w:uiPriority="49"/>
+    <w:lsdException w:name="List Table 5 Dark" w:uiPriority="50"/>
+    <w:lsdException w:name="List Table 6 Colorful" w:uiPriority="51"/>
+    <w:lsdException w:name="List Table 7 Colorful" w:uiPriority="52"/>
+    <w:lsdException w:name="List Table 1 Light Accent 1" w:uiPriority="46"/>
+    <w:lsdException w:name="List Table 2 Accent 1" w:uiPriority="47"/>
+    <w:lsdException w:name="List Table 3 Accent 1" w:uiPriority="48"/>
+    <w:lsdException w:name="List Table 4 Accent 1" w:uiPriority="49"/>
+    <w:lsdException w:name="List Table 5 Dark Accent 1" w:uiPriority="50"/>
+    <w:lsdException w:name="List Table 6 Colorful Accent 1" w:uiPriority="51"/>
+    <w:lsdException w:name="List Table 7 Colorful Accent 1" w:uiPriority="52"/>
+    <w:lsdException w:name="List Table 1 Light Accent 2" w:uiPriority="46"/>
+    <w:lsdException w:name="List Table 2 Accent 2" w:uiPriority="47"/>
+    <w:lsdException w:name="List Table 3 Accent 2" w:uiPriority="48"/>
+    <w:lsdException w:name="List Table 4 Accent 2" w:uiPriority="49"/>
+    <w:lsdException w:name="List Table 5 Dark Accent 2" w:uiPriority="50"/>
+    <w:lsdException w:name="List Table 6 Colorful Accent 2" w:uiPriority="51"/>
+    <w:lsdException w:name="List Table 7 Colorful Accent 2" w:uiPriority="52"/>
+    <w:lsdException w:name="List Table 1 Light Accent 3" w:uiPriority="46"/>
+    <w:lsdException w:name="List Table 2 Accent 3" w:uiPriority="47"/>
+    <w:lsdException w:name="List Table 3 Accent 3" w:uiPriority="48"/>
+    <w:lsdException w:name="List Table 4 Accent 3" w:uiPriority="49"/>
+    <w:lsdException w:name="List Table 5 Dark Accent 3" w:uiPriority="50"/>
+    <w:lsdException w:name="List Table 6 Colorful Accent 3" w:uiPriority="51"/>
+    <w:lsdException w:name="List Table 7 Colorful Accent 3" w:uiPriority="52"/>
+    <w:lsdException w:name="List Table 1 Light Accent 4" w:uiPriority="46"/>
+    <w:lsdException w:name="List Table 2 Accent 4" w:uiPriority="47"/>
+    <w:lsdException w:name="List Table 3 Accent 4" w:uiPriority="48"/>
+    <w:lsdException w:name="List Table 4 Accent 4" w:uiPriority="49"/>
+    <w:lsdException w:name="List Table 5 Dark Accent 4" w:uiPriority="50"/>
+    <w:lsdException w:name="List Table 6 Colorful Accent 4" w:uiPriority="51"/>
+    <w:lsdException w:name="List Table 7 Colorful Accent 4" w:uiPriority="52"/>
+    <w:lsdException w:name="List Table 1 Light Accent 5" w:uiPriority="46"/>
+    <w:lsdException w:name="List Table 2 Accent 5" w:uiPriority="47"/>
+    <w:lsdException w:name="List Table 3 Accent 5" w:uiPriority="48"/>
+    <w:lsdException w:name="List Table 4 Accent 5" w:uiPriority="49"/>
+    <w:lsdException w:name="List Table 5 Dark Accent 5" w:uiPriority="50"/>
+    <w:lsdException w:name="List Table 6 Colorful Accent 5" w:uiPriority="51"/>
+    <w:lsdException w:name="List Table 7 Colorful Accent 5" w:uiPriority="52"/>
+    <w:lsdException w:name="List Table 1 Light Accent 6" w:uiPriority="46"/>
+    <w:lsdException w:name="List Table 2 Accent 6" w:uiPriority="47"/>
+    <w:lsdException w:name="List Table 3 Accent 6" w:uiPriority="48"/>
+    <w:lsdException w:name="List Table 4 Accent 6" w:uiPriority="49"/>
+    <w:lsdException w:name="List Table 5 Dark Accent 6" w:uiPriority="50"/>
+    <w:lsdException w:name="List Table 6 Colorful Accent 6" w:uiPriority="51"/>
+    <w:lsdException w:name="List Table 7 Colorful Accent 6" w:uiPriority="52"/>
+    <w:lsdException w:name="Mention" w:semiHidden="1" w:unhideWhenUsed="1"/>
+    <w:lsdException w:name="Smart Hyperlink" w:semiHidden="1" w:unhideWhenUsed="1"/>
+    <w:lsdException w:name="Hashtag" w:semiHidden="1" w:unhideWhenUsed="1"/>
+    <w:lsdException w:name="Unresolved Mention" w:semiHidden="1" w:unhideWhenUsed="1"/>
+    <w:lsdException w:name="Smart Link" w:semiHidden="1" w:unhideWhenUsed="1"/>
   </w:latentStyles>
   <w:style w:type="paragraph" w:default="1" w:styleId="Normal">
     <w:name w:val="Normal"/>
@@ -1475,7 +1796,6 @@
     <w:uiPriority w:val="99"/>
     <w:semiHidden/>
     <w:unhideWhenUsed/>
-    <w:qFormat/>
     <w:tblPr>
       <w:tblInd w:w="0" w:type="dxa"/>
       <w:tblCellMar>
@@ -1615,7 +1935,6 @@
       <w:spacing w:line="240" w:lineRule="auto"/>
     </w:pPr>
     <w:tblPr>
-      <w:tblInd w:w="0" w:type="dxa"/>
       <w:tblBorders>
         <w:top w:val="single" w:sz="4" w:space="0" w:color="auto"/>
         <w:left w:val="single" w:sz="4" w:space="0" w:color="auto"/>
@@ -1624,12 +1943,6 @@
         <w:insideH w:val="single" w:sz="4" w:space="0" w:color="auto"/>
         <w:insideV w:val="single" w:sz="4" w:space="0" w:color="auto"/>
       </w:tblBorders>
-      <w:tblCellMar>
-        <w:top w:w="0" w:type="dxa"/>
-        <w:left w:w="108" w:type="dxa"/>
-        <w:bottom w:w="0" w:type="dxa"/>
-        <w:right w:w="108" w:type="dxa"/>
-      </w:tblCellMar>
     </w:tblPr>
   </w:style>
   <w:style w:type="character" w:customStyle="1" w:styleId="Heading5Char">
@@ -1710,8 +2023,8 @@
       <w:lang w:eastAsia="en-US"/>
     </w:rPr>
   </w:style>
-  <w:style w:type="table" w:customStyle="1" w:styleId="GridTableLight">
-    <w:name w:val="Grid Table Light"/>
+  <w:style w:type="table" w:customStyle="1" w:styleId="TableGridLight1">
+    <w:name w:val="Table Grid Light1"/>
     <w:basedOn w:val="TableNormal"/>
     <w:uiPriority w:val="40"/>
     <w:rsid w:val="00545140"/>
@@ -1720,7 +2033,6 @@
       <w:lang w:eastAsia="en-US"/>
     </w:rPr>
     <w:tblPr>
-      <w:tblInd w:w="0" w:type="dxa"/>
       <w:tblBorders>
         <w:top w:val="single" w:sz="4" w:space="0" w:color="BFBFBF" w:themeColor="background1" w:themeShade="BF"/>
         <w:left w:val="single" w:sz="4" w:space="0" w:color="BFBFBF" w:themeColor="background1" w:themeShade="BF"/>
@@ -1729,12 +2041,6 @@
         <w:insideH w:val="single" w:sz="4" w:space="0" w:color="BFBFBF" w:themeColor="background1" w:themeShade="BF"/>
         <w:insideV w:val="single" w:sz="4" w:space="0" w:color="BFBFBF" w:themeColor="background1" w:themeShade="BF"/>
       </w:tblBorders>
-      <w:tblCellMar>
-        <w:top w:w="0" w:type="dxa"/>
-        <w:left w:w="108" w:type="dxa"/>
-        <w:bottom w:w="0" w:type="dxa"/>
-        <w:right w:w="108" w:type="dxa"/>
-      </w:tblCellMar>
     </w:tblPr>
   </w:style>
   <w:style w:type="character" w:customStyle="1" w:styleId="Heading2Char">
@@ -1757,7 +2063,6 @@
       <w:spacing w:before="60" w:after="20"/>
     </w:pPr>
     <w:tblPr>
-      <w:tblInd w:w="0" w:type="dxa"/>
       <w:tblBorders>
         <w:top w:val="single" w:sz="4" w:space="0" w:color="BFBFBF" w:themeColor="background1" w:themeShade="BF"/>
         <w:left w:val="single" w:sz="4" w:space="0" w:color="BFBFBF" w:themeColor="background1" w:themeShade="BF"/>
@@ -1766,12 +2071,6 @@
         <w:insideH w:val="single" w:sz="4" w:space="0" w:color="BFBFBF" w:themeColor="background1" w:themeShade="BF"/>
         <w:insideV w:val="single" w:sz="4" w:space="0" w:color="BFBFBF" w:themeColor="background1" w:themeShade="BF"/>
       </w:tblBorders>
-      <w:tblCellMar>
-        <w:top w:w="0" w:type="dxa"/>
-        <w:left w:w="108" w:type="dxa"/>
-        <w:bottom w:w="0" w:type="dxa"/>
-        <w:right w:w="108" w:type="dxa"/>
-      </w:tblCellMar>
     </w:tblPr>
     <w:tblStylePr w:type="firstRow">
       <w:rPr>
@@ -1808,13 +2107,6 @@
     </w:pPr>
     <w:tblPr>
       <w:tblStyleRowBandSize w:val="1"/>
-      <w:tblInd w:w="0" w:type="dxa"/>
-      <w:tblCellMar>
-        <w:top w:w="0" w:type="dxa"/>
-        <w:left w:w="108" w:type="dxa"/>
-        <w:bottom w:w="0" w:type="dxa"/>
-        <w:right w:w="108" w:type="dxa"/>
-      </w:tblCellMar>
     </w:tblPr>
     <w:tcPr>
       <w:shd w:val="clear" w:color="auto" w:fill="FFFFFF" w:themeFill="background1"/>
@@ -1901,13 +2193,6 @@
     </w:pPr>
     <w:tblPr>
       <w:tblStyleRowBandSize w:val="1"/>
-      <w:tblInd w:w="0" w:type="dxa"/>
-      <w:tblCellMar>
-        <w:top w:w="0" w:type="dxa"/>
-        <w:left w:w="108" w:type="dxa"/>
-        <w:bottom w:w="0" w:type="dxa"/>
-        <w:right w:w="108" w:type="dxa"/>
-      </w:tblCellMar>
     </w:tblPr>
     <w:tblStylePr w:type="firstCol">
       <w:pPr>
@@ -1942,8 +2227,8 @@
       </w:tcPr>
     </w:tblStylePr>
   </w:style>
-  <w:style w:type="table" w:customStyle="1" w:styleId="PlainTable2">
-    <w:name w:val="Plain Table 2"/>
+  <w:style w:type="table" w:customStyle="1" w:styleId="PlainTable21">
+    <w:name w:val="Plain Table 21"/>
     <w:basedOn w:val="TableNormal"/>
     <w:uiPriority w:val="42"/>
     <w:rsid w:val="0089202B"/>
@@ -1953,17 +2238,10 @@
     <w:tblPr>
       <w:tblStyleRowBandSize w:val="1"/>
       <w:tblStyleColBandSize w:val="1"/>
-      <w:tblInd w:w="0" w:type="dxa"/>
       <w:tblBorders>
         <w:top w:val="single" w:sz="4" w:space="0" w:color="7F7F7F" w:themeColor="text1" w:themeTint="80"/>
         <w:bottom w:val="single" w:sz="4" w:space="0" w:color="7F7F7F" w:themeColor="text1" w:themeTint="80"/>
       </w:tblBorders>
-      <w:tblCellMar>
-        <w:top w:w="0" w:type="dxa"/>
-        <w:left w:w="108" w:type="dxa"/>
-        <w:bottom w:w="0" w:type="dxa"/>
-        <w:right w:w="108" w:type="dxa"/>
-      </w:tblCellMar>
     </w:tblPr>
     <w:tblStylePr w:type="firstRow">
       <w:rPr>
@@ -2342,7 +2620,7 @@
 </file>
 
 <file path=word/glossary/document.xml><?xml version="1.0" encoding="utf-8"?>
-<w:glossaryDocument xmlns:ve="http://schemas.openxmlformats.org/markup-compatibility/2006" xmlns:o="urn:schemas-microsoft-com:office:office" xmlns:r="http://schemas.openxmlformats.org/officeDocument/2006/relationships" xmlns:m="http://schemas.openxmlformats.org/officeDocument/2006/math" xmlns:v="urn:schemas-microsoft-com:vml" xmlns:wp="http://schemas.openxmlformats.org/drawingml/2006/wordprocessingDrawing" xmlns:w10="urn:schemas-microsoft-com:office:word" xmlns:w="http://schemas.openxmlformats.org/wordprocessingml/2006/main" xmlns:wne="http://schemas.microsoft.com/office/word/2006/wordml">
+<w:glossaryDocument xmlns:wpc="http://schemas.microsoft.com/office/word/2010/wordprocessingCanvas" xmlns:cx="http://schemas.microsoft.com/office/drawing/2014/chartex" xmlns:cx1="http://schemas.microsoft.com/office/drawing/2015/9/8/chartex" xmlns:cx2="http://schemas.microsoft.com/office/drawing/2015/10/21/chartex" xmlns:cx3="http://schemas.microsoft.com/office/drawing/2016/5/9/chartex" xmlns:cx4="http://schemas.microsoft.com/office/drawing/2016/5/10/chartex" xmlns:cx5="http://schemas.microsoft.com/office/drawing/2016/5/11/chartex" xmlns:cx6="http://schemas.microsoft.com/office/drawing/2016/5/12/chartex" xmlns:cx7="http://schemas.microsoft.com/office/drawing/2016/5/13/chartex" xmlns:cx8="http://schemas.microsoft.com/office/drawing/2016/5/14/chartex" xmlns:mc="http://schemas.openxmlformats.org/markup-compatibility/2006" xmlns:aink="http://schemas.microsoft.com/office/drawing/2016/ink" xmlns:am3d="http://schemas.microsoft.com/office/drawing/2017/model3d" xmlns:o="urn:schemas-microsoft-com:office:office" xmlns:r="http://schemas.openxmlformats.org/officeDocument/2006/relationships" xmlns:m="http://schemas.openxmlformats.org/officeDocument/2006/math" xmlns:v="urn:schemas-microsoft-com:vml" xmlns:wp14="http://schemas.microsoft.com/office/word/2010/wordprocessingDrawing" xmlns:wp="http://schemas.openxmlformats.org/drawingml/2006/wordprocessingDrawing" xmlns:w10="urn:schemas-microsoft-com:office:word" xmlns:w="http://schemas.openxmlformats.org/wordprocessingml/2006/main" xmlns:w14="http://schemas.microsoft.com/office/word/2010/wordml" xmlns:w15="http://schemas.microsoft.com/office/word/2012/wordml" xmlns:w16cex="http://schemas.microsoft.com/office/word/2018/wordml/cex" xmlns:w16cid="http://schemas.microsoft.com/office/word/2016/wordml/cid" xmlns:w16="http://schemas.microsoft.com/office/word/2018/wordml" xmlns:w16sdtdh="http://schemas.microsoft.com/office/word/2020/wordml/sdtdatahash" xmlns:w16se="http://schemas.microsoft.com/office/word/2015/wordml/symex" xmlns:wpg="http://schemas.microsoft.com/office/word/2010/wordprocessingGroup" xmlns:wpi="http://schemas.microsoft.com/office/word/2010/wordprocessingInk" xmlns:wne="http://schemas.microsoft.com/office/word/2006/wordml" xmlns:wps="http://schemas.microsoft.com/office/word/2010/wordprocessingShape" mc:Ignorable="w14 w15 w16se w16cid w16 w16cex w16sdtdh wp14">
   <w:docParts>
     <w:docPart>
       <w:docPartPr>
@@ -2436,7 +2714,7 @@
 </file>
 
 <file path=word/glossary/fontTable.xml><?xml version="1.0" encoding="utf-8"?>
-<w:fonts xmlns:r="http://schemas.openxmlformats.org/officeDocument/2006/relationships" xmlns:w="http://schemas.openxmlformats.org/wordprocessingml/2006/main">
+<w:fonts xmlns:mc="http://schemas.openxmlformats.org/markup-compatibility/2006" xmlns:r="http://schemas.openxmlformats.org/officeDocument/2006/relationships" xmlns:w="http://schemas.openxmlformats.org/wordprocessingml/2006/main" xmlns:w14="http://schemas.microsoft.com/office/word/2010/wordml" xmlns:w15="http://schemas.microsoft.com/office/word/2012/wordml" xmlns:w16cex="http://schemas.microsoft.com/office/word/2018/wordml/cex" xmlns:w16cid="http://schemas.microsoft.com/office/word/2016/wordml/cid" xmlns:w16="http://schemas.microsoft.com/office/word/2018/wordml" xmlns:w16sdtdh="http://schemas.microsoft.com/office/word/2020/wordml/sdtdatahash" xmlns:w16se="http://schemas.microsoft.com/office/word/2015/wordml/symex" mc:Ignorable="w14 w15 w16se w16cid w16 w16cex w16sdtdh">
   <w:font w:name="Symbol">
     <w:panose1 w:val="05050102010706020507"/>
     <w:charset w:val="02"/>
@@ -2449,7 +2727,7 @@
     <w:charset w:val="00"/>
     <w:family w:val="roman"/>
     <w:pitch w:val="variable"/>
-    <w:sig w:usb0="E0002EFF" w:usb1="C000785B" w:usb2="00000009" w:usb3="00000000" w:csb0="000001FF" w:csb1="00000000"/>
+    <w:sig w:usb0="E0002AFF" w:usb1="C0007841" w:usb2="00000009" w:usb3="00000000" w:csb0="000001FF" w:csb1="00000000"/>
   </w:font>
   <w:font w:name="Microsoft Sans Serif">
     <w:panose1 w:val="020B0604020202020204"/>
@@ -2470,41 +2748,42 @@
     <w:charset w:val="00"/>
     <w:family w:val="swiss"/>
     <w:pitch w:val="variable"/>
-    <w:sig w:usb0="E0002EFF" w:usb1="C000785B" w:usb2="00000009" w:usb3="00000000" w:csb0="000001FF" w:csb1="00000000"/>
+    <w:sig w:usb0="E0002AFF" w:usb1="C0007843" w:usb2="00000009" w:usb3="00000000" w:csb0="000001FF" w:csb1="00000000"/>
   </w:font>
   <w:font w:name="Tahoma">
     <w:panose1 w:val="020B0604030504040204"/>
     <w:charset w:val="00"/>
     <w:family w:val="swiss"/>
-    <w:notTrueType/>
     <w:pitch w:val="variable"/>
-    <w:sig w:usb0="00000003" w:usb1="00000000" w:usb2="00000000" w:usb3="00000000" w:csb0="00000001" w:csb1="00000000"/>
+    <w:sig w:usb0="E1002EFF" w:usb1="C000605B" w:usb2="00000029" w:usb3="00000000" w:csb0="000101FF" w:csb1="00000000"/>
   </w:font>
   <w:font w:name="Calibri">
     <w:panose1 w:val="020F0502020204030204"/>
     <w:charset w:val="00"/>
     <w:family w:val="swiss"/>
     <w:pitch w:val="variable"/>
-    <w:sig w:usb0="E4002EFF" w:usb1="C000247B" w:usb2="00000009" w:usb3="00000000" w:csb0="000001FF" w:csb1="00000000"/>
+    <w:sig w:usb0="E0002AFF" w:usb1="4000ACFF" w:usb2="00000001" w:usb3="00000000" w:csb0="000001FF" w:csb1="00000000"/>
   </w:font>
-  <w:font w:name="Cambria">
-    <w:panose1 w:val="02040503050406030204"/>
+  <w:font w:name="Calibri Light">
+    <w:panose1 w:val="020F0302020204030204"/>
     <w:charset w:val="00"/>
-    <w:family w:val="roman"/>
+    <w:family w:val="swiss"/>
     <w:pitch w:val="variable"/>
-    <w:sig w:usb0="E00006FF" w:usb1="420024FF" w:usb2="02000000" w:usb3="00000000" w:csb0="0000019F" w:csb1="00000000"/>
+    <w:sig w:usb0="A0002AEF" w:usb1="4000207B" w:usb2="00000000" w:usb3="00000000" w:csb0="000001FF" w:csb1="00000000"/>
   </w:font>
 </w:fonts>
 </file>
 
 <file path=word/glossary/settings.xml><?xml version="1.0" encoding="utf-8"?>
-<w:settings xmlns:o="urn:schemas-microsoft-com:office:office" xmlns:r="http://schemas.openxmlformats.org/officeDocument/2006/relationships" xmlns:m="http://schemas.openxmlformats.org/officeDocument/2006/math" xmlns:v="urn:schemas-microsoft-com:vml" xmlns:w10="urn:schemas-microsoft-com:office:word" xmlns:w="http://schemas.openxmlformats.org/wordprocessingml/2006/main" xmlns:sl="http://schemas.openxmlformats.org/schemaLibrary/2006/main">
+<w:settings xmlns:mc="http://schemas.openxmlformats.org/markup-compatibility/2006" xmlns:o="urn:schemas-microsoft-com:office:office" xmlns:r="http://schemas.openxmlformats.org/officeDocument/2006/relationships" xmlns:m="http://schemas.openxmlformats.org/officeDocument/2006/math" xmlns:v="urn:schemas-microsoft-com:vml" xmlns:w10="urn:schemas-microsoft-com:office:word" xmlns:w="http://schemas.openxmlformats.org/wordprocessingml/2006/main" xmlns:w14="http://schemas.microsoft.com/office/word/2010/wordml" xmlns:w15="http://schemas.microsoft.com/office/word/2012/wordml" xmlns:w16cex="http://schemas.microsoft.com/office/word/2018/wordml/cex" xmlns:w16cid="http://schemas.microsoft.com/office/word/2016/wordml/cid" xmlns:w16="http://schemas.microsoft.com/office/word/2018/wordml" xmlns:w16sdtdh="http://schemas.microsoft.com/office/word/2020/wordml/sdtdatahash" xmlns:w16se="http://schemas.microsoft.com/office/word/2015/wordml/symex" xmlns:sl="http://schemas.openxmlformats.org/schemaLibrary/2006/main" mc:Ignorable="w14 w15 w16se w16cid w16 w16cex w16sdtdh">
   <w:view w:val="normal"/>
   <w:defaultTabStop w:val="720"/>
   <w:hyphenationZone w:val="425"/>
   <w:characterSpacingControl w:val="doNotCompress"/>
   <w:compat>
     <w:useFELayout/>
+    <w:compatSetting w:name="compatibilityMode" w:uri="http://schemas.microsoft.com/office/word" w:val="12"/>
+    <w:compatSetting w:name="useWord2013TrackBottomHyphenation" w:uri="http://schemas.microsoft.com/office/word" w:val="1"/>
   </w:compat>
   <w:rsids>
     <w:rsidRoot w:val="00EA6FDF"/>
@@ -2513,6 +2792,7 @@
     <w:rsid w:val="00873F4B"/>
     <w:rsid w:val="009A22AF"/>
     <w:rsid w:val="009C3261"/>
+    <w:rsid w:val="00AD25AE"/>
     <w:rsid w:val="00D859F0"/>
     <w:rsid w:val="00E305F2"/>
     <w:rsid w:val="00EA6FDF"/>
@@ -2538,7 +2818,7 @@
 </file>
 
 <file path=word/glossary/styles.xml><?xml version="1.0" encoding="utf-8"?>
-<w:styles xmlns:r="http://schemas.openxmlformats.org/officeDocument/2006/relationships" xmlns:w="http://schemas.openxmlformats.org/wordprocessingml/2006/main">
+<w:styles xmlns:mc="http://schemas.openxmlformats.org/markup-compatibility/2006" xmlns:r="http://schemas.openxmlformats.org/officeDocument/2006/relationships" xmlns:w="http://schemas.openxmlformats.org/wordprocessingml/2006/main" xmlns:w14="http://schemas.microsoft.com/office/word/2010/wordml" xmlns:w15="http://schemas.microsoft.com/office/word/2012/wordml" xmlns:w16cex="http://schemas.microsoft.com/office/word/2018/wordml/cex" xmlns:w16cid="http://schemas.microsoft.com/office/word/2016/wordml/cid" xmlns:w16="http://schemas.microsoft.com/office/word/2018/wordml" xmlns:w16sdtdh="http://schemas.microsoft.com/office/word/2020/wordml/sdtdatahash" xmlns:w16se="http://schemas.microsoft.com/office/word/2015/wordml/symex" mc:Ignorable="w14 w15 w16se w16cid w16 w16cex w16sdtdh">
   <w:docDefaults>
     <w:rPrDefault>
       <w:rPr>
@@ -2554,144 +2834,383 @@
       </w:pPr>
     </w:pPrDefault>
   </w:docDefaults>
-  <w:latentStyles w:defLockedState="0" w:defUIPriority="99" w:defSemiHidden="1" w:defUnhideWhenUsed="1" w:defQFormat="0" w:count="267">
-    <w:lsdException w:name="Normal" w:semiHidden="0" w:uiPriority="0" w:unhideWhenUsed="0" w:qFormat="1"/>
-    <w:lsdException w:name="heading 1" w:semiHidden="0" w:uiPriority="9" w:unhideWhenUsed="0" w:qFormat="1"/>
-    <w:lsdException w:name="heading 2" w:uiPriority="9" w:qFormat="1"/>
-    <w:lsdException w:name="heading 3" w:uiPriority="9" w:qFormat="1"/>
-    <w:lsdException w:name="heading 4" w:uiPriority="9" w:qFormat="1"/>
-    <w:lsdException w:name="heading 5" w:uiPriority="9" w:qFormat="1"/>
-    <w:lsdException w:name="heading 6" w:uiPriority="9" w:qFormat="1"/>
-    <w:lsdException w:name="heading 7" w:uiPriority="9" w:qFormat="1"/>
-    <w:lsdException w:name="heading 8" w:uiPriority="9" w:qFormat="1"/>
-    <w:lsdException w:name="heading 9" w:uiPriority="9" w:qFormat="1"/>
-    <w:lsdException w:name="toc 1" w:uiPriority="39"/>
-    <w:lsdException w:name="toc 2" w:uiPriority="39"/>
-    <w:lsdException w:name="toc 3" w:uiPriority="39"/>
-    <w:lsdException w:name="toc 4" w:uiPriority="39"/>
-    <w:lsdException w:name="toc 5" w:uiPriority="39"/>
-    <w:lsdException w:name="toc 6" w:uiPriority="39"/>
-    <w:lsdException w:name="toc 7" w:uiPriority="39"/>
-    <w:lsdException w:name="toc 8" w:uiPriority="39"/>
-    <w:lsdException w:name="toc 9" w:uiPriority="39"/>
-    <w:lsdException w:name="caption" w:uiPriority="35" w:qFormat="1"/>
-    <w:lsdException w:name="Title" w:semiHidden="0" w:uiPriority="10" w:unhideWhenUsed="0" w:qFormat="1"/>
-    <w:lsdException w:name="Default Paragraph Font" w:uiPriority="1"/>
-    <w:lsdException w:name="Subtitle" w:semiHidden="0" w:uiPriority="11" w:unhideWhenUsed="0" w:qFormat="1"/>
-    <w:lsdException w:name="Strong" w:semiHidden="0" w:uiPriority="22" w:unhideWhenUsed="0" w:qFormat="1"/>
-    <w:lsdException w:name="Emphasis" w:semiHidden="0" w:uiPriority="20" w:unhideWhenUsed="0" w:qFormat="1"/>
-    <w:lsdException w:name="Table Grid" w:semiHidden="0" w:uiPriority="39" w:unhideWhenUsed="0"/>
-    <w:lsdException w:name="Placeholder Text" w:unhideWhenUsed="0"/>
-    <w:lsdException w:name="No Spacing" w:semiHidden="0" w:uiPriority="1" w:unhideWhenUsed="0" w:qFormat="1"/>
-    <w:lsdException w:name="Light Shading" w:semiHidden="0" w:uiPriority="60" w:unhideWhenUsed="0"/>
-    <w:lsdException w:name="Light List" w:semiHidden="0" w:uiPriority="61" w:unhideWhenUsed="0"/>
-    <w:lsdException w:name="Light Grid" w:semiHidden="0" w:uiPriority="62" w:unhideWhenUsed="0"/>
-    <w:lsdException w:name="Medium Shading 1" w:semiHidden="0" w:uiPriority="63" w:unhideWhenUsed="0"/>
-    <w:lsdException w:name="Medium Shading 2" w:semiHidden="0" w:uiPriority="64" w:unhideWhenUsed="0"/>
-    <w:lsdException w:name="Medium List 1" w:semiHidden="0" w:uiPriority="65" w:unhideWhenUsed="0"/>
-    <w:lsdException w:name="Medium List 2" w:semiHidden="0" w:uiPriority="66" w:unhideWhenUsed="0"/>
-    <w:lsdException w:name="Medium Grid 1" w:semiHidden="0" w:uiPriority="67" w:unhideWhenUsed="0"/>
-    <w:lsdException w:name="Medium Grid 2" w:semiHidden="0" w:uiPriority="68" w:unhideWhenUsed="0"/>
-    <w:lsdException w:name="Medium Grid 3" w:semiHidden="0" w:uiPriority="69" w:unhideWhenUsed="0"/>
-    <w:lsdException w:name="Dark List" w:semiHidden="0" w:uiPriority="70" w:unhideWhenUsed="0"/>
-    <w:lsdException w:name="Colorful Shading" w:semiHidden="0" w:uiPriority="71" w:unhideWhenUsed="0"/>
-    <w:lsdException w:name="Colorful List" w:semiHidden="0" w:uiPriority="72" w:unhideWhenUsed="0"/>
-    <w:lsdException w:name="Colorful Grid" w:semiHidden="0" w:uiPriority="73" w:unhideWhenUsed="0"/>
-    <w:lsdException w:name="Light Shading Accent 1" w:semiHidden="0" w:uiPriority="60" w:unhideWhenUsed="0"/>
-    <w:lsdException w:name="Light List Accent 1" w:semiHidden="0" w:uiPriority="61" w:unhideWhenUsed="0"/>
-    <w:lsdException w:name="Light Grid Accent 1" w:semiHidden="0" w:uiPriority="62" w:unhideWhenUsed="0"/>
-    <w:lsdException w:name="Medium Shading 1 Accent 1" w:semiHidden="0" w:uiPriority="63" w:unhideWhenUsed="0"/>
-    <w:lsdException w:name="Medium Shading 2 Accent 1" w:semiHidden="0" w:uiPriority="64" w:unhideWhenUsed="0"/>
-    <w:lsdException w:name="Medium List 1 Accent 1" w:semiHidden="0" w:uiPriority="65" w:unhideWhenUsed="0"/>
-    <w:lsdException w:name="Revision" w:unhideWhenUsed="0"/>
-    <w:lsdException w:name="List Paragraph" w:semiHidden="0" w:uiPriority="34" w:unhideWhenUsed="0" w:qFormat="1"/>
-    <w:lsdException w:name="Quote" w:semiHidden="0" w:uiPriority="29" w:unhideWhenUsed="0" w:qFormat="1"/>
-    <w:lsdException w:name="Intense Quote" w:semiHidden="0" w:uiPriority="30" w:unhideWhenUsed="0" w:qFormat="1"/>
-    <w:lsdException w:name="Medium List 2 Accent 1" w:semiHidden="0" w:uiPriority="66" w:unhideWhenUsed="0"/>
-    <w:lsdException w:name="Medium Grid 1 Accent 1" w:semiHidden="0" w:uiPriority="67" w:unhideWhenUsed="0"/>
-    <w:lsdException w:name="Medium Grid 2 Accent 1" w:semiHidden="0" w:uiPriority="68" w:unhideWhenUsed="0"/>
-    <w:lsdException w:name="Medium Grid 3 Accent 1" w:semiHidden="0" w:uiPriority="69" w:unhideWhenUsed="0"/>
-    <w:lsdException w:name="Dark List Accent 1" w:semiHidden="0" w:uiPriority="70" w:unhideWhenUsed="0"/>
-    <w:lsdException w:name="Colorful Shading Accent 1" w:semiHidden="0" w:uiPriority="71" w:unhideWhenUsed="0"/>
-    <w:lsdException w:name="Colorful List Accent 1" w:semiHidden="0" w:uiPriority="72" w:unhideWhenUsed="0"/>
-    <w:lsdException w:name="Colorful Grid Accent 1" w:semiHidden="0" w:uiPriority="73" w:unhideWhenUsed="0"/>
-    <w:lsdException w:name="Light Shading Accent 2" w:semiHidden="0" w:uiPriority="60" w:unhideWhenUsed="0"/>
-    <w:lsdException w:name="Light List Accent 2" w:semiHidden="0" w:uiPriority="61" w:unhideWhenUsed="0"/>
-    <w:lsdException w:name="Light Grid Accent 2" w:semiHidden="0" w:uiPriority="62" w:unhideWhenUsed="0"/>
-    <w:lsdException w:name="Medium Shading 1 Accent 2" w:semiHidden="0" w:uiPriority="63" w:unhideWhenUsed="0"/>
-    <w:lsdException w:name="Medium Shading 2 Accent 2" w:semiHidden="0" w:uiPriority="64" w:unhideWhenUsed="0"/>
-    <w:lsdException w:name="Medium List 1 Accent 2" w:semiHidden="0" w:uiPriority="65" w:unhideWhenUsed="0"/>
-    <w:lsdException w:name="Medium List 2 Accent 2" w:semiHidden="0" w:uiPriority="66" w:unhideWhenUsed="0"/>
-    <w:lsdException w:name="Medium Grid 1 Accent 2" w:semiHidden="0" w:uiPriority="67" w:unhideWhenUsed="0"/>
-    <w:lsdException w:name="Medium Grid 2 Accent 2" w:semiHidden="0" w:uiPriority="68" w:unhideWhenUsed="0"/>
-    <w:lsdException w:name="Medium Grid 3 Accent 2" w:semiHidden="0" w:uiPriority="69" w:unhideWhenUsed="0"/>
-    <w:lsdException w:name="Dark List Accent 2" w:semiHidden="0" w:uiPriority="70" w:unhideWhenUsed="0"/>
-    <w:lsdException w:name="Colorful Shading Accent 2" w:semiHidden="0" w:uiPriority="71" w:unhideWhenUsed="0"/>
-    <w:lsdException w:name="Colorful List Accent 2" w:semiHidden="0" w:uiPriority="72" w:unhideWhenUsed="0"/>
-    <w:lsdException w:name="Colorful Grid Accent 2" w:semiHidden="0" w:uiPriority="73" w:unhideWhenUsed="0"/>
-    <w:lsdException w:name="Light Shading Accent 3" w:semiHidden="0" w:uiPriority="60" w:unhideWhenUsed="0"/>
-    <w:lsdException w:name="Light List Accent 3" w:semiHidden="0" w:uiPriority="61" w:unhideWhenUsed="0"/>
-    <w:lsdException w:name="Light Grid Accent 3" w:semiHidden="0" w:uiPriority="62" w:unhideWhenUsed="0"/>
-    <w:lsdException w:name="Medium Shading 1 Accent 3" w:semiHidden="0" w:uiPriority="63" w:unhideWhenUsed="0"/>
-    <w:lsdException w:name="Medium Shading 2 Accent 3" w:semiHidden="0" w:uiPriority="64" w:unhideWhenUsed="0"/>
-    <w:lsdException w:name="Medium List 1 Accent 3" w:semiHidden="0" w:uiPriority="65" w:unhideWhenUsed="0"/>
-    <w:lsdException w:name="Medium List 2 Accent 3" w:semiHidden="0" w:uiPriority="66" w:unhideWhenUsed="0"/>
-    <w:lsdException w:name="Medium Grid 1 Accent 3" w:semiHidden="0" w:uiPriority="67" w:unhideWhenUsed="0"/>
-    <w:lsdException w:name="Medium Grid 2 Accent 3" w:semiHidden="0" w:uiPriority="68" w:unhideWhenUsed="0"/>
-    <w:lsdException w:name="Medium Grid 3 Accent 3" w:semiHidden="0" w:uiPriority="69" w:unhideWhenUsed="0"/>
-    <w:lsdException w:name="Dark List Accent 3" w:semiHidden="0" w:uiPriority="70" w:unhideWhenUsed="0"/>
-    <w:lsdException w:name="Colorful Shading Accent 3" w:semiHidden="0" w:uiPriority="71" w:unhideWhenUsed="0"/>
-    <w:lsdException w:name="Colorful List Accent 3" w:semiHidden="0" w:uiPriority="72" w:unhideWhenUsed="0"/>
-    <w:lsdException w:name="Colorful Grid Accent 3" w:semiHidden="0" w:uiPriority="73" w:unhideWhenUsed="0"/>
-    <w:lsdException w:name="Light Shading Accent 4" w:semiHidden="0" w:uiPriority="60" w:unhideWhenUsed="0"/>
-    <w:lsdException w:name="Light List Accent 4" w:semiHidden="0" w:uiPriority="61" w:unhideWhenUsed="0"/>
-    <w:lsdException w:name="Light Grid Accent 4" w:semiHidden="0" w:uiPriority="62" w:unhideWhenUsed="0"/>
-    <w:lsdException w:name="Medium Shading 1 Accent 4" w:semiHidden="0" w:uiPriority="63" w:unhideWhenUsed="0"/>
-    <w:lsdException w:name="Medium Shading 2 Accent 4" w:semiHidden="0" w:uiPriority="64" w:unhideWhenUsed="0"/>
-    <w:lsdException w:name="Medium List 1 Accent 4" w:semiHidden="0" w:uiPriority="65" w:unhideWhenUsed="0"/>
-    <w:lsdException w:name="Medium List 2 Accent 4" w:semiHidden="0" w:uiPriority="66" w:unhideWhenUsed="0"/>
-    <w:lsdException w:name="Medium Grid 1 Accent 4" w:semiHidden="0" w:uiPriority="67" w:unhideWhenUsed="0"/>
-    <w:lsdException w:name="Medium Grid 2 Accent 4" w:semiHidden="0" w:uiPriority="68" w:unhideWhenUsed="0"/>
-    <w:lsdException w:name="Medium Grid 3 Accent 4" w:semiHidden="0" w:uiPriority="69" w:unhideWhenUsed="0"/>
-    <w:lsdException w:name="Dark List Accent 4" w:semiHidden="0" w:uiPriority="70" w:unhideWhenUsed="0"/>
-    <w:lsdException w:name="Colorful Shading Accent 4" w:semiHidden="0" w:uiPriority="71" w:unhideWhenUsed="0"/>
-    <w:lsdException w:name="Colorful List Accent 4" w:semiHidden="0" w:uiPriority="72" w:unhideWhenUsed="0"/>
-    <w:lsdException w:name="Colorful Grid Accent 4" w:semiHidden="0" w:uiPriority="73" w:unhideWhenUsed="0"/>
-    <w:lsdException w:name="Light Shading Accent 5" w:semiHidden="0" w:uiPriority="60" w:unhideWhenUsed="0"/>
-    <w:lsdException w:name="Light List Accent 5" w:semiHidden="0" w:uiPriority="61" w:unhideWhenUsed="0"/>
-    <w:lsdException w:name="Light Grid Accent 5" w:semiHidden="0" w:uiPriority="62" w:unhideWhenUsed="0"/>
-    <w:lsdException w:name="Medium Shading 1 Accent 5" w:semiHidden="0" w:uiPriority="63" w:unhideWhenUsed="0"/>
-    <w:lsdException w:name="Medium Shading 2 Accent 5" w:semiHidden="0" w:uiPriority="64" w:unhideWhenUsed="0"/>
-    <w:lsdException w:name="Medium List 1 Accent 5" w:semiHidden="0" w:uiPriority="65" w:unhideWhenUsed="0"/>
-    <w:lsdException w:name="Medium List 2 Accent 5" w:semiHidden="0" w:uiPriority="66" w:unhideWhenUsed="0"/>
-    <w:lsdException w:name="Medium Grid 1 Accent 5" w:semiHidden="0" w:uiPriority="67" w:unhideWhenUsed="0"/>
-    <w:lsdException w:name="Medium Grid 2 Accent 5" w:semiHidden="0" w:uiPriority="68" w:unhideWhenUsed="0"/>
-    <w:lsdException w:name="Medium Grid 3 Accent 5" w:semiHidden="0" w:uiPriority="69" w:unhideWhenUsed="0"/>
-    <w:lsdException w:name="Dark List Accent 5" w:semiHidden="0" w:uiPriority="70" w:unhideWhenUsed="0"/>
-    <w:lsdException w:name="Colorful Shading Accent 5" w:semiHidden="0" w:uiPriority="71" w:unhideWhenUsed="0"/>
-    <w:lsdException w:name="Colorful List Accent 5" w:semiHidden="0" w:uiPriority="72" w:unhideWhenUsed="0"/>
-    <w:lsdException w:name="Colorful Grid Accent 5" w:semiHidden="0" w:uiPriority="73" w:unhideWhenUsed="0"/>
-    <w:lsdException w:name="Light Shading Accent 6" w:semiHidden="0" w:uiPriority="60" w:unhideWhenUsed="0"/>
-    <w:lsdException w:name="Light List Accent 6" w:semiHidden="0" w:uiPriority="61" w:unhideWhenUsed="0"/>
-    <w:lsdException w:name="Light Grid Accent 6" w:semiHidden="0" w:uiPriority="62" w:unhideWhenUsed="0"/>
-    <w:lsdException w:name="Medium Shading 1 Accent 6" w:semiHidden="0" w:uiPriority="63" w:unhideWhenUsed="0"/>
-    <w:lsdException w:name="Medium Shading 2 Accent 6" w:semiHidden="0" w:uiPriority="64" w:unhideWhenUsed="0"/>
-    <w:lsdException w:name="Medium List 1 Accent 6" w:semiHidden="0" w:uiPriority="65" w:unhideWhenUsed="0"/>
-    <w:lsdException w:name="Medium List 2 Accent 6" w:semiHidden="0" w:uiPriority="66" w:unhideWhenUsed="0"/>
-    <w:lsdException w:name="Medium Grid 1 Accent 6" w:semiHidden="0" w:uiPriority="67" w:unhideWhenUsed="0"/>
-    <w:lsdException w:name="Medium Grid 2 Accent 6" w:semiHidden="0" w:uiPriority="68" w:unhideWhenUsed="0"/>
-    <w:lsdException w:name="Medium Grid 3 Accent 6" w:semiHidden="0" w:uiPriority="69" w:unhideWhenUsed="0"/>
-    <w:lsdException w:name="Dark List Accent 6" w:semiHidden="0" w:uiPriority="70" w:unhideWhenUsed="0"/>
-    <w:lsdException w:name="Colorful Shading Accent 6" w:semiHidden="0" w:uiPriority="71" w:unhideWhenUsed="0"/>
-    <w:lsdException w:name="Colorful List Accent 6" w:semiHidden="0" w:uiPriority="72" w:unhideWhenUsed="0"/>
-    <w:lsdException w:name="Colorful Grid Accent 6" w:semiHidden="0" w:uiPriority="73" w:unhideWhenUsed="0"/>
-    <w:lsdException w:name="Subtle Emphasis" w:semiHidden="0" w:uiPriority="19" w:unhideWhenUsed="0" w:qFormat="1"/>
-    <w:lsdException w:name="Intense Emphasis" w:semiHidden="0" w:uiPriority="21" w:unhideWhenUsed="0" w:qFormat="1"/>
-    <w:lsdException w:name="Subtle Reference" w:semiHidden="0" w:uiPriority="31" w:unhideWhenUsed="0" w:qFormat="1"/>
-    <w:lsdException w:name="Intense Reference" w:semiHidden="0" w:uiPriority="32" w:unhideWhenUsed="0" w:qFormat="1"/>
-    <w:lsdException w:name="Book Title" w:semiHidden="0" w:uiPriority="33" w:unhideWhenUsed="0" w:qFormat="1"/>
-    <w:lsdException w:name="Bibliography" w:uiPriority="37"/>
-    <w:lsdException w:name="TOC Heading" w:uiPriority="39" w:qFormat="1"/>
+  <w:latentStyles w:defLockedState="0" w:defUIPriority="99" w:defSemiHidden="0" w:defUnhideWhenUsed="0" w:defQFormat="0" w:count="376">
+    <w:lsdException w:name="Normal" w:uiPriority="0" w:qFormat="1"/>
+    <w:lsdException w:name="heading 1" w:uiPriority="9" w:qFormat="1"/>
+    <w:lsdException w:name="heading 2" w:semiHidden="1" w:uiPriority="9" w:unhideWhenUsed="1" w:qFormat="1"/>
+    <w:lsdException w:name="heading 3" w:semiHidden="1" w:uiPriority="9" w:unhideWhenUsed="1" w:qFormat="1"/>
+    <w:lsdException w:name="heading 4" w:semiHidden="1" w:uiPriority="9" w:unhideWhenUsed="1" w:qFormat="1"/>
+    <w:lsdException w:name="heading 5" w:semiHidden="1" w:uiPriority="9" w:unhideWhenUsed="1" w:qFormat="1"/>
+    <w:lsdException w:name="heading 6" w:semiHidden="1" w:uiPriority="9" w:unhideWhenUsed="1" w:qFormat="1"/>
+    <w:lsdException w:name="heading 7" w:semiHidden="1" w:uiPriority="9" w:unhideWhenUsed="1" w:qFormat="1"/>
+    <w:lsdException w:name="heading 8" w:semiHidden="1" w:uiPriority="9" w:unhideWhenUsed="1" w:qFormat="1"/>
+    <w:lsdException w:name="heading 9" w:semiHidden="1" w:uiPriority="9" w:unhideWhenUsed="1" w:qFormat="1"/>
+    <w:lsdException w:name="index 1" w:semiHidden="1" w:unhideWhenUsed="1"/>
+    <w:lsdException w:name="index 2" w:semiHidden="1" w:unhideWhenUsed="1"/>
+    <w:lsdException w:name="index 3" w:semiHidden="1" w:unhideWhenUsed="1"/>
+    <w:lsdException w:name="index 4" w:semiHidden="1" w:unhideWhenUsed="1"/>
+    <w:lsdException w:name="index 5" w:semiHidden="1" w:unhideWhenUsed="1"/>
+    <w:lsdException w:name="index 6" w:semiHidden="1" w:unhideWhenUsed="1"/>
+    <w:lsdException w:name="index 7" w:semiHidden="1" w:unhideWhenUsed="1"/>
+    <w:lsdException w:name="index 8" w:semiHidden="1" w:unhideWhenUsed="1"/>
+    <w:lsdException w:name="index 9" w:semiHidden="1" w:unhideWhenUsed="1"/>
+    <w:lsdException w:name="toc 1" w:semiHidden="1" w:uiPriority="39" w:unhideWhenUsed="1"/>
+    <w:lsdException w:name="toc 2" w:semiHidden="1" w:uiPriority="39" w:unhideWhenUsed="1"/>
+    <w:lsdException w:name="toc 3" w:semiHidden="1" w:uiPriority="39" w:unhideWhenUsed="1"/>
+    <w:lsdException w:name="toc 4" w:semiHidden="1" w:uiPriority="39" w:unhideWhenUsed="1"/>
+    <w:lsdException w:name="toc 5" w:semiHidden="1" w:uiPriority="39" w:unhideWhenUsed="1"/>
+    <w:lsdException w:name="toc 6" w:semiHidden="1" w:uiPriority="39" w:unhideWhenUsed="1"/>
+    <w:lsdException w:name="toc 7" w:semiHidden="1" w:uiPriority="39" w:unhideWhenUsed="1"/>
+    <w:lsdException w:name="toc 8" w:semiHidden="1" w:uiPriority="39" w:unhideWhenUsed="1"/>
+    <w:lsdException w:name="toc 9" w:semiHidden="1" w:uiPriority="39" w:unhideWhenUsed="1"/>
+    <w:lsdException w:name="Normal Indent" w:semiHidden="1" w:unhideWhenUsed="1"/>
+    <w:lsdException w:name="footnote text" w:semiHidden="1" w:unhideWhenUsed="1"/>
+    <w:lsdException w:name="annotation text" w:semiHidden="1" w:unhideWhenUsed="1"/>
+    <w:lsdException w:name="header" w:semiHidden="1" w:unhideWhenUsed="1"/>
+    <w:lsdException w:name="footer" w:semiHidden="1" w:unhideWhenUsed="1"/>
+    <w:lsdException w:name="index heading" w:semiHidden="1" w:unhideWhenUsed="1"/>
+    <w:lsdException w:name="caption" w:semiHidden="1" w:uiPriority="35" w:unhideWhenUsed="1" w:qFormat="1"/>
+    <w:lsdException w:name="table of figures" w:semiHidden="1" w:unhideWhenUsed="1"/>
+    <w:lsdException w:name="envelope address" w:semiHidden="1" w:unhideWhenUsed="1"/>
+    <w:lsdException w:name="envelope return" w:semiHidden="1" w:unhideWhenUsed="1"/>
+    <w:lsdException w:name="footnote reference" w:semiHidden="1" w:unhideWhenUsed="1"/>
+    <w:lsdException w:name="annotation reference" w:semiHidden="1" w:unhideWhenUsed="1"/>
+    <w:lsdException w:name="line number" w:semiHidden="1" w:unhideWhenUsed="1"/>
+    <w:lsdException w:name="page number" w:semiHidden="1" w:unhideWhenUsed="1"/>
+    <w:lsdException w:name="endnote reference" w:semiHidden="1" w:unhideWhenUsed="1"/>
+    <w:lsdException w:name="endnote text" w:semiHidden="1" w:unhideWhenUsed="1"/>
+    <w:lsdException w:name="table of authorities" w:semiHidden="1" w:unhideWhenUsed="1"/>
+    <w:lsdException w:name="macro" w:semiHidden="1" w:unhideWhenUsed="1"/>
+    <w:lsdException w:name="toa heading" w:semiHidden="1" w:unhideWhenUsed="1"/>
+    <w:lsdException w:name="List" w:semiHidden="1" w:unhideWhenUsed="1"/>
+    <w:lsdException w:name="List Bullet" w:semiHidden="1" w:unhideWhenUsed="1"/>
+    <w:lsdException w:name="List Number" w:semiHidden="1" w:unhideWhenUsed="1"/>
+    <w:lsdException w:name="List 2" w:semiHidden="1" w:unhideWhenUsed="1"/>
+    <w:lsdException w:name="List 3" w:semiHidden="1" w:unhideWhenUsed="1"/>
+    <w:lsdException w:name="List 4" w:semiHidden="1" w:unhideWhenUsed="1"/>
+    <w:lsdException w:name="List 5" w:semiHidden="1" w:unhideWhenUsed="1"/>
+    <w:lsdException w:name="List Bullet 2" w:semiHidden="1" w:unhideWhenUsed="1"/>
+    <w:lsdException w:name="List Bullet 3" w:semiHidden="1" w:unhideWhenUsed="1"/>
+    <w:lsdException w:name="List Bullet 4" w:semiHidden="1" w:unhideWhenUsed="1"/>
+    <w:lsdException w:name="List Bullet 5" w:semiHidden="1" w:unhideWhenUsed="1"/>
+    <w:lsdException w:name="List Number 2" w:semiHidden="1" w:unhideWhenUsed="1"/>
+    <w:lsdException w:name="List Number 3" w:semiHidden="1" w:unhideWhenUsed="1"/>
+    <w:lsdException w:name="List Number 4" w:semiHidden="1" w:unhideWhenUsed="1"/>
+    <w:lsdException w:name="List Number 5" w:semiHidden="1" w:unhideWhenUsed="1"/>
+    <w:lsdException w:name="Title" w:uiPriority="10" w:qFormat="1"/>
+    <w:lsdException w:name="Closing" w:semiHidden="1" w:unhideWhenUsed="1"/>
+    <w:lsdException w:name="Signature" w:semiHidden="1" w:unhideWhenUsed="1"/>
+    <w:lsdException w:name="Default Paragraph Font" w:semiHidden="1" w:uiPriority="1" w:unhideWhenUsed="1"/>
+    <w:lsdException w:name="Body Text" w:semiHidden="1" w:unhideWhenUsed="1"/>
+    <w:lsdException w:name="Body Text Indent" w:semiHidden="1" w:unhideWhenUsed="1"/>
+    <w:lsdException w:name="List Continue" w:semiHidden="1" w:unhideWhenUsed="1"/>
+    <w:lsdException w:name="List Continue 2" w:semiHidden="1" w:unhideWhenUsed="1"/>
+    <w:lsdException w:name="List Continue 3" w:semiHidden="1" w:unhideWhenUsed="1"/>
+    <w:lsdException w:name="List Continue 4" w:semiHidden="1" w:unhideWhenUsed="1"/>
+    <w:lsdException w:name="List Continue 5" w:semiHidden="1" w:unhideWhenUsed="1"/>
+    <w:lsdException w:name="Message Header" w:semiHidden="1" w:unhideWhenUsed="1"/>
+    <w:lsdException w:name="Subtitle" w:uiPriority="11" w:qFormat="1"/>
+    <w:lsdException w:name="Salutation" w:semiHidden="1" w:unhideWhenUsed="1"/>
+    <w:lsdException w:name="Date" w:semiHidden="1" w:unhideWhenUsed="1"/>
+    <w:lsdException w:name="Body Text First Indent" w:semiHidden="1" w:unhideWhenUsed="1"/>
+    <w:lsdException w:name="Body Text First Indent 2" w:semiHidden="1" w:unhideWhenUsed="1"/>
+    <w:lsdException w:name="Note Heading" w:semiHidden="1" w:unhideWhenUsed="1"/>
+    <w:lsdException w:name="Body Text 2" w:semiHidden="1" w:unhideWhenUsed="1"/>
+    <w:lsdException w:name="Body Text 3" w:semiHidden="1" w:unhideWhenUsed="1"/>
+    <w:lsdException w:name="Body Text Indent 2" w:semiHidden="1" w:unhideWhenUsed="1"/>
+    <w:lsdException w:name="Body Text Indent 3" w:semiHidden="1" w:unhideWhenUsed="1"/>
+    <w:lsdException w:name="Block Text" w:semiHidden="1" w:unhideWhenUsed="1"/>
+    <w:lsdException w:name="Hyperlink" w:semiHidden="1" w:unhideWhenUsed="1"/>
+    <w:lsdException w:name="FollowedHyperlink" w:semiHidden="1" w:unhideWhenUsed="1"/>
+    <w:lsdException w:name="Strong" w:uiPriority="22" w:qFormat="1"/>
+    <w:lsdException w:name="Emphasis" w:uiPriority="20" w:qFormat="1"/>
+    <w:lsdException w:name="Document Map" w:semiHidden="1" w:unhideWhenUsed="1"/>
+    <w:lsdException w:name="Plain Text" w:semiHidden="1" w:unhideWhenUsed="1"/>
+    <w:lsdException w:name="E-mail Signature" w:semiHidden="1" w:unhideWhenUsed="1"/>
+    <w:lsdException w:name="HTML Top of Form" w:semiHidden="1" w:unhideWhenUsed="1"/>
+    <w:lsdException w:name="HTML Bottom of Form" w:semiHidden="1" w:unhideWhenUsed="1"/>
+    <w:lsdException w:name="Normal (Web)" w:semiHidden="1" w:unhideWhenUsed="1"/>
+    <w:lsdException w:name="HTML Acronym" w:semiHidden="1" w:unhideWhenUsed="1"/>
+    <w:lsdException w:name="HTML Address" w:semiHidden="1" w:unhideWhenUsed="1"/>
+    <w:lsdException w:name="HTML Cite" w:semiHidden="1" w:unhideWhenUsed="1"/>
+    <w:lsdException w:name="HTML Code" w:semiHidden="1" w:unhideWhenUsed="1"/>
+    <w:lsdException w:name="HTML Definition" w:semiHidden="1" w:unhideWhenUsed="1"/>
+    <w:lsdException w:name="HTML Keyboard" w:semiHidden="1" w:unhideWhenUsed="1"/>
+    <w:lsdException w:name="HTML Preformatted" w:semiHidden="1" w:unhideWhenUsed="1"/>
+    <w:lsdException w:name="HTML Sample" w:semiHidden="1" w:unhideWhenUsed="1"/>
+    <w:lsdException w:name="HTML Typewriter" w:semiHidden="1" w:unhideWhenUsed="1"/>
+    <w:lsdException w:name="HTML Variable" w:semiHidden="1" w:unhideWhenUsed="1"/>
+    <w:lsdException w:name="Normal Table" w:semiHidden="1" w:unhideWhenUsed="1"/>
+    <w:lsdException w:name="annotation subject" w:semiHidden="1" w:unhideWhenUsed="1"/>
+    <w:lsdException w:name="No List" w:semiHidden="1" w:unhideWhenUsed="1"/>
+    <w:lsdException w:name="Outline List 1" w:semiHidden="1" w:unhideWhenUsed="1"/>
+    <w:lsdException w:name="Outline List 2" w:semiHidden="1" w:unhideWhenUsed="1"/>
+    <w:lsdException w:name="Outline List 3" w:semiHidden="1" w:unhideWhenUsed="1"/>
+    <w:lsdException w:name="Table Simple 1" w:semiHidden="1" w:unhideWhenUsed="1"/>
+    <w:lsdException w:name="Table Simple 2" w:semiHidden="1" w:unhideWhenUsed="1"/>
+    <w:lsdException w:name="Table Simple 3" w:semiHidden="1" w:unhideWhenUsed="1"/>
+    <w:lsdException w:name="Table Classic 1" w:semiHidden="1" w:unhideWhenUsed="1"/>
+    <w:lsdException w:name="Table Classic 2" w:semiHidden="1" w:unhideWhenUsed="1"/>
+    <w:lsdException w:name="Table Classic 3" w:semiHidden="1" w:unhideWhenUsed="1"/>
+    <w:lsdException w:name="Table Classic 4" w:semiHidden="1" w:unhideWhenUsed="1"/>
+    <w:lsdException w:name="Table Colorful 1" w:semiHidden="1" w:unhideWhenUsed="1"/>
+    <w:lsdException w:name="Table Colorful 2" w:semiHidden="1" w:unhideWhenUsed="1"/>
+    <w:lsdException w:name="Table Colorful 3" w:semiHidden="1" w:unhideWhenUsed="1"/>
+    <w:lsdException w:name="Table Columns 1" w:semiHidden="1" w:unhideWhenUsed="1"/>
+    <w:lsdException w:name="Table Columns 2" w:semiHidden="1" w:unhideWhenUsed="1"/>
+    <w:lsdException w:name="Table Columns 3" w:semiHidden="1" w:unhideWhenUsed="1"/>
+    <w:lsdException w:name="Table Columns 4" w:semiHidden="1" w:unhideWhenUsed="1"/>
+    <w:lsdException w:name="Table Columns 5" w:semiHidden="1" w:unhideWhenUsed="1"/>
+    <w:lsdException w:name="Table Grid 1" w:semiHidden="1" w:unhideWhenUsed="1"/>
+    <w:lsdException w:name="Table Grid 2" w:semiHidden="1" w:unhideWhenUsed="1"/>
+    <w:lsdException w:name="Table Grid 3" w:semiHidden="1" w:unhideWhenUsed="1"/>
+    <w:lsdException w:name="Table Grid 4" w:semiHidden="1" w:unhideWhenUsed="1"/>
+    <w:lsdException w:name="Table Grid 5" w:semiHidden="1" w:unhideWhenUsed="1"/>
+    <w:lsdException w:name="Table Grid 6" w:semiHidden="1" w:unhideWhenUsed="1"/>
+    <w:lsdException w:name="Table Grid 7" w:semiHidden="1" w:unhideWhenUsed="1"/>
+    <w:lsdException w:name="Table Grid 8" w:semiHidden="1" w:unhideWhenUsed="1"/>
+    <w:lsdException w:name="Table List 1" w:semiHidden="1" w:unhideWhenUsed="1"/>
+    <w:lsdException w:name="Table List 2" w:semiHidden="1" w:unhideWhenUsed="1"/>
+    <w:lsdException w:name="Table List 3" w:semiHidden="1" w:unhideWhenUsed="1"/>
+    <w:lsdException w:name="Table List 4" w:semiHidden="1" w:unhideWhenUsed="1"/>
+    <w:lsdException w:name="Table List 5" w:semiHidden="1" w:unhideWhenUsed="1"/>
+    <w:lsdException w:name="Table List 6" w:semiHidden="1" w:unhideWhenUsed="1"/>
+    <w:lsdException w:name="Table List 7" w:semiHidden="1" w:unhideWhenUsed="1"/>
+    <w:lsdException w:name="Table List 8" w:semiHidden="1" w:unhideWhenUsed="1"/>
+    <w:lsdException w:name="Table 3D effects 1" w:semiHidden="1" w:unhideWhenUsed="1"/>
+    <w:lsdException w:name="Table 3D effects 2" w:semiHidden="1" w:unhideWhenUsed="1"/>
+    <w:lsdException w:name="Table 3D effects 3" w:semiHidden="1" w:unhideWhenUsed="1"/>
+    <w:lsdException w:name="Table Contemporary" w:semiHidden="1" w:unhideWhenUsed="1"/>
+    <w:lsdException w:name="Table Elegant" w:semiHidden="1" w:unhideWhenUsed="1"/>
+    <w:lsdException w:name="Table Professional" w:semiHidden="1" w:unhideWhenUsed="1"/>
+    <w:lsdException w:name="Table Subtle 1" w:semiHidden="1" w:unhideWhenUsed="1"/>
+    <w:lsdException w:name="Table Subtle 2" w:semiHidden="1" w:unhideWhenUsed="1"/>
+    <w:lsdException w:name="Table Web 1" w:semiHidden="1" w:unhideWhenUsed="1"/>
+    <w:lsdException w:name="Table Web 2" w:semiHidden="1" w:unhideWhenUsed="1"/>
+    <w:lsdException w:name="Table Web 3" w:semiHidden="1" w:unhideWhenUsed="1"/>
+    <w:lsdException w:name="Balloon Text" w:semiHidden="1" w:unhideWhenUsed="1"/>
+    <w:lsdException w:name="Table Grid" w:semiHidden="1" w:uiPriority="39" w:unhideWhenUsed="1"/>
+    <w:lsdException w:name="Table Theme" w:semiHidden="1" w:unhideWhenUsed="1"/>
+    <w:lsdException w:name="Placeholder Text" w:semiHidden="1"/>
+    <w:lsdException w:name="No Spacing" w:uiPriority="1" w:qFormat="1"/>
+    <w:lsdException w:name="Light Shading" w:uiPriority="60"/>
+    <w:lsdException w:name="Light List" w:uiPriority="61"/>
+    <w:lsdException w:name="Light Grid" w:uiPriority="62"/>
+    <w:lsdException w:name="Medium Shading 1" w:uiPriority="63"/>
+    <w:lsdException w:name="Medium Shading 2" w:uiPriority="64"/>
+    <w:lsdException w:name="Medium List 1" w:uiPriority="65"/>
+    <w:lsdException w:name="Medium List 2" w:uiPriority="66"/>
+    <w:lsdException w:name="Medium Grid 1" w:uiPriority="67"/>
+    <w:lsdException w:name="Medium Grid 2" w:uiPriority="68"/>
+    <w:lsdException w:name="Medium Grid 3" w:uiPriority="69"/>
+    <w:lsdException w:name="Dark List" w:uiPriority="70"/>
+    <w:lsdException w:name="Colorful Shading" w:uiPriority="71"/>
+    <w:lsdException w:name="Colorful List" w:uiPriority="72"/>
+    <w:lsdException w:name="Colorful Grid" w:uiPriority="73"/>
+    <w:lsdException w:name="Light Shading Accent 1" w:uiPriority="60"/>
+    <w:lsdException w:name="Light List Accent 1" w:uiPriority="61"/>
+    <w:lsdException w:name="Light Grid Accent 1" w:uiPriority="62"/>
+    <w:lsdException w:name="Medium Shading 1 Accent 1" w:uiPriority="63"/>
+    <w:lsdException w:name="Medium Shading 2 Accent 1" w:uiPriority="64"/>
+    <w:lsdException w:name="Medium List 1 Accent 1" w:uiPriority="65"/>
+    <w:lsdException w:name="Revision" w:semiHidden="1"/>
+    <w:lsdException w:name="List Paragraph" w:uiPriority="34" w:qFormat="1"/>
+    <w:lsdException w:name="Quote" w:uiPriority="29" w:qFormat="1"/>
+    <w:lsdException w:name="Intense Quote" w:uiPriority="30" w:qFormat="1"/>
+    <w:lsdException w:name="Medium List 2 Accent 1" w:uiPriority="66"/>
+    <w:lsdException w:name="Medium Grid 1 Accent 1" w:uiPriority="67"/>
+    <w:lsdException w:name="Medium Grid 2 Accent 1" w:uiPriority="68"/>
+    <w:lsdException w:name="Medium Grid 3 Accent 1" w:uiPriority="69"/>
+    <w:lsdException w:name="Dark List Accent 1" w:uiPriority="70"/>
+    <w:lsdException w:name="Colorful Shading Accent 1" w:uiPriority="71"/>
+    <w:lsdException w:name="Colorful List Accent 1" w:uiPriority="72"/>
+    <w:lsdException w:name="Colorful Grid Accent 1" w:uiPriority="73"/>
+    <w:lsdException w:name="Light Shading Accent 2" w:uiPriority="60"/>
+    <w:lsdException w:name="Light List Accent 2" w:uiPriority="61"/>
+    <w:lsdException w:name="Light Grid Accent 2" w:uiPriority="62"/>
+    <w:lsdException w:name="Medium Shading 1 Accent 2" w:uiPriority="63"/>
+    <w:lsdException w:name="Medium Shading 2 Accent 2" w:uiPriority="64"/>
+    <w:lsdException w:name="Medium List 1 Accent 2" w:uiPriority="65"/>
+    <w:lsdException w:name="Medium List 2 Accent 2" w:uiPriority="66"/>
+    <w:lsdException w:name="Medium Grid 1 Accent 2" w:uiPriority="67"/>
+    <w:lsdException w:name="Medium Grid 2 Accent 2" w:uiPriority="68"/>
+    <w:lsdException w:name="Medium Grid 3 Accent 2" w:uiPriority="69"/>
+    <w:lsdException w:name="Dark List Accent 2" w:uiPriority="70"/>
+    <w:lsdException w:name="Colorful Shading Accent 2" w:uiPriority="71"/>
+    <w:lsdException w:name="Colorful List Accent 2" w:uiPriority="72"/>
+    <w:lsdException w:name="Colorful Grid Accent 2" w:uiPriority="73"/>
+    <w:lsdException w:name="Light Shading Accent 3" w:uiPriority="60"/>
+    <w:lsdException w:name="Light List Accent 3" w:uiPriority="61"/>
+    <w:lsdException w:name="Light Grid Accent 3" w:uiPriority="62"/>
+    <w:lsdException w:name="Medium Shading 1 Accent 3" w:uiPriority="63"/>
+    <w:lsdException w:name="Medium Shading 2 Accent 3" w:uiPriority="64"/>
+    <w:lsdException w:name="Medium List 1 Accent 3" w:uiPriority="65"/>
+    <w:lsdException w:name="Medium List 2 Accent 3" w:uiPriority="66"/>
+    <w:lsdException w:name="Medium Grid 1 Accent 3" w:uiPriority="67"/>
+    <w:lsdException w:name="Medium Grid 2 Accent 3" w:uiPriority="68"/>
+    <w:lsdException w:name="Medium Grid 3 Accent 3" w:uiPriority="69"/>
+    <w:lsdException w:name="Dark List Accent 3" w:uiPriority="70"/>
+    <w:lsdException w:name="Colorful Shading Accent 3" w:uiPriority="71"/>
+    <w:lsdException w:name="Colorful List Accent 3" w:uiPriority="72"/>
+    <w:lsdException w:name="Colorful Grid Accent 3" w:uiPriority="73"/>
+    <w:lsdException w:name="Light Shading Accent 4" w:uiPriority="60"/>
+    <w:lsdException w:name="Light List Accent 4" w:uiPriority="61"/>
+    <w:lsdException w:name="Light Grid Accent 4" w:uiPriority="62"/>
+    <w:lsdException w:name="Medium Shading 1 Accent 4" w:uiPriority="63"/>
+    <w:lsdException w:name="Medium Shading 2 Accent 4" w:uiPriority="64"/>
+    <w:lsdException w:name="Medium List 1 Accent 4" w:uiPriority="65"/>
+    <w:lsdException w:name="Medium List 2 Accent 4" w:uiPriority="66"/>
+    <w:lsdException w:name="Medium Grid 1 Accent 4" w:uiPriority="67"/>
+    <w:lsdException w:name="Medium Grid 2 Accent 4" w:uiPriority="68"/>
+    <w:lsdException w:name="Medium Grid 3 Accent 4" w:uiPriority="69"/>
+    <w:lsdException w:name="Dark List Accent 4" w:uiPriority="70"/>
+    <w:lsdException w:name="Colorful Shading Accent 4" w:uiPriority="71"/>
+    <w:lsdException w:name="Colorful List Accent 4" w:uiPriority="72"/>
+    <w:lsdException w:name="Colorful Grid Accent 4" w:uiPriority="73"/>
+    <w:lsdException w:name="Light Shading Accent 5" w:uiPriority="60"/>
+    <w:lsdException w:name="Light List Accent 5" w:uiPriority="61"/>
+    <w:lsdException w:name="Light Grid Accent 5" w:uiPriority="62"/>
+    <w:lsdException w:name="Medium Shading 1 Accent 5" w:uiPriority="63"/>
+    <w:lsdException w:name="Medium Shading 2 Accent 5" w:uiPriority="64"/>
+    <w:lsdException w:name="Medium List 1 Accent 5" w:uiPriority="65"/>
+    <w:lsdException w:name="Medium List 2 Accent 5" w:uiPriority="66"/>
+    <w:lsdException w:name="Medium Grid 1 Accent 5" w:uiPriority="67"/>
+    <w:lsdException w:name="Medium Grid 2 Accent 5" w:uiPriority="68"/>
+    <w:lsdException w:name="Medium Grid 3 Accent 5" w:uiPriority="69"/>
+    <w:lsdException w:name="Dark List Accent 5" w:uiPriority="70"/>
+    <w:lsdException w:name="Colorful Shading Accent 5" w:uiPriority="71"/>
+    <w:lsdException w:name="Colorful List Accent 5" w:uiPriority="72"/>
+    <w:lsdException w:name="Colorful Grid Accent 5" w:uiPriority="73"/>
+    <w:lsdException w:name="Light Shading Accent 6" w:uiPriority="60"/>
+    <w:lsdException w:name="Light List Accent 6" w:uiPriority="61"/>
+    <w:lsdException w:name="Light Grid Accent 6" w:uiPriority="62"/>
+    <w:lsdException w:name="Medium Shading 1 Accent 6" w:uiPriority="63"/>
+    <w:lsdException w:name="Medium Shading 2 Accent 6" w:uiPriority="64"/>
+    <w:lsdException w:name="Medium List 1 Accent 6" w:uiPriority="65"/>
+    <w:lsdException w:name="Medium List 2 Accent 6" w:uiPriority="66"/>
+    <w:lsdException w:name="Medium Grid 1 Accent 6" w:uiPriority="67"/>
+    <w:lsdException w:name="Medium Grid 2 Accent 6" w:uiPriority="68"/>
+    <w:lsdException w:name="Medium Grid 3 Accent 6" w:uiPriority="69"/>
+    <w:lsdException w:name="Dark List Accent 6" w:uiPriority="70"/>
+    <w:lsdException w:name="Colorful Shading Accent 6" w:uiPriority="71"/>
+    <w:lsdException w:name="Colorful List Accent 6" w:uiPriority="72"/>
+    <w:lsdException w:name="Colorful Grid Accent 6" w:uiPriority="73"/>
+    <w:lsdException w:name="Subtle Emphasis" w:uiPriority="19" w:qFormat="1"/>
+    <w:lsdException w:name="Intense Emphasis" w:uiPriority="21" w:qFormat="1"/>
+    <w:lsdException w:name="Subtle Reference" w:uiPriority="31" w:qFormat="1"/>
+    <w:lsdException w:name="Intense Reference" w:uiPriority="32" w:qFormat="1"/>
+    <w:lsdException w:name="Book Title" w:uiPriority="33" w:qFormat="1"/>
+    <w:lsdException w:name="Bibliography" w:semiHidden="1" w:uiPriority="37" w:unhideWhenUsed="1"/>
+    <w:lsdException w:name="TOC Heading" w:semiHidden="1" w:uiPriority="39" w:unhideWhenUsed="1" w:qFormat="1"/>
+    <w:lsdException w:name="Plain Table 1" w:uiPriority="41"/>
+    <w:lsdException w:name="Plain Table 2" w:uiPriority="42"/>
+    <w:lsdException w:name="Plain Table 3" w:uiPriority="43"/>
+    <w:lsdException w:name="Plain Table 4" w:uiPriority="44"/>
+    <w:lsdException w:name="Plain Table 5" w:uiPriority="45"/>
+    <w:lsdException w:name="Grid Table Light" w:uiPriority="40"/>
+    <w:lsdException w:name="Grid Table 1 Light" w:uiPriority="46"/>
+    <w:lsdException w:name="Grid Table 2" w:uiPriority="47"/>
+    <w:lsdException w:name="Grid Table 3" w:uiPriority="48"/>
+    <w:lsdException w:name="Grid Table 4" w:uiPriority="49"/>
+    <w:lsdException w:name="Grid Table 5 Dark" w:uiPriority="50"/>
+    <w:lsdException w:name="Grid Table 6 Colorful" w:uiPriority="51"/>
+    <w:lsdException w:name="Grid Table 7 Colorful" w:uiPriority="52"/>
+    <w:lsdException w:name="Grid Table 1 Light Accent 1" w:uiPriority="46"/>
+    <w:lsdException w:name="Grid Table 2 Accent 1" w:uiPriority="47"/>
+    <w:lsdException w:name="Grid Table 3 Accent 1" w:uiPriority="48"/>
+    <w:lsdException w:name="Grid Table 4 Accent 1" w:uiPriority="49"/>
+    <w:lsdException w:name="Grid Table 5 Dark Accent 1" w:uiPriority="50"/>
+    <w:lsdException w:name="Grid Table 6 Colorful Accent 1" w:uiPriority="51"/>
+    <w:lsdException w:name="Grid Table 7 Colorful Accent 1" w:uiPriority="52"/>
+    <w:lsdException w:name="Grid Table 1 Light Accent 2" w:uiPriority="46"/>
+    <w:lsdException w:name="Grid Table 2 Accent 2" w:uiPriority="47"/>
+    <w:lsdException w:name="Grid Table 3 Accent 2" w:uiPriority="48"/>
+    <w:lsdException w:name="Grid Table 4 Accent 2" w:uiPriority="49"/>
+    <w:lsdException w:name="Grid Table 5 Dark Accent 2" w:uiPriority="50"/>
+    <w:lsdException w:name="Grid Table 6 Colorful Accent 2" w:uiPriority="51"/>
+    <w:lsdException w:name="Grid Table 7 Colorful Accent 2" w:uiPriority="52"/>
+    <w:lsdException w:name="Grid Table 1 Light Accent 3" w:uiPriority="46"/>
+    <w:lsdException w:name="Grid Table 2 Accent 3" w:uiPriority="47"/>
+    <w:lsdException w:name="Grid Table 3 Accent 3" w:uiPriority="48"/>
+    <w:lsdException w:name="Grid Table 4 Accent 3" w:uiPriority="49"/>
+    <w:lsdException w:name="Grid Table 5 Dark Accent 3" w:uiPriority="50"/>
+    <w:lsdException w:name="Grid Table 6 Colorful Accent 3" w:uiPriority="51"/>
+    <w:lsdException w:name="Grid Table 7 Colorful Accent 3" w:uiPriority="52"/>
+    <w:lsdException w:name="Grid Table 1 Light Accent 4" w:uiPriority="46"/>
+    <w:lsdException w:name="Grid Table 2 Accent 4" w:uiPriority="47"/>
+    <w:lsdException w:name="Grid Table 3 Accent 4" w:uiPriority="48"/>
+    <w:lsdException w:name="Grid Table 4 Accent 4" w:uiPriority="49"/>
+    <w:lsdException w:name="Grid Table 5 Dark Accent 4" w:uiPriority="50"/>
+    <w:lsdException w:name="Grid Table 6 Colorful Accent 4" w:uiPriority="51"/>
+    <w:lsdException w:name="Grid Table 7 Colorful Accent 4" w:uiPriority="52"/>
+    <w:lsdException w:name="Grid Table 1 Light Accent 5" w:uiPriority="46"/>
+    <w:lsdException w:name="Grid Table 2 Accent 5" w:uiPriority="47"/>
+    <w:lsdException w:name="Grid Table 3 Accent 5" w:uiPriority="48"/>
+    <w:lsdException w:name="Grid Table 4 Accent 5" w:uiPriority="49"/>
+    <w:lsdException w:name="Grid Table 5 Dark Accent 5" w:uiPriority="50"/>
+    <w:lsdException w:name="Grid Table 6 Colorful Accent 5" w:uiPriority="51"/>
+    <w:lsdException w:name="Grid Table 7 Colorful Accent 5" w:uiPriority="52"/>
+    <w:lsdException w:name="Grid Table 1 Light Accent 6" w:uiPriority="46"/>
+    <w:lsdException w:name="Grid Table 2 Accent 6" w:uiPriority="47"/>
+    <w:lsdException w:name="Grid Table 3 Accent 6" w:uiPriority="48"/>
+    <w:lsdException w:name="Grid Table 4 Accent 6" w:uiPriority="49"/>
+    <w:lsdException w:name="Grid Table 5 Dark Accent 6" w:uiPriority="50"/>
+    <w:lsdException w:name="Grid Table 6 Colorful Accent 6" w:uiPriority="51"/>
+    <w:lsdException w:name="Grid Table 7 Colorful Accent 6" w:uiPriority="52"/>
+    <w:lsdException w:name="List Table 1 Light" w:uiPriority="46"/>
+    <w:lsdException w:name="List Table 2" w:uiPriority="47"/>
+    <w:lsdException w:name="List Table 3" w:uiPriority="48"/>
+    <w:lsdException w:name="List Table 4" w:uiPriority="49"/>
+    <w:lsdException w:name="List Table 5 Dark" w:uiPriority="50"/>
+    <w:lsdException w:name="List Table 6 Colorful" w:uiPriority="51"/>
+    <w:lsdException w:name="List Table 7 Colorful" w:uiPriority="52"/>
+    <w:lsdException w:name="List Table 1 Light Accent 1" w:uiPriority="46"/>
+    <w:lsdException w:name="List Table 2 Accent 1" w:uiPriority="47"/>
+    <w:lsdException w:name="List Table 3 Accent 1" w:uiPriority="48"/>
+    <w:lsdException w:name="List Table 4 Accent 1" w:uiPriority="49"/>
+    <w:lsdException w:name="List Table 5 Dark Accent 1" w:uiPriority="50"/>
+    <w:lsdException w:name="List Table 6 Colorful Accent 1" w:uiPriority="51"/>
+    <w:lsdException w:name="List Table 7 Colorful Accent 1" w:uiPriority="52"/>
+    <w:lsdException w:name="List Table 1 Light Accent 2" w:uiPriority="46"/>
+    <w:lsdException w:name="List Table 2 Accent 2" w:uiPriority="47"/>
+    <w:lsdException w:name="List Table 3 Accent 2" w:uiPriority="48"/>
+    <w:lsdException w:name="List Table 4 Accent 2" w:uiPriority="49"/>
+    <w:lsdException w:name="List Table 5 Dark Accent 2" w:uiPriority="50"/>
+    <w:lsdException w:name="List Table 6 Colorful Accent 2" w:uiPriority="51"/>
+    <w:lsdException w:name="List Table 7 Colorful Accent 2" w:uiPriority="52"/>
+    <w:lsdException w:name="List Table 1 Light Accent 3" w:uiPriority="46"/>
+    <w:lsdException w:name="List Table 2 Accent 3" w:uiPriority="47"/>
+    <w:lsdException w:name="List Table 3 Accent 3" w:uiPriority="48"/>
+    <w:lsdException w:name="List Table 4 Accent 3" w:uiPriority="49"/>
+    <w:lsdException w:name="List Table 5 Dark Accent 3" w:uiPriority="50"/>
+    <w:lsdException w:name="List Table 6 Colorful Accent 3" w:uiPriority="51"/>
+    <w:lsdException w:name="List Table 7 Colorful Accent 3" w:uiPriority="52"/>
+    <w:lsdException w:name="List Table 1 Light Accent 4" w:uiPriority="46"/>
+    <w:lsdException w:name="List Table 2 Accent 4" w:uiPriority="47"/>
+    <w:lsdException w:name="List Table 3 Accent 4" w:uiPriority="48"/>
+    <w:lsdException w:name="List Table 4 Accent 4" w:uiPriority="49"/>
+    <w:lsdException w:name="List Table 5 Dark Accent 4" w:uiPriority="50"/>
+    <w:lsdException w:name="List Table 6 Colorful Accent 4" w:uiPriority="51"/>
+    <w:lsdException w:name="List Table 7 Colorful Accent 4" w:uiPriority="52"/>
+    <w:lsdException w:name="List Table 1 Light Accent 5" w:uiPriority="46"/>
+    <w:lsdException w:name="List Table 2 Accent 5" w:uiPriority="47"/>
+    <w:lsdException w:name="List Table 3 Accent 5" w:uiPriority="48"/>
+    <w:lsdException w:name="List Table 4 Accent 5" w:uiPriority="49"/>
+    <w:lsdException w:name="List Table 5 Dark Accent 5" w:uiPriority="50"/>
+    <w:lsdException w:name="List Table 6 Colorful Accent 5" w:uiPriority="51"/>
+    <w:lsdException w:name="List Table 7 Colorful Accent 5" w:uiPriority="52"/>
+    <w:lsdException w:name="List Table 1 Light Accent 6" w:uiPriority="46"/>
+    <w:lsdException w:name="List Table 2 Accent 6" w:uiPriority="47"/>
+    <w:lsdException w:name="List Table 3 Accent 6" w:uiPriority="48"/>
+    <w:lsdException w:name="List Table 4 Accent 6" w:uiPriority="49"/>
+    <w:lsdException w:name="List Table 5 Dark Accent 6" w:uiPriority="50"/>
+    <w:lsdException w:name="List Table 6 Colorful Accent 6" w:uiPriority="51"/>
+    <w:lsdException w:name="List Table 7 Colorful Accent 6" w:uiPriority="52"/>
+    <w:lsdException w:name="Mention" w:semiHidden="1" w:unhideWhenUsed="1"/>
+    <w:lsdException w:name="Smart Hyperlink" w:semiHidden="1" w:unhideWhenUsed="1"/>
+    <w:lsdException w:name="Hashtag" w:semiHidden="1" w:unhideWhenUsed="1"/>
+    <w:lsdException w:name="Unresolved Mention" w:semiHidden="1" w:unhideWhenUsed="1"/>
+    <w:lsdException w:name="Smart Link" w:semiHidden="1" w:unhideWhenUsed="1"/>
   </w:latentStyles>
   <w:style w:type="paragraph" w:default="1" w:styleId="Normal">
     <w:name w:val="Normal"/>
@@ -2709,7 +3228,6 @@
     <w:uiPriority w:val="99"/>
     <w:semiHidden/>
     <w:unhideWhenUsed/>
-    <w:qFormat/>
     <w:tblPr>
       <w:tblInd w:w="0" w:type="dxa"/>
       <w:tblCellMar>
@@ -2766,215 +3284,15 @@
     <w:name w:val="E008128A033A45EDA21F2B4C736C0F85"/>
     <w:rsid w:val="009C3261"/>
   </w:style>
-  <w:style w:type="paragraph" w:customStyle="1" w:styleId="7D387F469A0E4579B91F565A45E06E4E">
-    <w:name w:val="7D387F469A0E4579B91F565A45E06E4E"/>
-    <w:rsid w:val="009C3261"/>
-  </w:style>
-  <w:style w:type="paragraph" w:customStyle="1" w:styleId="7F08C619D86A43618285D27BB1340372">
-    <w:name w:val="7F08C619D86A43618285D27BB1340372"/>
-    <w:rsid w:val="009C3261"/>
-  </w:style>
-  <w:style w:type="paragraph" w:customStyle="1" w:styleId="4C53762BAB874B588D03F67EE1BEE956">
-    <w:name w:val="4C53762BAB874B588D03F67EE1BEE956"/>
-    <w:rsid w:val="009C3261"/>
-  </w:style>
-  <w:style w:type="paragraph" w:customStyle="1" w:styleId="1ECFDC6BBA2E42C59AACC2F8D873E0F6">
-    <w:name w:val="1ECFDC6BBA2E42C59AACC2F8D873E0F6"/>
-    <w:rsid w:val="009C3261"/>
-  </w:style>
-  <w:style w:type="paragraph" w:customStyle="1" w:styleId="6981D0FB9E5E407EB70389680D74A8E8">
-    <w:name w:val="6981D0FB9E5E407EB70389680D74A8E8"/>
-    <w:rsid w:val="009C3261"/>
-  </w:style>
-  <w:style w:type="paragraph" w:customStyle="1" w:styleId="57C0C6DD62014C0D8F780A2088C3BD92">
-    <w:name w:val="57C0C6DD62014C0D8F780A2088C3BD92"/>
-    <w:rsid w:val="009C3261"/>
-  </w:style>
-  <w:style w:type="paragraph" w:customStyle="1" w:styleId="27D15F6B031C4C278545D65F520EBEEB">
-    <w:name w:val="27D15F6B031C4C278545D65F520EBEEB"/>
-    <w:rsid w:val="009C3261"/>
-  </w:style>
-  <w:style w:type="paragraph" w:customStyle="1" w:styleId="E07E3F1B3CCE4DF2B3C4728AF0F3CA98">
-    <w:name w:val="E07E3F1B3CCE4DF2B3C4728AF0F3CA98"/>
-    <w:rsid w:val="009C3261"/>
-  </w:style>
-  <w:style w:type="paragraph" w:customStyle="1" w:styleId="459E465729D249BF94402622A0B9699B">
-    <w:name w:val="459E465729D249BF94402622A0B9699B"/>
-    <w:rsid w:val="009C3261"/>
-  </w:style>
   <w:style w:type="paragraph" w:customStyle="1" w:styleId="92D02296A64545D8BC27A4C8D61E0EB9">
     <w:name w:val="92D02296A64545D8BC27A4C8D61E0EB9"/>
-    <w:rsid w:val="009C3261"/>
-  </w:style>
-  <w:style w:type="paragraph" w:customStyle="1" w:styleId="65AF3A7E051241D2BD57549B231DAD00">
-    <w:name w:val="65AF3A7E051241D2BD57549B231DAD00"/>
-    <w:rsid w:val="009C3261"/>
-  </w:style>
-  <w:style w:type="paragraph" w:customStyle="1" w:styleId="402642E071744583BBD4A4FBD091856A">
-    <w:name w:val="402642E071744583BBD4A4FBD091856A"/>
-    <w:rsid w:val="009C3261"/>
-  </w:style>
-  <w:style w:type="paragraph" w:customStyle="1" w:styleId="3E488A37E38743DDBA5CF99CB1F9B14A">
-    <w:name w:val="3E488A37E38743DDBA5CF99CB1F9B14A"/>
-    <w:rsid w:val="009C3261"/>
-  </w:style>
-  <w:style w:type="paragraph" w:customStyle="1" w:styleId="4E4C35BAA8F5477799CFEBE8B6200492">
-    <w:name w:val="4E4C35BAA8F5477799CFEBE8B6200492"/>
-    <w:rsid w:val="009C3261"/>
-  </w:style>
-  <w:style w:type="paragraph" w:customStyle="1" w:styleId="D713A33A09C246A7804782321D1BFF55">
-    <w:name w:val="D713A33A09C246A7804782321D1BFF55"/>
-    <w:rsid w:val="009C3261"/>
-  </w:style>
-  <w:style w:type="paragraph" w:customStyle="1" w:styleId="0467FD49ED614844B83FE15C2DEFB277">
-    <w:name w:val="0467FD49ED614844B83FE15C2DEFB277"/>
-    <w:rsid w:val="009C3261"/>
-  </w:style>
-  <w:style w:type="paragraph" w:customStyle="1" w:styleId="6B266B9784CD4E4BB6E23732C56823E2">
-    <w:name w:val="6B266B9784CD4E4BB6E23732C56823E2"/>
-    <w:rsid w:val="009C3261"/>
-  </w:style>
-  <w:style w:type="paragraph" w:customStyle="1" w:styleId="CC73D3E79E3447B1A405D62624FA9263">
-    <w:name w:val="CC73D3E79E3447B1A405D62624FA9263"/>
-    <w:rsid w:val="009C3261"/>
-  </w:style>
-  <w:style w:type="paragraph" w:customStyle="1" w:styleId="907F98A645814C1A85112A1E88E32D00">
-    <w:name w:val="907F98A645814C1A85112A1E88E32D00"/>
-    <w:rsid w:val="009C3261"/>
-  </w:style>
-  <w:style w:type="paragraph" w:customStyle="1" w:styleId="2B04A1C51DB241A2BD505D60F3D7B815">
-    <w:name w:val="2B04A1C51DB241A2BD505D60F3D7B815"/>
-    <w:rsid w:val="009C3261"/>
-  </w:style>
-  <w:style w:type="paragraph" w:customStyle="1" w:styleId="DBAAC86D56D9454C8CDEC248D76B6392">
-    <w:name w:val="DBAAC86D56D9454C8CDEC248D76B6392"/>
-    <w:rsid w:val="009C3261"/>
-  </w:style>
-  <w:style w:type="paragraph" w:customStyle="1" w:styleId="8CB36867877842978FC677E3A1CF2437">
-    <w:name w:val="8CB36867877842978FC677E3A1CF2437"/>
-    <w:rsid w:val="009C3261"/>
-  </w:style>
-  <w:style w:type="paragraph" w:customStyle="1" w:styleId="27A73C7344F441B98DCC6FF6F326B60E">
-    <w:name w:val="27A73C7344F441B98DCC6FF6F326B60E"/>
-    <w:rsid w:val="009C3261"/>
-  </w:style>
-  <w:style w:type="paragraph" w:customStyle="1" w:styleId="A499FD77EFC045A59731AFECF885DE2F">
-    <w:name w:val="A499FD77EFC045A59731AFECF885DE2F"/>
-    <w:rsid w:val="009C3261"/>
-  </w:style>
-  <w:style w:type="paragraph" w:customStyle="1" w:styleId="4B9A4233D7EB4FD49AA59350AD34E8A6">
-    <w:name w:val="4B9A4233D7EB4FD49AA59350AD34E8A6"/>
-    <w:rsid w:val="009C3261"/>
-  </w:style>
-  <w:style w:type="paragraph" w:customStyle="1" w:styleId="81756ED935244AE2AA89AC562EC5E3BA">
-    <w:name w:val="81756ED935244AE2AA89AC562EC5E3BA"/>
-    <w:rsid w:val="009C3261"/>
-  </w:style>
-  <w:style w:type="paragraph" w:customStyle="1" w:styleId="3AA87BD16ACB46078E684298CC967F8A">
-    <w:name w:val="3AA87BD16ACB46078E684298CC967F8A"/>
-    <w:rsid w:val="009C3261"/>
-  </w:style>
-  <w:style w:type="paragraph" w:customStyle="1" w:styleId="5CF1AA8951A6447AAB1B41F176257039">
-    <w:name w:val="5CF1AA8951A6447AAB1B41F176257039"/>
-    <w:rsid w:val="009C3261"/>
-  </w:style>
-  <w:style w:type="paragraph" w:customStyle="1" w:styleId="DBD7223E793347DAA0F43CB30AF6DAFA">
-    <w:name w:val="DBD7223E793347DAA0F43CB30AF6DAFA"/>
-    <w:rsid w:val="009C3261"/>
-  </w:style>
-  <w:style w:type="paragraph" w:customStyle="1" w:styleId="CEF2AEE966D447ADB5810CDB7B6C3FED">
-    <w:name w:val="CEF2AEE966D447ADB5810CDB7B6C3FED"/>
-    <w:rsid w:val="009C3261"/>
-  </w:style>
-  <w:style w:type="paragraph" w:customStyle="1" w:styleId="E04A9086B8F34F23B327B6DB6D0DE9D0">
-    <w:name w:val="E04A9086B8F34F23B327B6DB6D0DE9D0"/>
-    <w:rsid w:val="009C3261"/>
-  </w:style>
-  <w:style w:type="paragraph" w:customStyle="1" w:styleId="F9AD3A6C8A474387BF2DF291A9FE7598">
-    <w:name w:val="F9AD3A6C8A474387BF2DF291A9FE7598"/>
-    <w:rsid w:val="009C3261"/>
-  </w:style>
-  <w:style w:type="paragraph" w:customStyle="1" w:styleId="8E513E69AFF848379F4CB8268E28786E">
-    <w:name w:val="8E513E69AFF848379F4CB8268E28786E"/>
-    <w:rsid w:val="009C3261"/>
-  </w:style>
-  <w:style w:type="paragraph" w:customStyle="1" w:styleId="6D8F154C9E834FDFA56B1DB5D6852C37">
-    <w:name w:val="6D8F154C9E834FDFA56B1DB5D6852C37"/>
-    <w:rsid w:val="009C3261"/>
-  </w:style>
-  <w:style w:type="paragraph" w:customStyle="1" w:styleId="4A9E9725AAB140C08D84E5E0A8839A0B">
-    <w:name w:val="4A9E9725AAB140C08D84E5E0A8839A0B"/>
-    <w:rsid w:val="009C3261"/>
-  </w:style>
-  <w:style w:type="paragraph" w:customStyle="1" w:styleId="B9C0881E08F846A3A8A1E7AE228ADC10">
-    <w:name w:val="B9C0881E08F846A3A8A1E7AE228ADC10"/>
-    <w:rsid w:val="009C3261"/>
-  </w:style>
-  <w:style w:type="paragraph" w:customStyle="1" w:styleId="3DD2165CF09D45E49FFDA29755F76751">
-    <w:name w:val="3DD2165CF09D45E49FFDA29755F76751"/>
-    <w:rsid w:val="009C3261"/>
-  </w:style>
-  <w:style w:type="paragraph" w:customStyle="1" w:styleId="70212A1477374A0CAFD9EF48B29F95FB">
-    <w:name w:val="70212A1477374A0CAFD9EF48B29F95FB"/>
-    <w:rsid w:val="009C3261"/>
-  </w:style>
-  <w:style w:type="paragraph" w:customStyle="1" w:styleId="789AB9E41B6145359F51F5BEE589EADC">
-    <w:name w:val="789AB9E41B6145359F51F5BEE589EADC"/>
-    <w:rsid w:val="009C3261"/>
-  </w:style>
-  <w:style w:type="paragraph" w:customStyle="1" w:styleId="2253A14443554979A1019D078EAD26AC">
-    <w:name w:val="2253A14443554979A1019D078EAD26AC"/>
-    <w:rsid w:val="009C3261"/>
-  </w:style>
-  <w:style w:type="paragraph" w:customStyle="1" w:styleId="C493B740731F4C13859DC1B03B3C62C6">
-    <w:name w:val="C493B740731F4C13859DC1B03B3C62C6"/>
-    <w:rsid w:val="009C3261"/>
-  </w:style>
-  <w:style w:type="paragraph" w:customStyle="1" w:styleId="BB0215FF2D624D0AAEFE0A69ACB35A79">
-    <w:name w:val="BB0215FF2D624D0AAEFE0A69ACB35A79"/>
-    <w:rsid w:val="009C3261"/>
-  </w:style>
-  <w:style w:type="paragraph" w:customStyle="1" w:styleId="4D5F3DD928F44632ADC903F28E43572A">
-    <w:name w:val="4D5F3DD928F44632ADC903F28E43572A"/>
-    <w:rsid w:val="009C3261"/>
-  </w:style>
-  <w:style w:type="paragraph" w:customStyle="1" w:styleId="7547FA2C767B45548E09BCDFB0657E3C">
-    <w:name w:val="7547FA2C767B45548E09BCDFB0657E3C"/>
-    <w:rsid w:val="009C3261"/>
-  </w:style>
-  <w:style w:type="paragraph" w:customStyle="1" w:styleId="51A4E9FADD534355900658189A616007">
-    <w:name w:val="51A4E9FADD534355900658189A616007"/>
-    <w:rsid w:val="009C3261"/>
-  </w:style>
-  <w:style w:type="paragraph" w:customStyle="1" w:styleId="E895F1A2F23241CBB74347A7DE99B131">
-    <w:name w:val="E895F1A2F23241CBB74347A7DE99B131"/>
-    <w:rsid w:val="009C3261"/>
-  </w:style>
-  <w:style w:type="paragraph" w:customStyle="1" w:styleId="925DAE37BAF14D6A9841196969E86DF9">
-    <w:name w:val="925DAE37BAF14D6A9841196969E86DF9"/>
-    <w:rsid w:val="009C3261"/>
-  </w:style>
-  <w:style w:type="paragraph" w:customStyle="1" w:styleId="2F1936FFEABB45078E62BD69940710B1">
-    <w:name w:val="2F1936FFEABB45078E62BD69940710B1"/>
-    <w:rsid w:val="009C3261"/>
-  </w:style>
-  <w:style w:type="paragraph" w:customStyle="1" w:styleId="3AB78F149B7242FFBFAE470EB4D394D3">
-    <w:name w:val="3AB78F149B7242FFBFAE470EB4D394D3"/>
-    <w:rsid w:val="009C3261"/>
-  </w:style>
-  <w:style w:type="paragraph" w:customStyle="1" w:styleId="FD314395F0A2435C97BCE666199718C9">
-    <w:name w:val="FD314395F0A2435C97BCE666199718C9"/>
-    <w:rsid w:val="009C3261"/>
-  </w:style>
-  <w:style w:type="paragraph" w:customStyle="1" w:styleId="BE75B5E674C84D779D2D3AD0FABA051B">
-    <w:name w:val="BE75B5E674C84D779D2D3AD0FABA051B"/>
     <w:rsid w:val="009C3261"/>
   </w:style>
 </w:styles>
 </file>
 
 <file path=word/glossary/webSettings.xml><?xml version="1.0" encoding="utf-8"?>
-<w:webSettings xmlns:r="http://schemas.openxmlformats.org/officeDocument/2006/relationships" xmlns:w="http://schemas.openxmlformats.org/wordprocessingml/2006/main">
+<w:webSettings xmlns:mc="http://schemas.openxmlformats.org/markup-compatibility/2006" xmlns:r="http://schemas.openxmlformats.org/officeDocument/2006/relationships" xmlns:w="http://schemas.openxmlformats.org/wordprocessingml/2006/main" xmlns:w14="http://schemas.microsoft.com/office/word/2010/wordml" xmlns:w15="http://schemas.microsoft.com/office/word/2012/wordml" xmlns:w16cex="http://schemas.microsoft.com/office/word/2018/wordml/cex" xmlns:w16cid="http://schemas.microsoft.com/office/word/2016/wordml/cid" xmlns:w16="http://schemas.microsoft.com/office/word/2018/wordml" xmlns:w16sdtdh="http://schemas.microsoft.com/office/word/2020/wordml/sdtdatahash" xmlns:w16se="http://schemas.microsoft.com/office/word/2015/wordml/symex" mc:Ignorable="w14 w15 w16se w16cid w16 w16cex w16sdtdh">
   <w:optimizeForBrowser/>
   <w:allowPNG/>
 </w:webSettings>
@@ -3214,6 +3532,15 @@
 </file>
 
 <file path=customXml/item2.xml><?xml version="1.0" encoding="utf-8"?>
+<?mso-contentType ?>
+<FormTemplates xmlns="http://schemas.microsoft.com/sharepoint/v3/contenttype/forms">
+  <Display>DocumentLibraryForm</Display>
+  <Edit>DocumentLibraryForm</Edit>
+  <New>DocumentLibraryForm</New>
+</FormTemplates>
+</file>
+
+<file path=customXml/item3.xml><?xml version="1.0" encoding="utf-8"?>
 <ct:contentTypeSchema xmlns:ct="http://schemas.microsoft.com/office/2006/metadata/contentType" xmlns:ma="http://schemas.microsoft.com/office/2006/metadata/properties/metaAttributes" ct:_="" ma:_="" ma:contentTypeName="Document" ma:contentTypeID="0x01010079F111ED35F8CC479449609E8A0923A6" ma:contentTypeVersion="11" ma:contentTypeDescription="Create a new document." ma:contentTypeScope="" ma:versionID="1c2eb7a32e66fb6e4260f3771546a5e2">
   <xsd:schema xmlns:xsd="http://www.w3.org/2001/XMLSchema" xmlns:xs="http://www.w3.org/2001/XMLSchema" xmlns:p="http://schemas.microsoft.com/office/2006/metadata/properties" xmlns:ns2="71af3243-3dd4-4a8d-8c0d-dd76da1f02a5" xmlns:ns3="16c05727-aa75-4e4a-9b5f-8a80a1165891" targetNamespace="http://schemas.microsoft.com/office/2006/metadata/properties" ma:root="true" ma:fieldsID="04e1f6479c48b08974ba73b5ca973489" ns2:_="" ns3:_="">
     <xsd:import namespace="71af3243-3dd4-4a8d-8c0d-dd76da1f02a5"/>
@@ -3424,15 +3751,6 @@
 </ct:contentTypeSchema>
 </file>
 
-<file path=customXml/item3.xml><?xml version="1.0" encoding="utf-8"?>
-<?mso-contentType ?>
-<FormTemplates xmlns="http://schemas.microsoft.com/sharepoint/v3/contenttype/forms">
-  <Display>DocumentLibraryForm</Display>
-  <Edit>DocumentLibraryForm</Edit>
-  <New>DocumentLibraryForm</New>
-</FormTemplates>
-</file>
-
 <file path=customXml/itemProps1.xml><?xml version="1.0" encoding="utf-8"?>
 <ds:datastoreItem xmlns:ds="http://schemas.openxmlformats.org/officeDocument/2006/customXml" ds:itemID="{1060A5CD-D572-4691-8023-6CB900CDB1C8}">
   <ds:schemaRefs>
@@ -3444,6 +3762,14 @@
 </file>
 
 <file path=customXml/itemProps2.xml><?xml version="1.0" encoding="utf-8"?>
+<ds:datastoreItem xmlns:ds="http://schemas.openxmlformats.org/officeDocument/2006/customXml" ds:itemID="{BE79A267-30D1-403F-9D4D-8BF4D4A1E27E}">
+  <ds:schemaRefs>
+    <ds:schemaRef ds:uri="http://schemas.microsoft.com/sharepoint/v3/contenttype/forms"/>
+  </ds:schemaRefs>
+</ds:datastoreItem>
+</file>
+
+<file path=customXml/itemProps3.xml><?xml version="1.0" encoding="utf-8"?>
 <ds:datastoreItem xmlns:ds="http://schemas.openxmlformats.org/officeDocument/2006/customXml" ds:itemID="{133533A9-1996-4148-A30B-8772A754A3DE}">
   <ds:schemaRefs>
     <ds:schemaRef ds:uri="http://schemas.microsoft.com/office/2006/metadata/contentType"/>
@@ -3460,12 +3786,4 @@
     <ds:schemaRef ds:uri="http://schemas.microsoft.com/internal/obd"/>
   </ds:schemaRefs>
 </ds:datastoreItem>
-</file>
-
-<file path=customXml/itemProps3.xml><?xml version="1.0" encoding="utf-8"?>
-<ds:datastoreItem xmlns:ds="http://schemas.openxmlformats.org/officeDocument/2006/customXml" ds:itemID="{BE79A267-30D1-403F-9D4D-8BF4D4A1E27E}">
-  <ds:schemaRefs>
-    <ds:schemaRef ds:uri="http://schemas.microsoft.com/sharepoint/v3/contenttype/forms"/>
-  </ds:schemaRefs>
-</ds:datastoreItem>
 </file>
</xml_diff>